<commit_message>
feat: Created 2.1 and 2.2
</commit_message>
<xml_diff>
--- a/diploma.docx
+++ b/diploma.docx
@@ -4,26 +4,14 @@
   <w:body>
     <w:p>
       <w:r>
-        <w:rPr>
-          <w:lang w:val="ru-RU"/>
-        </w:rPr>
-        <w:t xml:space="preserve"> == </w:t>
-      </w:r>
-      <w:r>
-        <w:t>Титульна сторінка ==</w:t>
+        <w:t xml:space="preserve"> == Титульна сторінка ==</w:t>
       </w:r>
     </w:p>
     <w:p>
       <w:pPr>
         <w:pStyle w:val="3"/>
-        <w:rPr>
-          <w:lang w:val="ru-RU"/>
-        </w:rPr>
-      </w:pPr>
-      <w:r>
-        <w:rPr>
-          <w:lang w:val="ru-RU"/>
-        </w:rPr>
+      </w:pPr>
+      <w:r>
         <w:br w:type="page"/>
       </w:r>
     </w:p>
@@ -50,7 +38,11 @@
     <w:sdt>
       <w:sdtPr>
         <w:rPr>
-          <w:lang w:val="ru-RU"/>
+          <w:rFonts w:ascii="Times New Roman" w:eastAsiaTheme="minorHAnsi" w:hAnsi="Times New Roman" w:cstheme="minorBidi"/>
+          <w:color w:val="auto"/>
+          <w:sz w:val="28"/>
+          <w:szCs w:val="22"/>
+          <w:lang w:eastAsia="en-US"/>
         </w:rPr>
         <w:id w:val="502174787"/>
         <w:docPartObj>
@@ -60,13 +52,8 @@
       </w:sdtPr>
       <w:sdtEndPr>
         <w:rPr>
-          <w:rFonts w:ascii="Times New Roman" w:eastAsiaTheme="minorHAnsi" w:hAnsi="Times New Roman" w:cstheme="minorBidi"/>
           <w:b/>
           <w:bCs/>
-          <w:color w:val="auto"/>
-          <w:sz w:val="28"/>
-          <w:szCs w:val="22"/>
-          <w:lang w:eastAsia="en-US"/>
         </w:rPr>
       </w:sdtEndPr>
       <w:sdtContent>
@@ -2514,25 +2501,7 @@
                 <w:noProof/>
                 <w:lang w:eastAsia="uk-UA"/>
               </w:rPr>
-              <w:t>5.3</w:t>
-            </w:r>
-            <w:r>
-              <w:rPr>
-                <w:rStyle w:val="a4"/>
-                <w:rFonts w:eastAsia="Times New Roman"/>
-                <w:noProof/>
-                <w:lang w:val="ru-RU" w:eastAsia="uk-UA"/>
-              </w:rPr>
-              <w:t xml:space="preserve"> </w:t>
-            </w:r>
-            <w:r>
-              <w:rPr>
-                <w:rStyle w:val="a4"/>
-                <w:rFonts w:eastAsia="Times New Roman"/>
-                <w:noProof/>
-                <w:lang w:eastAsia="uk-UA"/>
-              </w:rPr>
-              <w:t>Оцінка ефективності проекту</w:t>
+              <w:t>5.3 Оцінка ефективності проекту</w:t>
             </w:r>
             <w:r>
               <w:rPr>
@@ -2678,25 +2647,7 @@
                 <w:noProof/>
                 <w:lang w:eastAsia="uk-UA"/>
               </w:rPr>
-              <w:t>6.1 Правове збезпечення заходів щодо охорони праці користувачів</w:t>
-            </w:r>
-            <w:r>
-              <w:rPr>
-                <w:rStyle w:val="a4"/>
-                <w:rFonts w:eastAsia="Times New Roman"/>
-                <w:noProof/>
-                <w:lang w:val="ru-RU" w:eastAsia="uk-UA"/>
-              </w:rPr>
-              <w:t xml:space="preserve"> </w:t>
-            </w:r>
-            <w:r>
-              <w:rPr>
-                <w:rStyle w:val="a4"/>
-                <w:rFonts w:eastAsia="Times New Roman"/>
-                <w:noProof/>
-                <w:lang w:eastAsia="uk-UA"/>
-              </w:rPr>
-              <w:t>комп’ютерів</w:t>
+              <w:t>6.1 Правове збезпечення заходів щодо охорони праці користувачів комп’ютерів</w:t>
             </w:r>
             <w:r>
               <w:rPr>
@@ -2769,25 +2720,7 @@
                 <w:noProof/>
                 <w:lang w:eastAsia="uk-UA"/>
               </w:rPr>
-              <w:t>6.2 Електробезпека та пожежобезпека у приміщеннях з персональними</w:t>
-            </w:r>
-            <w:r>
-              <w:rPr>
-                <w:rStyle w:val="a4"/>
-                <w:rFonts w:eastAsia="Times New Roman"/>
-                <w:noProof/>
-                <w:lang w:val="ru-RU" w:eastAsia="uk-UA"/>
-              </w:rPr>
-              <w:t xml:space="preserve"> </w:t>
-            </w:r>
-            <w:r>
-              <w:rPr>
-                <w:rStyle w:val="a4"/>
-                <w:rFonts w:eastAsia="Times New Roman"/>
-                <w:noProof/>
-                <w:lang w:eastAsia="uk-UA"/>
-              </w:rPr>
-              <w:t>комп’ютерами</w:t>
+              <w:t>6.2 Електробезпека та пожежобезпека у приміщеннях з персональними комп’ютерами</w:t>
             </w:r>
             <w:r>
               <w:rPr>
@@ -2860,25 +2793,7 @@
                 <w:noProof/>
                 <w:lang w:eastAsia="uk-UA"/>
               </w:rPr>
-              <w:t>6.3 Причини виникнення, загальна характеристика та класифікація</w:t>
-            </w:r>
-            <w:r>
-              <w:rPr>
-                <w:rStyle w:val="a4"/>
-                <w:rFonts w:eastAsia="Times New Roman"/>
-                <w:noProof/>
-                <w:lang w:val="ru-RU" w:eastAsia="uk-UA"/>
-              </w:rPr>
-              <w:t xml:space="preserve"> </w:t>
-            </w:r>
-            <w:r>
-              <w:rPr>
-                <w:rStyle w:val="a4"/>
-                <w:rFonts w:eastAsia="Times New Roman"/>
-                <w:noProof/>
-                <w:lang w:eastAsia="uk-UA"/>
-              </w:rPr>
-              <w:t>надзвичайних ситуацій</w:t>
+              <w:t>6.3 Причини виникнення, загальна характеристика та класифікація надзвичайних ситуацій</w:t>
             </w:r>
             <w:r>
               <w:rPr>
@@ -3154,7 +3069,6 @@
             <w:rPr>
               <w:b/>
               <w:bCs/>
-              <w:lang w:val="ru-RU"/>
             </w:rPr>
             <w:fldChar w:fldCharType="end"/>
           </w:r>
@@ -3192,19 +3106,19 @@
     <w:p>
       <w:pPr>
         <w:rPr>
-          <w:lang w:val="ru-RU" w:eastAsia="uk-UA"/>
-        </w:rPr>
-      </w:pPr>
-    </w:p>
-    <w:p>
-      <w:pPr>
-        <w:rPr>
-          <w:lang w:val="ru-RU" w:eastAsia="uk-UA"/>
-        </w:rPr>
-      </w:pPr>
-      <w:r>
-        <w:rPr>
-          <w:lang w:val="ru-RU" w:eastAsia="uk-UA"/>
+          <w:lang w:eastAsia="uk-UA"/>
+        </w:rPr>
+      </w:pPr>
+    </w:p>
+    <w:p>
+      <w:pPr>
+        <w:rPr>
+          <w:lang w:eastAsia="uk-UA"/>
+        </w:rPr>
+      </w:pPr>
+      <w:r>
+        <w:rPr>
+          <w:lang w:eastAsia="uk-UA"/>
         </w:rPr>
         <w:br w:type="page"/>
       </w:r>
@@ -3223,6 +3137,7 @@
           <w:rFonts w:eastAsia="Times New Roman"/>
           <w:lang w:eastAsia="uk-UA"/>
         </w:rPr>
+        <w:lastRenderedPageBreak/>
         <w:t>1 Опис предметної області</w:t>
       </w:r>
       <w:bookmarkEnd w:id="1"/>
@@ -3232,7 +3147,7 @@
         <w:pStyle w:val="2"/>
         <w:rPr>
           <w:rFonts w:eastAsia="Times New Roman"/>
-          <w:lang w:val="ru-RU" w:eastAsia="uk-UA"/>
+          <w:lang w:eastAsia="uk-UA"/>
         </w:rPr>
       </w:pPr>
       <w:bookmarkStart w:id="2" w:name="_Toc130907123"/>
@@ -3323,7 +3238,25 @@
     </w:p>
     <w:p>
       <w:pPr>
+        <w:ind w:firstLine="708"/>
+      </w:pPr>
+      <w:r>
+        <w:t>Метою дипломної роботи є</w:t>
+      </w:r>
+      <w:r>
+        <w:t xml:space="preserve"> </w:t>
+      </w:r>
+      <w:r>
+        <w:t>створення онлайн-сервісу, який дозволить користувачам зберігати та аналізувати статистичні дані на основі багатошарової клієнт-серверної архітектури. Сервіс має надавати зручний та інтуїтивно зрозумілий інтерфейс для користувачів та забезпечувати безпеку даних.</w:t>
+      </w:r>
+    </w:p>
+    <w:p>
+      <w:pPr>
         <w:pStyle w:val="2"/>
+        <w:numPr>
+          <w:ilvl w:val="1"/>
+          <w:numId w:val="3"/>
+        </w:numPr>
         <w:rPr>
           <w:rFonts w:eastAsia="Times New Roman"/>
           <w:lang w:eastAsia="uk-UA"/>
@@ -3335,9 +3268,379 @@
           <w:rFonts w:eastAsia="Times New Roman"/>
           <w:lang w:eastAsia="uk-UA"/>
         </w:rPr>
-        <w:t>2.2 Функції програми .</w:t>
+        <w:t>Функції програми</w:t>
       </w:r>
       <w:bookmarkEnd w:id="6"/>
+    </w:p>
+    <w:p>
+      <w:pPr>
+        <w:ind w:firstLine="708"/>
+        <w:rPr>
+          <w:lang w:eastAsia="uk-UA"/>
+        </w:rPr>
+      </w:pPr>
+      <w:r>
+        <w:rPr>
+          <w:lang w:eastAsia="uk-UA"/>
+        </w:rPr>
+        <w:t xml:space="preserve">Після проведення дослідження відповідної </w:t>
+      </w:r>
+      <w:r>
+        <w:rPr>
+          <w:lang w:eastAsia="uk-UA"/>
+        </w:rPr>
+        <w:t>предметної області</w:t>
+      </w:r>
+      <w:r>
+        <w:rPr>
+          <w:lang w:eastAsia="uk-UA"/>
+        </w:rPr>
+        <w:t>, необхідно розробити програму з різноманітними функціями, щоб забезпечити користувачам можливість ефективно використовувати її потенціал</w:t>
+      </w:r>
+      <w:r>
+        <w:rPr>
+          <w:lang w:eastAsia="uk-UA"/>
+        </w:rPr>
+        <w:t>. Нижче наведено фукнції, які повина включати програма:</w:t>
+      </w:r>
+    </w:p>
+    <w:p>
+      <w:pPr>
+        <w:pStyle w:val="ab"/>
+        <w:numPr>
+          <w:ilvl w:val="0"/>
+          <w:numId w:val="2"/>
+        </w:numPr>
+        <w:spacing w:before="100" w:beforeAutospacing="1" w:after="100" w:afterAutospacing="1"/>
+        <w:rPr>
+          <w:rFonts w:eastAsia="Times New Roman" w:cs="Times New Roman"/>
+          <w:szCs w:val="28"/>
+          <w:lang w:eastAsia="uk-UA"/>
+        </w:rPr>
+      </w:pPr>
+      <w:r>
+        <w:t>Авторизація за допомогою облікового запису Google для зручного входу в систему без необхідності створювати новий обліковий запис та запам'ятовування логіну та паролю.</w:t>
+      </w:r>
+    </w:p>
+    <w:p>
+      <w:pPr>
+        <w:pStyle w:val="ab"/>
+        <w:numPr>
+          <w:ilvl w:val="0"/>
+          <w:numId w:val="2"/>
+        </w:numPr>
+        <w:spacing w:before="100" w:beforeAutospacing="1" w:after="100" w:afterAutospacing="1"/>
+        <w:rPr>
+          <w:rFonts w:eastAsia="Times New Roman" w:cs="Times New Roman"/>
+          <w:szCs w:val="28"/>
+          <w:lang w:eastAsia="uk-UA"/>
+        </w:rPr>
+      </w:pPr>
+      <w:r>
+        <w:t>Можливість створювати, редагувати, видаляти та змінювати порядок категорій.</w:t>
+      </w:r>
+    </w:p>
+    <w:p>
+      <w:pPr>
+        <w:pStyle w:val="ab"/>
+        <w:numPr>
+          <w:ilvl w:val="0"/>
+          <w:numId w:val="2"/>
+        </w:numPr>
+        <w:spacing w:before="100" w:beforeAutospacing="1" w:after="100" w:afterAutospacing="1"/>
+        <w:rPr>
+          <w:rFonts w:eastAsia="Times New Roman" w:cs="Times New Roman"/>
+          <w:szCs w:val="28"/>
+          <w:lang w:eastAsia="uk-UA"/>
+        </w:rPr>
+      </w:pPr>
+      <w:r>
+        <w:rPr>
+          <w:rFonts w:eastAsia="Times New Roman" w:cs="Times New Roman"/>
+          <w:szCs w:val="28"/>
+          <w:lang w:val="ru-RU" w:eastAsia="uk-UA"/>
+        </w:rPr>
+        <w:t>К</w:t>
+      </w:r>
+      <w:r>
+        <w:rPr>
+          <w:rFonts w:eastAsia="Times New Roman" w:cs="Times New Roman"/>
+          <w:szCs w:val="28"/>
+          <w:lang w:eastAsia="uk-UA"/>
+        </w:rPr>
+        <w:t xml:space="preserve">ористувачі </w:t>
+      </w:r>
+      <w:r>
+        <w:rPr>
+          <w:rFonts w:eastAsia="Times New Roman" w:cs="Times New Roman"/>
+          <w:szCs w:val="28"/>
+          <w:lang w:val="ru-RU" w:eastAsia="uk-UA"/>
+        </w:rPr>
+        <w:t xml:space="preserve">повині мати </w:t>
+      </w:r>
+      <w:r>
+        <w:rPr>
+          <w:rFonts w:eastAsia="Times New Roman" w:cs="Times New Roman"/>
+          <w:szCs w:val="28"/>
+          <w:lang w:eastAsia="uk-UA"/>
+        </w:rPr>
+        <w:t>змо</w:t>
+      </w:r>
+      <w:r>
+        <w:rPr>
+          <w:rFonts w:eastAsia="Times New Roman" w:cs="Times New Roman"/>
+          <w:szCs w:val="28"/>
+          <w:lang w:eastAsia="uk-UA"/>
+        </w:rPr>
+        <w:t>гу</w:t>
+      </w:r>
+      <w:r>
+        <w:rPr>
+          <w:rFonts w:eastAsia="Times New Roman" w:cs="Times New Roman"/>
+          <w:szCs w:val="28"/>
+          <w:lang w:eastAsia="uk-UA"/>
+        </w:rPr>
+        <w:t xml:space="preserve"> </w:t>
+      </w:r>
+      <w:r>
+        <w:rPr>
+          <w:rFonts w:eastAsia="Times New Roman" w:cs="Times New Roman"/>
+          <w:szCs w:val="28"/>
+          <w:lang w:eastAsia="uk-UA"/>
+        </w:rPr>
+        <w:t xml:space="preserve">переглядати </w:t>
+      </w:r>
+      <w:r>
+        <w:rPr>
+          <w:rFonts w:eastAsia="Times New Roman" w:cs="Times New Roman"/>
+          <w:szCs w:val="28"/>
+          <w:lang w:eastAsia="uk-UA"/>
+        </w:rPr>
+        <w:t>інформацію про категорії в зручному табличному форматі.</w:t>
+      </w:r>
+    </w:p>
+    <w:p>
+      <w:pPr>
+        <w:pStyle w:val="ab"/>
+        <w:numPr>
+          <w:ilvl w:val="0"/>
+          <w:numId w:val="2"/>
+        </w:numPr>
+        <w:spacing w:before="100" w:beforeAutospacing="1" w:after="100" w:afterAutospacing="1"/>
+        <w:rPr>
+          <w:rFonts w:eastAsia="Times New Roman" w:cs="Times New Roman"/>
+          <w:szCs w:val="28"/>
+          <w:lang w:eastAsia="uk-UA"/>
+        </w:rPr>
+      </w:pPr>
+      <w:r>
+        <w:t>Можливість створювати, редагувати, видаляти та змінювати порядок груп категорій. Одна категорія може належати до декількох груп.</w:t>
+      </w:r>
+    </w:p>
+    <w:p>
+      <w:pPr>
+        <w:pStyle w:val="ab"/>
+        <w:numPr>
+          <w:ilvl w:val="0"/>
+          <w:numId w:val="2"/>
+        </w:numPr>
+        <w:spacing w:before="100" w:beforeAutospacing="1" w:after="100" w:afterAutospacing="1"/>
+        <w:rPr>
+          <w:rFonts w:eastAsia="Times New Roman" w:cs="Times New Roman"/>
+          <w:szCs w:val="28"/>
+          <w:lang w:eastAsia="uk-UA"/>
+        </w:rPr>
+      </w:pPr>
+      <w:r>
+        <w:t xml:space="preserve">Можливість створювати, редагувати, видаляти та змінювати порядок підкатегорій. </w:t>
+      </w:r>
+      <w:r>
+        <w:rPr>
+          <w:rFonts w:eastAsia="Times New Roman" w:cs="Times New Roman"/>
+          <w:szCs w:val="28"/>
+          <w:lang w:eastAsia="uk-UA"/>
+        </w:rPr>
+        <w:t xml:space="preserve">Підкатегорії повинні значно полегшити статичний облік даних </w:t>
+      </w:r>
+      <w:r>
+        <w:rPr>
+          <w:rFonts w:eastAsia="Times New Roman" w:cs="Times New Roman"/>
+          <w:szCs w:val="28"/>
+          <w:lang w:eastAsia="uk-UA"/>
+        </w:rPr>
+        <w:t>користувачам</w:t>
+      </w:r>
+    </w:p>
+    <w:p>
+      <w:pPr>
+        <w:pStyle w:val="ab"/>
+        <w:numPr>
+          <w:ilvl w:val="0"/>
+          <w:numId w:val="2"/>
+        </w:numPr>
+        <w:spacing w:before="100" w:beforeAutospacing="1" w:after="100" w:afterAutospacing="1"/>
+        <w:rPr>
+          <w:rFonts w:eastAsia="Times New Roman" w:cs="Times New Roman"/>
+          <w:szCs w:val="28"/>
+          <w:lang w:eastAsia="uk-UA"/>
+        </w:rPr>
+      </w:pPr>
+      <w:r>
+        <w:t>Можливість створювати, редагувати та видаляти записи статики в системі на основі категорій. Ця функція дозволяє зберігати важливі дані та інформацію.</w:t>
+      </w:r>
+    </w:p>
+    <w:p>
+      <w:pPr>
+        <w:pStyle w:val="ab"/>
+        <w:numPr>
+          <w:ilvl w:val="0"/>
+          <w:numId w:val="2"/>
+        </w:numPr>
+        <w:spacing w:before="100" w:beforeAutospacing="1" w:after="100" w:afterAutospacing="1"/>
+        <w:rPr>
+          <w:rFonts w:eastAsia="Times New Roman" w:cs="Times New Roman"/>
+          <w:szCs w:val="28"/>
+          <w:lang w:eastAsia="uk-UA"/>
+        </w:rPr>
+      </w:pPr>
+      <w:r>
+        <w:lastRenderedPageBreak/>
+        <w:t>Можливість перегляду активних сеансів користувача та їх завершення в разі необхідності.</w:t>
+      </w:r>
+    </w:p>
+    <w:p>
+      <w:pPr>
+        <w:pStyle w:val="ab"/>
+        <w:numPr>
+          <w:ilvl w:val="0"/>
+          <w:numId w:val="2"/>
+        </w:numPr>
+        <w:spacing w:before="100" w:beforeAutospacing="1" w:after="100" w:afterAutospacing="1"/>
+        <w:rPr>
+          <w:rFonts w:eastAsia="Times New Roman" w:cs="Times New Roman"/>
+          <w:szCs w:val="28"/>
+          <w:lang w:eastAsia="uk-UA"/>
+        </w:rPr>
+      </w:pPr>
+      <w:r>
+        <w:rPr>
+          <w:rFonts w:eastAsia="Times New Roman" w:cs="Times New Roman"/>
+          <w:szCs w:val="28"/>
+          <w:lang w:eastAsia="uk-UA"/>
+        </w:rPr>
+        <w:t>Візуальне</w:t>
+      </w:r>
+      <w:r>
+        <w:rPr>
+          <w:rFonts w:eastAsia="Times New Roman" w:cs="Times New Roman"/>
+          <w:szCs w:val="28"/>
+          <w:lang w:eastAsia="uk-UA"/>
+        </w:rPr>
+        <w:t xml:space="preserve"> відображення статичних даних у вигляді </w:t>
+      </w:r>
+      <w:r>
+        <w:rPr>
+          <w:rFonts w:eastAsia="Times New Roman" w:cs="Times New Roman"/>
+          <w:szCs w:val="28"/>
+          <w:lang w:eastAsia="uk-UA"/>
+        </w:rPr>
+        <w:t>графіка з різн</w:t>
+      </w:r>
+      <w:r>
+        <w:rPr>
+          <w:rFonts w:eastAsia="Times New Roman" w:cs="Times New Roman"/>
+          <w:szCs w:val="28"/>
+          <w:lang w:eastAsia="uk-UA"/>
+        </w:rPr>
+        <w:t>оманітними</w:t>
+      </w:r>
+      <w:r>
+        <w:rPr>
+          <w:rFonts w:eastAsia="Times New Roman" w:cs="Times New Roman"/>
+          <w:szCs w:val="28"/>
+          <w:lang w:eastAsia="uk-UA"/>
+        </w:rPr>
+        <w:t xml:space="preserve"> параметрами групування та фільтрації</w:t>
+      </w:r>
+      <w:r>
+        <w:rPr>
+          <w:rFonts w:eastAsia="Times New Roman" w:cs="Times New Roman"/>
+          <w:szCs w:val="28"/>
+          <w:lang w:eastAsia="uk-UA"/>
+        </w:rPr>
+        <w:t>.</w:t>
+      </w:r>
+    </w:p>
+    <w:p>
+      <w:pPr>
+        <w:pStyle w:val="ab"/>
+        <w:numPr>
+          <w:ilvl w:val="0"/>
+          <w:numId w:val="2"/>
+        </w:numPr>
+        <w:spacing w:before="100" w:beforeAutospacing="1" w:after="100" w:afterAutospacing="1"/>
+        <w:rPr>
+          <w:rFonts w:eastAsia="Times New Roman" w:cs="Times New Roman"/>
+          <w:szCs w:val="28"/>
+          <w:lang w:eastAsia="uk-UA"/>
+        </w:rPr>
+      </w:pPr>
+      <w:r>
+        <w:t>Можливість переглядати записи статистики у вигляді таблиці з фільтраці</w:t>
+      </w:r>
+      <w:r>
+        <w:t>ями</w:t>
+      </w:r>
+      <w:r>
+        <w:t xml:space="preserve"> та сортування</w:t>
+      </w:r>
+      <w:r>
+        <w:t>ми</w:t>
+      </w:r>
+      <w:r>
+        <w:t xml:space="preserve"> за різними критеріями.</w:t>
+      </w:r>
+    </w:p>
+    <w:p>
+      <w:pPr>
+        <w:pStyle w:val="ab"/>
+        <w:numPr>
+          <w:ilvl w:val="0"/>
+          <w:numId w:val="2"/>
+        </w:numPr>
+        <w:spacing w:before="100" w:beforeAutospacing="1" w:after="100" w:afterAutospacing="1"/>
+        <w:rPr>
+          <w:rFonts w:eastAsia="Times New Roman" w:cs="Times New Roman"/>
+          <w:szCs w:val="28"/>
+          <w:lang w:eastAsia="uk-UA"/>
+        </w:rPr>
+      </w:pPr>
+      <w:r>
+        <w:t>Можливість безпечного виходу з облікового запису без втрати даних.</w:t>
+      </w:r>
+    </w:p>
+    <w:p>
+      <w:pPr>
+        <w:pStyle w:val="ab"/>
+        <w:numPr>
+          <w:ilvl w:val="0"/>
+          <w:numId w:val="2"/>
+        </w:numPr>
+        <w:spacing w:before="100" w:beforeAutospacing="1" w:after="100" w:afterAutospacing="1"/>
+        <w:rPr>
+          <w:rFonts w:eastAsia="Times New Roman" w:cs="Times New Roman"/>
+          <w:szCs w:val="28"/>
+          <w:lang w:eastAsia="uk-UA"/>
+        </w:rPr>
+      </w:pPr>
+      <w:r>
+        <w:rPr>
+          <w:rFonts w:eastAsia="Times New Roman" w:cs="Times New Roman"/>
+          <w:szCs w:val="28"/>
+          <w:lang w:eastAsia="uk-UA"/>
+        </w:rPr>
+        <w:t>Забезпечення безпеки даних. Забезпечення цілісності та безпеки даних є найважливішою функцією, яка гарантує, що інформація користувачів буде захищена від несанкціонованого доступу.</w:t>
+      </w:r>
     </w:p>
     <w:p>
       <w:pPr>
@@ -3466,23 +3769,7 @@
           <w:rFonts w:eastAsia="Times New Roman"/>
           <w:lang w:eastAsia="uk-UA"/>
         </w:rPr>
-        <w:t xml:space="preserve">3.1 </w:t>
-      </w:r>
-      <w:proofErr w:type="spellStart"/>
-      <w:r>
-        <w:rPr>
-          <w:rFonts w:eastAsia="Times New Roman"/>
-          <w:lang w:eastAsia="uk-UA"/>
-        </w:rPr>
-        <w:t>Обгрунтування</w:t>
-      </w:r>
-      <w:proofErr w:type="spellEnd"/>
-      <w:r>
-        <w:rPr>
-          <w:rFonts w:eastAsia="Times New Roman"/>
-          <w:lang w:eastAsia="uk-UA"/>
-        </w:rPr>
-        <w:t xml:space="preserve"> вибору середовища розробки системи</w:t>
+        <w:t>3.1 Обгрунтування вибору середовища розробки системи</w:t>
       </w:r>
       <w:bookmarkEnd w:id="12"/>
     </w:p>
@@ -3500,23 +3787,7 @@
           <w:rFonts w:eastAsia="Times New Roman"/>
           <w:lang w:eastAsia="uk-UA"/>
         </w:rPr>
-        <w:t xml:space="preserve">3.2 </w:t>
-      </w:r>
-      <w:proofErr w:type="spellStart"/>
-      <w:r>
-        <w:rPr>
-          <w:rFonts w:eastAsia="Times New Roman"/>
-          <w:lang w:eastAsia="uk-UA"/>
-        </w:rPr>
-        <w:t>Обгрунтування</w:t>
-      </w:r>
-      <w:proofErr w:type="spellEnd"/>
-      <w:r>
-        <w:rPr>
-          <w:rFonts w:eastAsia="Times New Roman"/>
-          <w:lang w:eastAsia="uk-UA"/>
-        </w:rPr>
-        <w:t xml:space="preserve"> вибору середовища функціонування системи</w:t>
+        <w:t>3.2 Обгрунтування вибору середовища функціонування системи</w:t>
       </w:r>
       <w:bookmarkEnd w:id="13"/>
     </w:p>
@@ -3920,21 +4191,7 @@
           <w:rFonts w:eastAsia="Times New Roman"/>
           <w:lang w:eastAsia="uk-UA"/>
         </w:rPr>
-        <w:t>5.3</w:t>
-      </w:r>
-      <w:r>
-        <w:rPr>
-          <w:rFonts w:eastAsia="Times New Roman"/>
-          <w:lang w:val="ru-RU" w:eastAsia="uk-UA"/>
-        </w:rPr>
-        <w:t xml:space="preserve"> </w:t>
-      </w:r>
-      <w:r>
-        <w:rPr>
-          <w:rFonts w:eastAsia="Times New Roman"/>
-          <w:lang w:eastAsia="uk-UA"/>
-        </w:rPr>
-        <w:t>Оцінка ефективності проекту</w:t>
+        <w:t>5.3 Оцінка ефективності проекту</w:t>
       </w:r>
       <w:bookmarkEnd w:id="33"/>
     </w:p>
@@ -3992,37 +4249,7 @@
           <w:rFonts w:eastAsia="Times New Roman"/>
           <w:lang w:eastAsia="uk-UA"/>
         </w:rPr>
-        <w:t xml:space="preserve">6.1 Правове </w:t>
-      </w:r>
-      <w:proofErr w:type="spellStart"/>
-      <w:r>
-        <w:rPr>
-          <w:rFonts w:eastAsia="Times New Roman"/>
-          <w:lang w:eastAsia="uk-UA"/>
-        </w:rPr>
-        <w:t>збезпечення</w:t>
-      </w:r>
-      <w:proofErr w:type="spellEnd"/>
-      <w:r>
-        <w:rPr>
-          <w:rFonts w:eastAsia="Times New Roman"/>
-          <w:lang w:eastAsia="uk-UA"/>
-        </w:rPr>
-        <w:t xml:space="preserve"> заходів щодо охорони праці користувачів</w:t>
-      </w:r>
-      <w:r>
-        <w:rPr>
-          <w:rFonts w:eastAsia="Times New Roman"/>
-          <w:lang w:val="ru-RU" w:eastAsia="uk-UA"/>
-        </w:rPr>
-        <w:t xml:space="preserve"> </w:t>
-      </w:r>
-      <w:r>
-        <w:rPr>
-          <w:rFonts w:eastAsia="Times New Roman"/>
-          <w:lang w:eastAsia="uk-UA"/>
-        </w:rPr>
-        <w:t>комп’ютерів</w:t>
+        <w:t>6.1 Правове збезпечення заходів щодо охорони праці користувачів комп’ютерів</w:t>
       </w:r>
       <w:bookmarkEnd w:id="35"/>
     </w:p>
@@ -4040,37 +4267,7 @@
           <w:rFonts w:eastAsia="Times New Roman"/>
           <w:lang w:eastAsia="uk-UA"/>
         </w:rPr>
-        <w:t xml:space="preserve">6.2 Електробезпека та </w:t>
-      </w:r>
-      <w:proofErr w:type="spellStart"/>
-      <w:r>
-        <w:rPr>
-          <w:rFonts w:eastAsia="Times New Roman"/>
-          <w:lang w:eastAsia="uk-UA"/>
-        </w:rPr>
-        <w:t>пожежобезпека</w:t>
-      </w:r>
-      <w:proofErr w:type="spellEnd"/>
-      <w:r>
-        <w:rPr>
-          <w:rFonts w:eastAsia="Times New Roman"/>
-          <w:lang w:eastAsia="uk-UA"/>
-        </w:rPr>
-        <w:t xml:space="preserve"> у приміщеннях з персональними</w:t>
-      </w:r>
-      <w:r>
-        <w:rPr>
-          <w:rFonts w:eastAsia="Times New Roman"/>
-          <w:lang w:val="ru-RU" w:eastAsia="uk-UA"/>
-        </w:rPr>
-        <w:t xml:space="preserve"> </w:t>
-      </w:r>
-      <w:r>
-        <w:rPr>
-          <w:rFonts w:eastAsia="Times New Roman"/>
-          <w:lang w:eastAsia="uk-UA"/>
-        </w:rPr>
-        <w:t>комп’ютерами</w:t>
+        <w:t>6.2 Електробезпека та пожежобезпека у приміщеннях з персональними комп’ютерами</w:t>
       </w:r>
       <w:bookmarkEnd w:id="36"/>
     </w:p>
@@ -4088,21 +4285,7 @@
           <w:rFonts w:eastAsia="Times New Roman"/>
           <w:lang w:eastAsia="uk-UA"/>
         </w:rPr>
-        <w:t>6.3 Причини виникнення, загальна характеристика та класифікація</w:t>
-      </w:r>
-      <w:r>
-        <w:rPr>
-          <w:rFonts w:eastAsia="Times New Roman"/>
-          <w:lang w:val="ru-RU" w:eastAsia="uk-UA"/>
-        </w:rPr>
-        <w:t xml:space="preserve"> </w:t>
-      </w:r>
-      <w:r>
-        <w:rPr>
-          <w:rFonts w:eastAsia="Times New Roman"/>
-          <w:lang w:eastAsia="uk-UA"/>
-        </w:rPr>
-        <w:t>надзвичайних ситуацій</w:t>
+        <w:t>6.3 Причини виникнення, загальна характеристика та класифікація надзвичайних ситуацій</w:t>
       </w:r>
       <w:bookmarkEnd w:id="37"/>
     </w:p>
@@ -4196,9 +4379,6 @@
     <w:p>
       <w:pPr>
         <w:pStyle w:val="1"/>
-        <w:rPr>
-          <w:lang w:val="ru-RU"/>
-        </w:rPr>
       </w:pPr>
       <w:bookmarkStart w:id="40" w:name="_Toc130907161"/>
       <w:r>
@@ -4219,6 +4399,395 @@
     </w:sectPr>
   </w:body>
 </w:document>
+</file>
+
+<file path=word/numbering.xml><?xml version="1.0" encoding="utf-8"?>
+<w:numbering xmlns:wpc="http://schemas.microsoft.com/office/word/2010/wordprocessingCanvas" xmlns:cx="http://schemas.microsoft.com/office/drawing/2014/chartex" xmlns:cx1="http://schemas.microsoft.com/office/drawing/2015/9/8/chartex" xmlns:cx2="http://schemas.microsoft.com/office/drawing/2015/10/21/chartex" xmlns:cx3="http://schemas.microsoft.com/office/drawing/2016/5/9/chartex" xmlns:cx4="http://schemas.microsoft.com/office/drawing/2016/5/10/chartex" xmlns:cx5="http://schemas.microsoft.com/office/drawing/2016/5/11/chartex" xmlns:cx6="http://schemas.microsoft.com/office/drawing/2016/5/12/chartex" xmlns:cx7="http://schemas.microsoft.com/office/drawing/2016/5/13/chartex" xmlns:cx8="http://schemas.microsoft.com/office/drawing/2016/5/14/chartex" xmlns:mc="http://schemas.openxmlformats.org/markup-compatibility/2006" xmlns:aink="http://schemas.microsoft.com/office/drawing/2016/ink" xmlns:am3d="http://schemas.microsoft.com/office/drawing/2017/model3d" xmlns:o="urn:schemas-microsoft-com:office:office" xmlns:oel="http://schemas.microsoft.com/office/2019/extlst" xmlns:r="http://schemas.openxmlformats.org/officeDocument/2006/relationships" xmlns:m="http://schemas.openxmlformats.org/officeDocument/2006/math" xmlns:v="urn:schemas-microsoft-com:vml" xmlns:wp14="http://schemas.microsoft.com/office/word/2010/wordprocessingDrawing" xmlns:wp="http://schemas.openxmlformats.org/drawingml/2006/wordprocessingDrawing" xmlns:w10="urn:schemas-microsoft-com:office:word" xmlns:w="http://schemas.openxmlformats.org/wordprocessingml/2006/main" xmlns:w14="http://schemas.microsoft.com/office/word/2010/wordml" xmlns:w15="http://schemas.microsoft.com/office/word/2012/wordml" xmlns:w16cex="http://schemas.microsoft.com/office/word/2018/wordml/cex" xmlns:w16cid="http://schemas.microsoft.com/office/word/2016/wordml/cid" xmlns:w16="http://schemas.microsoft.com/office/word/2018/wordml" xmlns:w16sdtdh="http://schemas.microsoft.com/office/word/2020/wordml/sdtdatahash" xmlns:w16se="http://schemas.microsoft.com/office/word/2015/wordml/symex" xmlns:wpg="http://schemas.microsoft.com/office/word/2010/wordprocessingGroup" xmlns:wpi="http://schemas.microsoft.com/office/word/2010/wordprocessingInk" xmlns:wne="http://schemas.microsoft.com/office/word/2006/wordml" xmlns:wps="http://schemas.microsoft.com/office/word/2010/wordprocessingShape" mc:Ignorable="w14 w15 w16se w16cid w16 w16cex w16sdtdh wp14">
+  <w:abstractNum w:abstractNumId="0" w15:restartNumberingAfterBreak="0">
+    <w:nsid w:val="0AAD4DF5"/>
+    <w:multiLevelType w:val="multilevel"/>
+    <w:tmpl w:val="D0829880"/>
+    <w:lvl w:ilvl="0">
+      <w:start w:val="1"/>
+      <w:numFmt w:val="bullet"/>
+      <w:lvlText w:val=""/>
+      <w:lvlJc w:val="left"/>
+      <w:pPr>
+        <w:tabs>
+          <w:tab w:val="num" w:pos="720"/>
+        </w:tabs>
+        <w:ind w:left="720" w:hanging="360"/>
+      </w:pPr>
+      <w:rPr>
+        <w:rFonts w:ascii="Symbol" w:hAnsi="Symbol" w:hint="default"/>
+        <w:sz w:val="20"/>
+      </w:rPr>
+    </w:lvl>
+    <w:lvl w:ilvl="1" w:tentative="1">
+      <w:start w:val="1"/>
+      <w:numFmt w:val="bullet"/>
+      <w:lvlText w:val="o"/>
+      <w:lvlJc w:val="left"/>
+      <w:pPr>
+        <w:tabs>
+          <w:tab w:val="num" w:pos="1440"/>
+        </w:tabs>
+        <w:ind w:left="1440" w:hanging="360"/>
+      </w:pPr>
+      <w:rPr>
+        <w:rFonts w:ascii="Courier New" w:hAnsi="Courier New" w:hint="default"/>
+        <w:sz w:val="20"/>
+      </w:rPr>
+    </w:lvl>
+    <w:lvl w:ilvl="2" w:tentative="1">
+      <w:start w:val="1"/>
+      <w:numFmt w:val="bullet"/>
+      <w:lvlText w:val=""/>
+      <w:lvlJc w:val="left"/>
+      <w:pPr>
+        <w:tabs>
+          <w:tab w:val="num" w:pos="2160"/>
+        </w:tabs>
+        <w:ind w:left="2160" w:hanging="360"/>
+      </w:pPr>
+      <w:rPr>
+        <w:rFonts w:ascii="Wingdings" w:hAnsi="Wingdings" w:hint="default"/>
+        <w:sz w:val="20"/>
+      </w:rPr>
+    </w:lvl>
+    <w:lvl w:ilvl="3" w:tentative="1">
+      <w:start w:val="1"/>
+      <w:numFmt w:val="bullet"/>
+      <w:lvlText w:val=""/>
+      <w:lvlJc w:val="left"/>
+      <w:pPr>
+        <w:tabs>
+          <w:tab w:val="num" w:pos="2880"/>
+        </w:tabs>
+        <w:ind w:left="2880" w:hanging="360"/>
+      </w:pPr>
+      <w:rPr>
+        <w:rFonts w:ascii="Wingdings" w:hAnsi="Wingdings" w:hint="default"/>
+        <w:sz w:val="20"/>
+      </w:rPr>
+    </w:lvl>
+    <w:lvl w:ilvl="4" w:tentative="1">
+      <w:start w:val="1"/>
+      <w:numFmt w:val="bullet"/>
+      <w:lvlText w:val=""/>
+      <w:lvlJc w:val="left"/>
+      <w:pPr>
+        <w:tabs>
+          <w:tab w:val="num" w:pos="3600"/>
+        </w:tabs>
+        <w:ind w:left="3600" w:hanging="360"/>
+      </w:pPr>
+      <w:rPr>
+        <w:rFonts w:ascii="Wingdings" w:hAnsi="Wingdings" w:hint="default"/>
+        <w:sz w:val="20"/>
+      </w:rPr>
+    </w:lvl>
+    <w:lvl w:ilvl="5" w:tentative="1">
+      <w:start w:val="1"/>
+      <w:numFmt w:val="bullet"/>
+      <w:lvlText w:val=""/>
+      <w:lvlJc w:val="left"/>
+      <w:pPr>
+        <w:tabs>
+          <w:tab w:val="num" w:pos="4320"/>
+        </w:tabs>
+        <w:ind w:left="4320" w:hanging="360"/>
+      </w:pPr>
+      <w:rPr>
+        <w:rFonts w:ascii="Wingdings" w:hAnsi="Wingdings" w:hint="default"/>
+        <w:sz w:val="20"/>
+      </w:rPr>
+    </w:lvl>
+    <w:lvl w:ilvl="6" w:tentative="1">
+      <w:start w:val="1"/>
+      <w:numFmt w:val="bullet"/>
+      <w:lvlText w:val=""/>
+      <w:lvlJc w:val="left"/>
+      <w:pPr>
+        <w:tabs>
+          <w:tab w:val="num" w:pos="5040"/>
+        </w:tabs>
+        <w:ind w:left="5040" w:hanging="360"/>
+      </w:pPr>
+      <w:rPr>
+        <w:rFonts w:ascii="Wingdings" w:hAnsi="Wingdings" w:hint="default"/>
+        <w:sz w:val="20"/>
+      </w:rPr>
+    </w:lvl>
+    <w:lvl w:ilvl="7" w:tentative="1">
+      <w:start w:val="1"/>
+      <w:numFmt w:val="bullet"/>
+      <w:lvlText w:val=""/>
+      <w:lvlJc w:val="left"/>
+      <w:pPr>
+        <w:tabs>
+          <w:tab w:val="num" w:pos="5760"/>
+        </w:tabs>
+        <w:ind w:left="5760" w:hanging="360"/>
+      </w:pPr>
+      <w:rPr>
+        <w:rFonts w:ascii="Wingdings" w:hAnsi="Wingdings" w:hint="default"/>
+        <w:sz w:val="20"/>
+      </w:rPr>
+    </w:lvl>
+    <w:lvl w:ilvl="8" w:tentative="1">
+      <w:start w:val="1"/>
+      <w:numFmt w:val="bullet"/>
+      <w:lvlText w:val=""/>
+      <w:lvlJc w:val="left"/>
+      <w:pPr>
+        <w:tabs>
+          <w:tab w:val="num" w:pos="6480"/>
+        </w:tabs>
+        <w:ind w:left="6480" w:hanging="360"/>
+      </w:pPr>
+      <w:rPr>
+        <w:rFonts w:ascii="Wingdings" w:hAnsi="Wingdings" w:hint="default"/>
+        <w:sz w:val="20"/>
+      </w:rPr>
+    </w:lvl>
+  </w:abstractNum>
+  <w:abstractNum w:abstractNumId="1" w15:restartNumberingAfterBreak="0">
+    <w:nsid w:val="411E6B55"/>
+    <w:multiLevelType w:val="hybridMultilevel"/>
+    <w:tmpl w:val="6F1C2300"/>
+    <w:lvl w:ilvl="0" w:tplc="F02A1A2C">
+      <w:start w:val="2"/>
+      <w:numFmt w:val="bullet"/>
+      <w:lvlText w:val="-"/>
+      <w:lvlJc w:val="left"/>
+      <w:pPr>
+        <w:ind w:left="720" w:hanging="360"/>
+      </w:pPr>
+      <w:rPr>
+        <w:rFonts w:ascii="Times New Roman" w:eastAsia="Times New Roman" w:hAnsi="Times New Roman" w:cs="Times New Roman" w:hint="default"/>
+      </w:rPr>
+    </w:lvl>
+    <w:lvl w:ilvl="1" w:tplc="04220003" w:tentative="1">
+      <w:start w:val="1"/>
+      <w:numFmt w:val="bullet"/>
+      <w:lvlText w:val="o"/>
+      <w:lvlJc w:val="left"/>
+      <w:pPr>
+        <w:ind w:left="1440" w:hanging="360"/>
+      </w:pPr>
+      <w:rPr>
+        <w:rFonts w:ascii="Courier New" w:hAnsi="Courier New" w:cs="Courier New" w:hint="default"/>
+      </w:rPr>
+    </w:lvl>
+    <w:lvl w:ilvl="2" w:tplc="04220005" w:tentative="1">
+      <w:start w:val="1"/>
+      <w:numFmt w:val="bullet"/>
+      <w:lvlText w:val=""/>
+      <w:lvlJc w:val="left"/>
+      <w:pPr>
+        <w:ind w:left="2160" w:hanging="360"/>
+      </w:pPr>
+      <w:rPr>
+        <w:rFonts w:ascii="Wingdings" w:hAnsi="Wingdings" w:hint="default"/>
+      </w:rPr>
+    </w:lvl>
+    <w:lvl w:ilvl="3" w:tplc="04220001" w:tentative="1">
+      <w:start w:val="1"/>
+      <w:numFmt w:val="bullet"/>
+      <w:lvlText w:val=""/>
+      <w:lvlJc w:val="left"/>
+      <w:pPr>
+        <w:ind w:left="2880" w:hanging="360"/>
+      </w:pPr>
+      <w:rPr>
+        <w:rFonts w:ascii="Symbol" w:hAnsi="Symbol" w:hint="default"/>
+      </w:rPr>
+    </w:lvl>
+    <w:lvl w:ilvl="4" w:tplc="04220003" w:tentative="1">
+      <w:start w:val="1"/>
+      <w:numFmt w:val="bullet"/>
+      <w:lvlText w:val="o"/>
+      <w:lvlJc w:val="left"/>
+      <w:pPr>
+        <w:ind w:left="3600" w:hanging="360"/>
+      </w:pPr>
+      <w:rPr>
+        <w:rFonts w:ascii="Courier New" w:hAnsi="Courier New" w:cs="Courier New" w:hint="default"/>
+      </w:rPr>
+    </w:lvl>
+    <w:lvl w:ilvl="5" w:tplc="04220005" w:tentative="1">
+      <w:start w:val="1"/>
+      <w:numFmt w:val="bullet"/>
+      <w:lvlText w:val=""/>
+      <w:lvlJc w:val="left"/>
+      <w:pPr>
+        <w:ind w:left="4320" w:hanging="360"/>
+      </w:pPr>
+      <w:rPr>
+        <w:rFonts w:ascii="Wingdings" w:hAnsi="Wingdings" w:hint="default"/>
+      </w:rPr>
+    </w:lvl>
+    <w:lvl w:ilvl="6" w:tplc="04220001" w:tentative="1">
+      <w:start w:val="1"/>
+      <w:numFmt w:val="bullet"/>
+      <w:lvlText w:val=""/>
+      <w:lvlJc w:val="left"/>
+      <w:pPr>
+        <w:ind w:left="5040" w:hanging="360"/>
+      </w:pPr>
+      <w:rPr>
+        <w:rFonts w:ascii="Symbol" w:hAnsi="Symbol" w:hint="default"/>
+      </w:rPr>
+    </w:lvl>
+    <w:lvl w:ilvl="7" w:tplc="04220003" w:tentative="1">
+      <w:start w:val="1"/>
+      <w:numFmt w:val="bullet"/>
+      <w:lvlText w:val="o"/>
+      <w:lvlJc w:val="left"/>
+      <w:pPr>
+        <w:ind w:left="5760" w:hanging="360"/>
+      </w:pPr>
+      <w:rPr>
+        <w:rFonts w:ascii="Courier New" w:hAnsi="Courier New" w:cs="Courier New" w:hint="default"/>
+      </w:rPr>
+    </w:lvl>
+    <w:lvl w:ilvl="8" w:tplc="04220005" w:tentative="1">
+      <w:start w:val="1"/>
+      <w:numFmt w:val="bullet"/>
+      <w:lvlText w:val=""/>
+      <w:lvlJc w:val="left"/>
+      <w:pPr>
+        <w:ind w:left="6480" w:hanging="360"/>
+      </w:pPr>
+      <w:rPr>
+        <w:rFonts w:ascii="Wingdings" w:hAnsi="Wingdings" w:hint="default"/>
+      </w:rPr>
+    </w:lvl>
+  </w:abstractNum>
+  <w:abstractNum w:abstractNumId="2" w15:restartNumberingAfterBreak="0">
+    <w:nsid w:val="5496584D"/>
+    <w:multiLevelType w:val="multilevel"/>
+    <w:tmpl w:val="85EE9672"/>
+    <w:lvl w:ilvl="0">
+      <w:start w:val="2"/>
+      <w:numFmt w:val="decimal"/>
+      <w:lvlText w:val="%1"/>
+      <w:lvlJc w:val="left"/>
+      <w:pPr>
+        <w:ind w:left="375" w:hanging="375"/>
+      </w:pPr>
+      <w:rPr>
+        <w:rFonts w:hint="default"/>
+      </w:rPr>
+    </w:lvl>
+    <w:lvl w:ilvl="1">
+      <w:start w:val="2"/>
+      <w:numFmt w:val="decimal"/>
+      <w:lvlText w:val="%1.%2"/>
+      <w:lvlJc w:val="left"/>
+      <w:pPr>
+        <w:ind w:left="1084" w:hanging="375"/>
+      </w:pPr>
+      <w:rPr>
+        <w:rFonts w:hint="default"/>
+      </w:rPr>
+    </w:lvl>
+    <w:lvl w:ilvl="2">
+      <w:start w:val="1"/>
+      <w:numFmt w:val="decimal"/>
+      <w:lvlText w:val="%1.%2.%3"/>
+      <w:lvlJc w:val="left"/>
+      <w:pPr>
+        <w:ind w:left="2138" w:hanging="720"/>
+      </w:pPr>
+      <w:rPr>
+        <w:rFonts w:hint="default"/>
+      </w:rPr>
+    </w:lvl>
+    <w:lvl w:ilvl="3">
+      <w:start w:val="1"/>
+      <w:numFmt w:val="decimal"/>
+      <w:lvlText w:val="%1.%2.%3.%4"/>
+      <w:lvlJc w:val="left"/>
+      <w:pPr>
+        <w:ind w:left="3207" w:hanging="1080"/>
+      </w:pPr>
+      <w:rPr>
+        <w:rFonts w:hint="default"/>
+      </w:rPr>
+    </w:lvl>
+    <w:lvl w:ilvl="4">
+      <w:start w:val="1"/>
+      <w:numFmt w:val="decimal"/>
+      <w:lvlText w:val="%1.%2.%3.%4.%5"/>
+      <w:lvlJc w:val="left"/>
+      <w:pPr>
+        <w:ind w:left="3916" w:hanging="1080"/>
+      </w:pPr>
+      <w:rPr>
+        <w:rFonts w:hint="default"/>
+      </w:rPr>
+    </w:lvl>
+    <w:lvl w:ilvl="5">
+      <w:start w:val="1"/>
+      <w:numFmt w:val="decimal"/>
+      <w:lvlText w:val="%1.%2.%3.%4.%5.%6"/>
+      <w:lvlJc w:val="left"/>
+      <w:pPr>
+        <w:ind w:left="4985" w:hanging="1440"/>
+      </w:pPr>
+      <w:rPr>
+        <w:rFonts w:hint="default"/>
+      </w:rPr>
+    </w:lvl>
+    <w:lvl w:ilvl="6">
+      <w:start w:val="1"/>
+      <w:numFmt w:val="decimal"/>
+      <w:lvlText w:val="%1.%2.%3.%4.%5.%6.%7"/>
+      <w:lvlJc w:val="left"/>
+      <w:pPr>
+        <w:ind w:left="5694" w:hanging="1440"/>
+      </w:pPr>
+      <w:rPr>
+        <w:rFonts w:hint="default"/>
+      </w:rPr>
+    </w:lvl>
+    <w:lvl w:ilvl="7">
+      <w:start w:val="1"/>
+      <w:numFmt w:val="decimal"/>
+      <w:lvlText w:val="%1.%2.%3.%4.%5.%6.%7.%8"/>
+      <w:lvlJc w:val="left"/>
+      <w:pPr>
+        <w:ind w:left="6763" w:hanging="1800"/>
+      </w:pPr>
+      <w:rPr>
+        <w:rFonts w:hint="default"/>
+      </w:rPr>
+    </w:lvl>
+    <w:lvl w:ilvl="8">
+      <w:start w:val="1"/>
+      <w:numFmt w:val="decimal"/>
+      <w:lvlText w:val="%1.%2.%3.%4.%5.%6.%7.%8.%9"/>
+      <w:lvlJc w:val="left"/>
+      <w:pPr>
+        <w:ind w:left="7832" w:hanging="2160"/>
+      </w:pPr>
+      <w:rPr>
+        <w:rFonts w:hint="default"/>
+      </w:rPr>
+    </w:lvl>
+  </w:abstractNum>
+  <w:num w:numId="1" w16cid:durableId="197935717">
+    <w:abstractNumId w:val="0"/>
+  </w:num>
+  <w:num w:numId="2" w16cid:durableId="129523027">
+    <w:abstractNumId w:val="1"/>
+  </w:num>
+  <w:num w:numId="3" w16cid:durableId="2093163320">
+    <w:abstractNumId w:val="2"/>
+  </w:num>
+</w:numbering>
 </file>
 
 <file path=word/styles.xml><?xml version="1.0" encoding="utf-8"?>
@@ -4620,7 +5189,7 @@
     <w:name w:val="Normal"/>
     <w:aliases w:val="Text"/>
     <w:qFormat/>
-    <w:rsid w:val="00360160"/>
+    <w:rsid w:val="00F36054"/>
     <w:pPr>
       <w:spacing w:line="360" w:lineRule="auto"/>
     </w:pPr>
@@ -4697,7 +5266,6 @@
   <w:style w:type="character" w:default="1" w:styleId="a0">
     <w:name w:val="Default Paragraph Font"/>
     <w:uiPriority w:val="1"/>
-    <w:semiHidden/>
     <w:unhideWhenUsed/>
   </w:style>
   <w:style w:type="table" w:default="1" w:styleId="a1">
@@ -4883,6 +5451,104 @@
       <w:color w:val="0563C1" w:themeColor="hyperlink"/>
       <w:u w:val="single"/>
     </w:rPr>
+  </w:style>
+  <w:style w:type="character" w:styleId="a5">
+    <w:name w:val="annotation reference"/>
+    <w:basedOn w:val="a0"/>
+    <w:uiPriority w:val="99"/>
+    <w:semiHidden/>
+    <w:unhideWhenUsed/>
+    <w:rsid w:val="009100A1"/>
+    <w:rPr>
+      <w:sz w:val="16"/>
+      <w:szCs w:val="16"/>
+    </w:rPr>
+  </w:style>
+  <w:style w:type="paragraph" w:styleId="a6">
+    <w:name w:val="annotation text"/>
+    <w:basedOn w:val="a"/>
+    <w:link w:val="a7"/>
+    <w:uiPriority w:val="99"/>
+    <w:semiHidden/>
+    <w:unhideWhenUsed/>
+    <w:rsid w:val="009100A1"/>
+    <w:pPr>
+      <w:spacing w:line="240" w:lineRule="auto"/>
+    </w:pPr>
+    <w:rPr>
+      <w:sz w:val="20"/>
+      <w:szCs w:val="20"/>
+    </w:rPr>
+  </w:style>
+  <w:style w:type="character" w:customStyle="1" w:styleId="a7">
+    <w:name w:val="Текст примечания Знак"/>
+    <w:basedOn w:val="a0"/>
+    <w:link w:val="a6"/>
+    <w:uiPriority w:val="99"/>
+    <w:semiHidden/>
+    <w:rsid w:val="009100A1"/>
+    <w:rPr>
+      <w:rFonts w:ascii="Times New Roman" w:hAnsi="Times New Roman"/>
+      <w:sz w:val="20"/>
+      <w:szCs w:val="20"/>
+    </w:rPr>
+  </w:style>
+  <w:style w:type="paragraph" w:styleId="a8">
+    <w:name w:val="annotation subject"/>
+    <w:basedOn w:val="a6"/>
+    <w:next w:val="a6"/>
+    <w:link w:val="a9"/>
+    <w:uiPriority w:val="99"/>
+    <w:semiHidden/>
+    <w:unhideWhenUsed/>
+    <w:rsid w:val="009100A1"/>
+    <w:rPr>
+      <w:b/>
+      <w:bCs/>
+    </w:rPr>
+  </w:style>
+  <w:style w:type="character" w:customStyle="1" w:styleId="a9">
+    <w:name w:val="Тема примечания Знак"/>
+    <w:basedOn w:val="a7"/>
+    <w:link w:val="a8"/>
+    <w:uiPriority w:val="99"/>
+    <w:semiHidden/>
+    <w:rsid w:val="009100A1"/>
+    <w:rPr>
+      <w:rFonts w:ascii="Times New Roman" w:hAnsi="Times New Roman"/>
+      <w:b/>
+      <w:bCs/>
+      <w:sz w:val="20"/>
+      <w:szCs w:val="20"/>
+    </w:rPr>
+  </w:style>
+  <w:style w:type="paragraph" w:styleId="aa">
+    <w:name w:val="Normal (Web)"/>
+    <w:basedOn w:val="a"/>
+    <w:uiPriority w:val="99"/>
+    <w:semiHidden/>
+    <w:unhideWhenUsed/>
+    <w:rsid w:val="00B8724A"/>
+    <w:pPr>
+      <w:spacing w:before="100" w:beforeAutospacing="1" w:after="100" w:afterAutospacing="1" w:line="240" w:lineRule="auto"/>
+    </w:pPr>
+    <w:rPr>
+      <w:rFonts w:eastAsia="Times New Roman" w:cs="Times New Roman"/>
+      <w:sz w:val="24"/>
+      <w:szCs w:val="24"/>
+      <w:lang w:eastAsia="uk-UA"/>
+    </w:rPr>
+  </w:style>
+  <w:style w:type="paragraph" w:styleId="ab">
+    <w:name w:val="List Paragraph"/>
+    <w:basedOn w:val="a"/>
+    <w:uiPriority w:val="34"/>
+    <w:qFormat/>
+    <w:rsid w:val="00B8724A"/>
+    <w:pPr>
+      <w:ind w:left="720"/>
+      <w:contextualSpacing/>
+    </w:pPr>
   </w:style>
 </w:styles>
 </file>

</xml_diff>

<commit_message>
feat: 2.6 => 2.
</commit_message>
<xml_diff>
--- a/diploma.docx
+++ b/diploma.docx
@@ -4064,10 +4064,7 @@
         <w:t xml:space="preserve">Як можна бачити, згідно статистики </w:t>
       </w:r>
       <w:r>
-        <w:t xml:space="preserve"> популярності різних браузерів </w:t>
-      </w:r>
-      <w:r>
-        <w:t>“</w:t>
+        <w:t xml:space="preserve"> популярності різних браузерів “</w:t>
       </w:r>
       <w:proofErr w:type="spellStart"/>
       <w:r>
@@ -4172,53 +4169,29 @@
           <w:highlight w:val="red"/>
           <w:lang w:val="en-US"/>
         </w:rPr>
-        <w:t>[y</w:t>
-      </w:r>
+        <w:t>[y]</w:t>
+      </w:r>
+    </w:p>
+    <w:p>
+      <w:pPr>
+        <w:spacing w:after="0"/>
+      </w:pPr>
+    </w:p>
+    <w:p>
+      <w:pPr>
+        <w:spacing w:after="0"/>
+        <w:rPr>
+          <w:color w:val="FFFFFF" w:themeColor="background1"/>
+          <w:lang w:val="en-US"/>
+        </w:rPr>
+      </w:pPr>
       <w:r>
         <w:rPr>
           <w:color w:val="FFFFFF" w:themeColor="background1"/>
           <w:highlight w:val="red"/>
           <w:lang w:val="en-US"/>
         </w:rPr>
-        <w:t>]</w:t>
-      </w:r>
-    </w:p>
-    <w:p>
-      <w:pPr>
-        <w:spacing w:after="0"/>
-      </w:pPr>
-    </w:p>
-    <w:p>
-      <w:pPr>
-        <w:spacing w:after="0"/>
-        <w:rPr>
-          <w:color w:val="FFFFFF" w:themeColor="background1"/>
-          <w:lang w:val="en-US"/>
-        </w:rPr>
-      </w:pPr>
-      <w:r>
-        <w:rPr>
-          <w:color w:val="FFFFFF" w:themeColor="background1"/>
-          <w:highlight w:val="red"/>
-          <w:lang w:val="en-US"/>
-        </w:rPr>
-        <w:t xml:space="preserve">[y - </w:t>
-      </w:r>
-      <w:r>
-        <w:rPr>
-          <w:color w:val="FFFFFF" w:themeColor="background1"/>
-          <w:highlight w:val="red"/>
-          <w:lang w:val="en-US"/>
-        </w:rPr>
-        <w:t>https://gs.statcounter.com/browser-market-share/desktop/worldwide</w:t>
-      </w:r>
-      <w:r>
-        <w:rPr>
-          <w:color w:val="FFFFFF" w:themeColor="background1"/>
-          <w:highlight w:val="red"/>
-          <w:lang w:val="en-US"/>
-        </w:rPr>
-        <w:t>]</w:t>
+        <w:t>[y - https://gs.statcounter.com/browser-market-share/desktop/worldwide]</w:t>
       </w:r>
     </w:p>
     <w:p>
@@ -4461,6 +4434,62 @@
       <w:r>
         <w:t xml:space="preserve"> займає перше місце</w:t>
       </w:r>
+      <w:r>
+        <w:rPr>
+          <w:lang w:val="en-US"/>
+        </w:rPr>
+        <w:t xml:space="preserve"> </w:t>
+      </w:r>
+      <w:r>
+        <w:rPr>
+          <w:color w:val="FFFFFF" w:themeColor="background1"/>
+          <w:highlight w:val="red"/>
+          <w:lang w:val="en-US"/>
+        </w:rPr>
+        <w:t>[y</w:t>
+      </w:r>
+      <w:r>
+        <w:rPr>
+          <w:color w:val="FFFFFF" w:themeColor="background1"/>
+          <w:highlight w:val="red"/>
+          <w:lang w:val="en-US"/>
+        </w:rPr>
+        <w:t>]</w:t>
+      </w:r>
+    </w:p>
+    <w:p>
+      <w:pPr>
+        <w:spacing w:after="0"/>
+        <w:rPr>
+          <w:color w:val="FFFFFF" w:themeColor="background1"/>
+          <w:lang w:val="en-US"/>
+        </w:rPr>
+      </w:pPr>
+      <w:r>
+        <w:rPr>
+          <w:color w:val="FFFFFF" w:themeColor="background1"/>
+          <w:highlight w:val="red"/>
+          <w:lang w:val="en-US"/>
+        </w:rPr>
+        <w:lastRenderedPageBreak/>
+        <w:t xml:space="preserve">[y - </w:t>
+      </w:r>
+      <w:r>
+        <w:rPr>
+          <w:color w:val="FFFFFF" w:themeColor="background1"/>
+          <w:highlight w:val="red"/>
+          <w:lang w:val="en-US"/>
+        </w:rPr>
+        <w:t>https://www.statista.com/statistics/1124699/worldwide-developer-survey-most-used-frameworks-web/]</w:t>
+      </w:r>
+    </w:p>
+    <w:p>
+      <w:pPr>
+        <w:ind w:firstLine="708"/>
+        <w:rPr>
+          <w:lang w:val="en-US"/>
+        </w:rPr>
+      </w:pPr>
     </w:p>
     <w:p>
       <w:pPr>
@@ -4475,7 +4504,6 @@
         <w:rPr>
           <w:noProof/>
         </w:rPr>
-        <w:lastRenderedPageBreak/>
         <w:drawing>
           <wp:inline distT="0" distB="0" distL="0" distR="0" wp14:anchorId="0A33C908" wp14:editId="463E99A2">
             <wp:extent cx="5731510" cy="3794125"/>
@@ -4576,31 +4604,52 @@
           <w:lang w:eastAsia="uk-UA"/>
         </w:rPr>
       </w:pPr>
+      <w:r>
+        <w:rPr>
+          <w:rFonts w:eastAsia="Times New Roman"/>
+          <w:lang w:eastAsia="uk-UA"/>
+        </w:rPr>
+        <w:t xml:space="preserve">2.6 </w:t>
+      </w:r>
       <w:bookmarkStart w:id="11" w:name="_Toc130907131"/>
       <w:r>
         <w:rPr>
           <w:rFonts w:eastAsia="Times New Roman"/>
           <w:lang w:eastAsia="uk-UA"/>
         </w:rPr>
-        <w:t>2.6 Умови розповсюдження програми</w:t>
+        <w:t>Умови розповсюдження програми</w:t>
       </w:r>
       <w:bookmarkEnd w:id="11"/>
     </w:p>
     <w:p>
       <w:pPr>
-        <w:spacing w:line="259" w:lineRule="auto"/>
-        <w:rPr>
-          <w:lang w:eastAsia="uk-UA"/>
-        </w:rPr>
-      </w:pPr>
-    </w:p>
-    <w:p>
-      <w:pPr>
-        <w:spacing w:line="259" w:lineRule="auto"/>
-        <w:rPr>
-          <w:lang w:eastAsia="uk-UA"/>
-        </w:rPr>
-      </w:pPr>
+        <w:ind w:firstLine="708"/>
+      </w:pPr>
+      <w:r>
+        <w:t xml:space="preserve">Даний програмний продукт є безкоштовним </w:t>
+      </w:r>
+      <w:r>
+        <w:t>і</w:t>
+      </w:r>
+      <w:r>
+        <w:t xml:space="preserve"> доступни</w:t>
+      </w:r>
+      <w:r>
+        <w:t>м за допомогою мережі</w:t>
+      </w:r>
+      <w:r>
+        <w:t xml:space="preserve"> Інтернет. Щоб мати можливість користуватися програмою, користувачеві необхідно увести в адресний рядок свого браузера наступну адресу: "https://counter-ltlaitoff.vercel.app". Ця адреса є посиланням на веб-сторінку, на якій розміщений даний програмний продукт. Веб-сторінка містить інформацію про програму та надає можливість користувачам скористатися нею безкоштовно. Варто </w:t>
+      </w:r>
+      <w:r>
+        <w:lastRenderedPageBreak/>
+        <w:t>відзначити, що так</w:t>
+      </w:r>
+      <w:r>
+        <w:t xml:space="preserve">е </w:t>
+      </w:r>
+      <w:r>
+        <w:t>розповсюдження дозволяє забезпечити швидкий та зручний доступ до програмного продукту для широкого кола користувачів з усього світу.</w:t>
+      </w:r>
       <w:r>
         <w:rPr>
           <w:lang w:eastAsia="uk-UA"/>
@@ -6581,7 +6630,7 @@
     <w:name w:val="Normal"/>
     <w:aliases w:val="Text"/>
     <w:qFormat/>
-    <w:rsid w:val="00F36054"/>
+    <w:rsid w:val="00577A16"/>
     <w:pPr>
       <w:spacing w:line="360" w:lineRule="auto"/>
     </w:pPr>

</xml_diff>

<commit_message>
fixed references to literature
</commit_message>
<xml_diff>
--- a/diploma.docx
+++ b/diploma.docx
@@ -3141,28 +3141,13 @@
         <w:ind w:firstLine="708"/>
       </w:pPr>
       <w:r>
-        <w:t>Не так давно вчені підрахували, що сучасна людина за тиждень отримує стільки інформації, скільки людина середньовіччя отримувала за все життя. Людська психіка має певні обмеження. Експериментально доведено, що мозок звичайної людини здатен сприймати і безпомилково обробляти інформацію зі швидкістю не більше 25 біт на секунду (в одному слові середньої довжини міститься якраз 25 біт). При такій швидкості поглинання інформації людина за життя може прочитати не більше трьох тисяч книг. І то – за умови, що буде щодня освоювати по 50 сторінок. Мало того, що ми не встигаємо вивчити велику частину інформації, яка накопичується, вона ще й швидко старіє і вимагає заміни. Вперше над цим фактом задумалися вчені у 70-х роках минулого століття. Тоді і почав використовуватись термін «інформаційний вибух».</w:t>
-      </w:r>
-      <w:r>
-        <w:t xml:space="preserve"> </w:t>
-      </w:r>
-      <w:r>
-        <w:rPr>
-          <w:color w:val="FF0000"/>
-        </w:rPr>
-        <w:t>[1</w:t>
-      </w:r>
-      <w:r>
-        <w:rPr>
-          <w:color w:val="FF0000"/>
-        </w:rPr>
-        <w:t>.0</w:t>
-      </w:r>
-      <w:r>
-        <w:rPr>
-          <w:color w:val="FF0000"/>
-        </w:rPr>
-        <w:t>]</w:t>
+        <w:t>Не так давно вчені підрахували, що сучасна людина за тиждень отримує стільки інформації, скільки людина середньовіччя отримувала за все життя. Людська психіка має певні обмеження. Експериментально доведено, що мозок звичайної людини здатен сприймати і безпомилково обробляти інформацію зі швидкістю не більше 25 біт на секунду (в одному слові середньої довжини міститься якраз 25 біт). При такій швидкості поглинання інформації людина за життя може прочитати не більше трьох тисяч книг. І то – за умови, що буде щодня освоювати по 50 сторінок. Мало того, що ми не встигаємо вивчити велику частину інформації, яка накопичується, вона ще й швидко старіє і вимагає заміни. Вперше над цим фактом задумалися вчені у 70-х роках минулого століття. Тоді і почав використовуватись термін «інформацій</w:t>
+      </w:r>
+      <w:r>
+        <w:t>ний вибух».</w:t>
+      </w:r>
+      <w:r>
+        <w:t xml:space="preserve"> [1]</w:t>
       </w:r>
     </w:p>
     <w:p>
@@ -3188,14 +3173,12 @@
         <w:pStyle w:val="1"/>
         <w:rPr>
           <w:rFonts w:eastAsia="Times New Roman"/>
-          <w:highlight w:val="yellow"/>
           <w:lang w:eastAsia="uk-UA"/>
         </w:rPr>
       </w:pPr>
       <w:r>
         <w:rPr>
           <w:rFonts w:eastAsia="Times New Roman"/>
-          <w:highlight w:val="yellow"/>
           <w:lang w:eastAsia="uk-UA"/>
         </w:rPr>
         <w:lastRenderedPageBreak/>
@@ -3212,28 +3195,26 @@
         </w:numPr>
         <w:rPr>
           <w:rFonts w:eastAsia="Times New Roman"/>
+          <w:lang w:eastAsia="uk-UA"/>
+        </w:rPr>
+      </w:pPr>
+      <w:bookmarkStart w:id="3" w:name="_Toc130907123"/>
+      <w:r>
+        <w:rPr>
+          <w:rFonts w:eastAsia="Times New Roman"/>
+          <w:lang w:eastAsia="uk-UA"/>
+        </w:rPr>
+        <w:t>Основні поняття</w:t>
+      </w:r>
+      <w:bookmarkEnd w:id="3"/>
+    </w:p>
+    <w:p>
+      <w:pPr>
+        <w:rPr>
           <w:highlight w:val="yellow"/>
           <w:lang w:eastAsia="uk-UA"/>
         </w:rPr>
       </w:pPr>
-      <w:bookmarkStart w:id="3" w:name="_Toc130907123"/>
-      <w:r>
-        <w:rPr>
-          <w:rFonts w:eastAsia="Times New Roman"/>
-          <w:highlight w:val="yellow"/>
-          <w:lang w:eastAsia="uk-UA"/>
-        </w:rPr>
-        <w:t>Основні поняття</w:t>
-      </w:r>
-      <w:bookmarkEnd w:id="3"/>
-    </w:p>
-    <w:p>
-      <w:pPr>
-        <w:rPr>
-          <w:highlight w:val="yellow"/>
-          <w:lang w:eastAsia="uk-UA"/>
-        </w:rPr>
-      </w:pPr>
     </w:p>
     <w:p>
       <w:pPr>
@@ -3243,20 +3224,28 @@
         </w:rPr>
       </w:pPr>
       <w:r>
-        <w:t>Предмет науки (предметна область) – це ті сторони, зв’язки, відношення об’єкта, які вивчаються даною наукою</w:t>
+        <w:t xml:space="preserve">Предмет науки (предметна </w:t>
+      </w:r>
+      <w:r>
+        <w:t>область) – це ті сторони, зв’язки, відношення об’єкта, які вивчаються даною наукою</w:t>
       </w:r>
       <w:r>
         <w:rPr>
           <w:lang w:val="ru-RU"/>
         </w:rPr>
-        <w:t xml:space="preserve"> </w:t>
-      </w:r>
-      <w:r>
-        <w:rPr>
-          <w:color w:val="FF0000"/>
+        <w:t xml:space="preserve"> [</w:t>
+      </w:r>
+      <w:r>
+        <w:rPr>
+          <w:lang w:val="en-US"/>
+        </w:rPr>
+        <w:t>2</w:t>
+      </w:r>
+      <w:r>
+        <w:rPr>
           <w:lang w:val="ru-RU"/>
         </w:rPr>
-        <w:t>[2.0]</w:t>
+        <w:t>]</w:t>
       </w:r>
     </w:p>
     <w:p>
@@ -3281,27 +3270,35 @@
         <w:pStyle w:val="ac"/>
         <w:rPr>
           <w:color w:val="000000"/>
+          <w:lang w:val="ru-RU"/>
+        </w:rPr>
+      </w:pPr>
+      <w:r>
+        <w:rPr>
+          <w:color w:val="000000"/>
+        </w:rPr>
+        <w:t>Розробка програмного забезпечення (ПЗ) – це вид діяльності та процес, спрямований на створення та підтримку працездатності, якості та надійності ПЗ, використовуючи технології, методологію та практики з інформатики, керування проектами, математики, інженерії та інших областей знання. Як і інші традиційні інженерні дисципліни, розробка ПЗ має справу з проблемами якості, вартості та надійності. Деякі програми містять мільйони рядків вихідного коду, які, як очікується, повинні правильно виконуватися в умовах, що змінюються. Складність ПЗ порівнянна зі складністю найбільш складних сучасних машин (таких, наприклад, як літак</w:t>
+      </w:r>
+      <w:r>
+        <w:t xml:space="preserve">и). </w:t>
+      </w:r>
+      <w:r>
+        <w:rPr>
+          <w:lang w:val="ru-RU"/>
+        </w:rPr>
+        <w:t>[</w:t>
+      </w:r>
+      <w:r>
+        <w:rPr>
           <w:lang w:val="en-US"/>
         </w:rPr>
-      </w:pPr>
-      <w:r>
-        <w:rPr>
-          <w:color w:val="000000"/>
-        </w:rPr>
-        <w:t>Розробка програмного забезпечення (ПЗ) – це вид діяльності та процес, спрямований на створення та підтримку працездатності, якості та надійності ПЗ, використовуючи технології, методологію та практики з інформатики, керування проектами, математики, інженерії та інших областей знання. Як і інші традиційні інженерні дисципліни, розробка ПЗ має справу з проблемами якості, вартості та надійності. Деякі програми містять мільйони рядків вихідного коду, які, як очікується, повинні правильно виконуватися в умовах, що змінюються. Складність ПЗ порівнянна зі складністю найбільш складних сучасних машин (таких, наприклад, як літаки).</w:t>
-      </w:r>
-      <w:r>
-        <w:rPr>
-          <w:color w:val="000000"/>
-        </w:rPr>
-        <w:t xml:space="preserve"> </w:t>
-      </w:r>
-      <w:r>
-        <w:rPr>
-          <w:color w:val="FF0000"/>
-          <w:lang w:val="en-US"/>
-        </w:rPr>
-        <w:t>[2.1]</w:t>
+        <w:t>3</w:t>
+      </w:r>
+      <w:r>
+        <w:rPr>
+          <w:lang w:val="ru-RU"/>
+        </w:rPr>
+        <w:t>]</w:t>
       </w:r>
     </w:p>
     <w:p>
@@ -3408,10 +3405,7 @@
         <w:t xml:space="preserve">Графік </w:t>
       </w:r>
       <w:r>
-        <w:t>в сервісі</w:t>
-      </w:r>
-      <w:r>
-        <w:t xml:space="preserve"> -</w:t>
+        <w:t>в сервісі -</w:t>
       </w:r>
       <w:r>
         <w:t xml:space="preserve"> візуальне представлення статистичних даних у вигляді графіка</w:t>
@@ -3429,16 +3423,16 @@
         <w:ind w:firstLine="708"/>
       </w:pPr>
       <w:r>
-        <w:t>Автентифікація - це процес перевірки особистості користувача. Технологія перевірки автентичності забезпечує контроль доступу для систем, перевіряючи, чи облікові дані користувача збігаються з обліковими даними в базі даних авторизованих користувачів або на сервері автентифікації даних</w:t>
-      </w:r>
-      <w:r>
-        <w:t xml:space="preserve"> </w:t>
-      </w:r>
-      <w:r>
-        <w:rPr>
-          <w:color w:val="FF0000"/>
-        </w:rPr>
-        <w:t>[2.2]</w:t>
+        <w:t xml:space="preserve">Автентифікація - це процес перевірки особистості користувача. Технологія перевірки автентичності забезпечує контроль доступу для систем, перевіряючи, чи облікові дані користувача збігаються з обліковими даними в базі даних авторизованих користувачів або на сервері автентифікації </w:t>
+      </w:r>
+      <w:r>
+        <w:t>даних [</w:t>
+      </w:r>
+      <w:r>
+        <w:t>4</w:t>
+      </w:r>
+      <w:r>
+        <w:t>]</w:t>
       </w:r>
     </w:p>
     <w:p>
@@ -4496,7 +4490,19 @@
         <w:rPr>
           <w:lang w:val="ru-RU"/>
         </w:rPr>
-        <w:t xml:space="preserve"> [1]</w:t>
+        <w:t xml:space="preserve"> [</w:t>
+      </w:r>
+      <w:r>
+        <w:rPr>
+          <w:lang w:val="en-US"/>
+        </w:rPr>
+        <w:t>5</w:t>
+      </w:r>
+      <w:r>
+        <w:rPr>
+          <w:lang w:val="ru-RU"/>
+        </w:rPr>
+        <w:t>]</w:t>
       </w:r>
       <w:bookmarkStart w:id="4" w:name="_g3cvp15pjxzj" w:colFirst="0" w:colLast="0"/>
       <w:bookmarkEnd w:id="4"/>
@@ -5565,7 +5571,10 @@
         <w:t>[</w:t>
       </w:r>
       <w:r>
-        <w:t>2</w:t>
+        <w:rPr>
+          <w:lang w:val="en-US"/>
+        </w:rPr>
+        <w:t>6</w:t>
       </w:r>
       <w:r>
         <w:rPr>
@@ -5788,7 +5797,10 @@
         <w:t xml:space="preserve"> [</w:t>
       </w:r>
       <w:r>
-        <w:t>3</w:t>
+        <w:rPr>
+          <w:lang w:val="en-US"/>
+        </w:rPr>
+        <w:t>7</w:t>
       </w:r>
       <w:r>
         <w:t>]</w:t>
@@ -6644,36 +6656,13 @@
         <w:ind w:left="708"/>
         <w:rPr>
           <w:rStyle w:val="a4"/>
-          <w:lang w:val="en-US"/>
-        </w:rPr>
-      </w:pPr>
-      <w:r>
-        <w:rPr>
-          <w:color w:val="FF0000"/>
-          <w:lang w:eastAsia="uk-UA"/>
-        </w:rPr>
-        <w:t>[1</w:t>
-      </w:r>
-      <w:r>
-        <w:rPr>
-          <w:color w:val="FF0000"/>
-          <w:lang w:eastAsia="uk-UA"/>
-        </w:rPr>
-        <w:t>.</w:t>
-      </w:r>
-      <w:r>
-        <w:rPr>
-          <w:color w:val="FF0000"/>
-          <w:lang w:eastAsia="uk-UA"/>
-        </w:rPr>
-        <w:t>0</w:t>
-      </w:r>
-      <w:r>
-        <w:rPr>
-          <w:color w:val="FF0000"/>
-          <w:lang w:eastAsia="uk-UA"/>
-        </w:rPr>
-        <w:t>]</w:t>
+        </w:rPr>
+      </w:pPr>
+      <w:r>
+        <w:rPr>
+          <w:lang w:eastAsia="uk-UA"/>
+        </w:rPr>
+        <w:t>[1]</w:t>
       </w:r>
       <w:r>
         <w:t xml:space="preserve"> - </w:t>
@@ -6823,21 +6812,14 @@
       <w:pPr>
         <w:ind w:left="708"/>
         <w:rPr>
-          <w:lang w:val="en-US" w:eastAsia="uk-UA"/>
-        </w:rPr>
-      </w:pPr>
-      <w:r>
-        <w:rPr>
-          <w:color w:val="FF0000"/>
-          <w:lang w:val="en-US" w:eastAsia="uk-UA"/>
-        </w:rPr>
-        <w:t xml:space="preserve">[2.0] </w:t>
-      </w:r>
-      <w:r>
-        <w:rPr>
-          <w:lang w:val="en-US" w:eastAsia="uk-UA"/>
-        </w:rPr>
-        <w:t xml:space="preserve">- </w:t>
+          <w:lang w:eastAsia="uk-UA"/>
+        </w:rPr>
+      </w:pPr>
+      <w:r>
+        <w:rPr>
+          <w:lang w:eastAsia="uk-UA"/>
+        </w:rPr>
+        <w:t xml:space="preserve">[2] - </w:t>
       </w:r>
       <w:hyperlink r:id="rId13" w:history="1">
         <w:r>
@@ -6845,7 +6827,337 @@
             <w:rStyle w:val="a4"/>
             <w:lang w:val="en-US" w:eastAsia="uk-UA"/>
           </w:rPr>
-          <w:t>https://eprints.kname.edu.ua/10895/1/%D0%A1%D0%B8%D1%81%D0%90%D0%BD%D0%B0%D0%BB%D0%B8%D0%B7_1_8%D0%BD.pdf</w:t>
+          <w:t>https</w:t>
+        </w:r>
+        <w:r>
+          <w:rPr>
+            <w:rStyle w:val="a4"/>
+            <w:lang w:eastAsia="uk-UA"/>
+          </w:rPr>
+          <w:t>://</w:t>
+        </w:r>
+        <w:proofErr w:type="spellStart"/>
+        <w:r>
+          <w:rPr>
+            <w:rStyle w:val="a4"/>
+            <w:lang w:val="en-US" w:eastAsia="uk-UA"/>
+          </w:rPr>
+          <w:t>eprints</w:t>
+        </w:r>
+        <w:proofErr w:type="spellEnd"/>
+        <w:r>
+          <w:rPr>
+            <w:rStyle w:val="a4"/>
+            <w:lang w:eastAsia="uk-UA"/>
+          </w:rPr>
+          <w:t>.</w:t>
+        </w:r>
+        <w:proofErr w:type="spellStart"/>
+        <w:r>
+          <w:rPr>
+            <w:rStyle w:val="a4"/>
+            <w:lang w:val="en-US" w:eastAsia="uk-UA"/>
+          </w:rPr>
+          <w:t>kname</w:t>
+        </w:r>
+        <w:proofErr w:type="spellEnd"/>
+        <w:r>
+          <w:rPr>
+            <w:rStyle w:val="a4"/>
+            <w:lang w:eastAsia="uk-UA"/>
+          </w:rPr>
+          <w:t>.</w:t>
+        </w:r>
+        <w:proofErr w:type="spellStart"/>
+        <w:r>
+          <w:rPr>
+            <w:rStyle w:val="a4"/>
+            <w:lang w:val="en-US" w:eastAsia="uk-UA"/>
+          </w:rPr>
+          <w:t>edu</w:t>
+        </w:r>
+        <w:proofErr w:type="spellEnd"/>
+        <w:r>
+          <w:rPr>
+            <w:rStyle w:val="a4"/>
+            <w:lang w:eastAsia="uk-UA"/>
+          </w:rPr>
+          <w:t>.</w:t>
+        </w:r>
+        <w:proofErr w:type="spellStart"/>
+        <w:r>
+          <w:rPr>
+            <w:rStyle w:val="a4"/>
+            <w:lang w:val="en-US" w:eastAsia="uk-UA"/>
+          </w:rPr>
+          <w:t>ua</w:t>
+        </w:r>
+        <w:proofErr w:type="spellEnd"/>
+        <w:r>
+          <w:rPr>
+            <w:rStyle w:val="a4"/>
+            <w:lang w:eastAsia="uk-UA"/>
+          </w:rPr>
+          <w:t>/10895/1/%</w:t>
+        </w:r>
+        <w:r>
+          <w:rPr>
+            <w:rStyle w:val="a4"/>
+            <w:lang w:val="en-US" w:eastAsia="uk-UA"/>
+          </w:rPr>
+          <w:t>D</w:t>
+        </w:r>
+        <w:r>
+          <w:rPr>
+            <w:rStyle w:val="a4"/>
+            <w:lang w:eastAsia="uk-UA"/>
+          </w:rPr>
+          <w:t>0%</w:t>
+        </w:r>
+        <w:r>
+          <w:rPr>
+            <w:rStyle w:val="a4"/>
+            <w:lang w:val="en-US" w:eastAsia="uk-UA"/>
+          </w:rPr>
+          <w:t>A</w:t>
+        </w:r>
+        <w:r>
+          <w:rPr>
+            <w:rStyle w:val="a4"/>
+            <w:lang w:eastAsia="uk-UA"/>
+          </w:rPr>
+          <w:t>1%</w:t>
+        </w:r>
+        <w:r>
+          <w:rPr>
+            <w:rStyle w:val="a4"/>
+            <w:lang w:val="en-US" w:eastAsia="uk-UA"/>
+          </w:rPr>
+          <w:t>D</w:t>
+        </w:r>
+        <w:r>
+          <w:rPr>
+            <w:rStyle w:val="a4"/>
+            <w:lang w:eastAsia="uk-UA"/>
+          </w:rPr>
+          <w:t>0%</w:t>
+        </w:r>
+        <w:r>
+          <w:rPr>
+            <w:rStyle w:val="a4"/>
+            <w:lang w:val="en-US" w:eastAsia="uk-UA"/>
+          </w:rPr>
+          <w:t>B</w:t>
+        </w:r>
+        <w:r>
+          <w:rPr>
+            <w:rStyle w:val="a4"/>
+            <w:lang w:eastAsia="uk-UA"/>
+          </w:rPr>
+          <w:t>8%</w:t>
+        </w:r>
+        <w:r>
+          <w:rPr>
+            <w:rStyle w:val="a4"/>
+            <w:lang w:val="en-US" w:eastAsia="uk-UA"/>
+          </w:rPr>
+          <w:t>D</w:t>
+        </w:r>
+        <w:r>
+          <w:rPr>
+            <w:rStyle w:val="a4"/>
+            <w:lang w:eastAsia="uk-UA"/>
+          </w:rPr>
+          <w:t>1%81%</w:t>
+        </w:r>
+        <w:r>
+          <w:rPr>
+            <w:rStyle w:val="a4"/>
+            <w:lang w:val="en-US" w:eastAsia="uk-UA"/>
+          </w:rPr>
+          <w:t>D</w:t>
+        </w:r>
+        <w:r>
+          <w:rPr>
+            <w:rStyle w:val="a4"/>
+            <w:lang w:eastAsia="uk-UA"/>
+          </w:rPr>
+          <w:t>0%90%</w:t>
+        </w:r>
+        <w:r>
+          <w:rPr>
+            <w:rStyle w:val="a4"/>
+            <w:lang w:val="en-US" w:eastAsia="uk-UA"/>
+          </w:rPr>
+          <w:t>D</w:t>
+        </w:r>
+        <w:r>
+          <w:rPr>
+            <w:rStyle w:val="a4"/>
+            <w:lang w:eastAsia="uk-UA"/>
+          </w:rPr>
+          <w:t>0%</w:t>
+        </w:r>
+        <w:r>
+          <w:rPr>
+            <w:rStyle w:val="a4"/>
+            <w:lang w:val="en-US" w:eastAsia="uk-UA"/>
+          </w:rPr>
+          <w:t>BD</w:t>
+        </w:r>
+        <w:r>
+          <w:rPr>
+            <w:rStyle w:val="a4"/>
+            <w:lang w:eastAsia="uk-UA"/>
+          </w:rPr>
+          <w:t>%</w:t>
+        </w:r>
+        <w:r>
+          <w:rPr>
+            <w:rStyle w:val="a4"/>
+            <w:lang w:val="en-US" w:eastAsia="uk-UA"/>
+          </w:rPr>
+          <w:t>D</w:t>
+        </w:r>
+        <w:r>
+          <w:rPr>
+            <w:rStyle w:val="a4"/>
+            <w:lang w:eastAsia="uk-UA"/>
+          </w:rPr>
+          <w:t>0%</w:t>
+        </w:r>
+        <w:r>
+          <w:rPr>
+            <w:rStyle w:val="a4"/>
+            <w:lang w:val="en-US" w:eastAsia="uk-UA"/>
+          </w:rPr>
+          <w:t>B</w:t>
+        </w:r>
+        <w:r>
+          <w:rPr>
+            <w:rStyle w:val="a4"/>
+            <w:lang w:eastAsia="uk-UA"/>
+          </w:rPr>
+          <w:t>0%</w:t>
+        </w:r>
+        <w:r>
+          <w:rPr>
+            <w:rStyle w:val="a4"/>
+            <w:lang w:val="en-US" w:eastAsia="uk-UA"/>
+          </w:rPr>
+          <w:t>D</w:t>
+        </w:r>
+        <w:r>
+          <w:rPr>
+            <w:rStyle w:val="a4"/>
+            <w:lang w:eastAsia="uk-UA"/>
+          </w:rPr>
+          <w:t>0%</w:t>
+        </w:r>
+        <w:r>
+          <w:rPr>
+            <w:rStyle w:val="a4"/>
+            <w:lang w:val="en-US" w:eastAsia="uk-UA"/>
+          </w:rPr>
+          <w:t>BB</w:t>
+        </w:r>
+        <w:r>
+          <w:rPr>
+            <w:rStyle w:val="a4"/>
+            <w:lang w:eastAsia="uk-UA"/>
+          </w:rPr>
+          <w:t>%</w:t>
+        </w:r>
+        <w:r>
+          <w:rPr>
+            <w:rStyle w:val="a4"/>
+            <w:lang w:val="en-US" w:eastAsia="uk-UA"/>
+          </w:rPr>
+          <w:t>D</w:t>
+        </w:r>
+        <w:r>
+          <w:rPr>
+            <w:rStyle w:val="a4"/>
+            <w:lang w:eastAsia="uk-UA"/>
+          </w:rPr>
+          <w:t>0%</w:t>
+        </w:r>
+        <w:r>
+          <w:rPr>
+            <w:rStyle w:val="a4"/>
+            <w:lang w:val="en-US" w:eastAsia="uk-UA"/>
+          </w:rPr>
+          <w:t>B</w:t>
+        </w:r>
+        <w:r>
+          <w:rPr>
+            <w:rStyle w:val="a4"/>
+            <w:lang w:eastAsia="uk-UA"/>
+          </w:rPr>
+          <w:t>8%</w:t>
+        </w:r>
+        <w:r>
+          <w:rPr>
+            <w:rStyle w:val="a4"/>
+            <w:lang w:val="en-US" w:eastAsia="uk-UA"/>
+          </w:rPr>
+          <w:t>D</w:t>
+        </w:r>
+        <w:r>
+          <w:rPr>
+            <w:rStyle w:val="a4"/>
+            <w:lang w:eastAsia="uk-UA"/>
+          </w:rPr>
+          <w:t>0%</w:t>
+        </w:r>
+        <w:r>
+          <w:rPr>
+            <w:rStyle w:val="a4"/>
+            <w:lang w:val="en-US" w:eastAsia="uk-UA"/>
+          </w:rPr>
+          <w:t>B</w:t>
+        </w:r>
+        <w:r>
+          <w:rPr>
+            <w:rStyle w:val="a4"/>
+            <w:lang w:eastAsia="uk-UA"/>
+          </w:rPr>
+          <w:t>7_1_8%</w:t>
+        </w:r>
+        <w:r>
+          <w:rPr>
+            <w:rStyle w:val="a4"/>
+            <w:lang w:val="en-US" w:eastAsia="uk-UA"/>
+          </w:rPr>
+          <w:t>D</w:t>
+        </w:r>
+        <w:r>
+          <w:rPr>
+            <w:rStyle w:val="a4"/>
+            <w:lang w:eastAsia="uk-UA"/>
+          </w:rPr>
+          <w:t>0%</w:t>
+        </w:r>
+        <w:r>
+          <w:rPr>
+            <w:rStyle w:val="a4"/>
+            <w:lang w:val="en-US" w:eastAsia="uk-UA"/>
+          </w:rPr>
+          <w:t>BD</w:t>
+        </w:r>
+        <w:r>
+          <w:rPr>
+            <w:rStyle w:val="a4"/>
+            <w:lang w:eastAsia="uk-UA"/>
+          </w:rPr>
+          <w:t>.</w:t>
+        </w:r>
+        <w:r>
+          <w:rPr>
+            <w:rStyle w:val="a4"/>
+            <w:lang w:val="en-US" w:eastAsia="uk-UA"/>
+          </w:rPr>
+          <w:t>pdf</w:t>
         </w:r>
       </w:hyperlink>
     </w:p>
@@ -6853,112 +7165,492 @@
       <w:pPr>
         <w:ind w:left="708"/>
         <w:rPr>
-          <w:lang w:val="en-US" w:eastAsia="uk-UA"/>
-        </w:rPr>
-      </w:pPr>
-      <w:r>
-        <w:rPr>
-          <w:color w:val="FF0000"/>
-          <w:lang w:val="en-US" w:eastAsia="uk-UA"/>
-        </w:rPr>
-        <w:t>[2.1]</w:t>
-      </w:r>
-      <w:r>
-        <w:rPr>
-          <w:lang w:val="en-US" w:eastAsia="uk-UA"/>
-        </w:rPr>
+          <w:lang w:eastAsia="uk-UA"/>
+        </w:rPr>
+      </w:pPr>
+      <w:r>
+        <w:rPr>
+          <w:lang w:eastAsia="uk-UA"/>
+        </w:rPr>
+        <w:t>[</w:t>
+      </w:r>
+      <w:r>
+        <w:rPr>
+          <w:lang w:eastAsia="uk-UA"/>
+        </w:rPr>
+        <w:t>3</w:t>
+      </w:r>
+      <w:r>
+        <w:rPr>
+          <w:lang w:eastAsia="uk-UA"/>
+        </w:rPr>
+        <w:t xml:space="preserve">] - </w:t>
+      </w:r>
+      <w:hyperlink r:id="rId14" w:history="1">
+        <w:r>
+          <w:rPr>
+            <w:rStyle w:val="a4"/>
+            <w:lang w:val="en-US" w:eastAsia="uk-UA"/>
+          </w:rPr>
+          <w:t>http</w:t>
+        </w:r>
+        <w:r>
+          <w:rPr>
+            <w:rStyle w:val="a4"/>
+            <w:lang w:eastAsia="uk-UA"/>
+          </w:rPr>
+          <w:t>://</w:t>
+        </w:r>
+        <w:r>
+          <w:rPr>
+            <w:rStyle w:val="a4"/>
+            <w:lang w:val="en-US" w:eastAsia="uk-UA"/>
+          </w:rPr>
+          <w:t>www</w:t>
+        </w:r>
+        <w:r>
+          <w:rPr>
+            <w:rStyle w:val="a4"/>
+            <w:lang w:eastAsia="uk-UA"/>
+          </w:rPr>
+          <w:t>.</w:t>
+        </w:r>
+        <w:proofErr w:type="spellStart"/>
+        <w:r>
+          <w:rPr>
+            <w:rStyle w:val="a4"/>
+            <w:lang w:val="en-US" w:eastAsia="uk-UA"/>
+          </w:rPr>
+          <w:t>rusnauka</w:t>
+        </w:r>
+        <w:proofErr w:type="spellEnd"/>
+        <w:r>
+          <w:rPr>
+            <w:rStyle w:val="a4"/>
+            <w:lang w:eastAsia="uk-UA"/>
+          </w:rPr>
+          <w:t>.</w:t>
+        </w:r>
+        <w:r>
+          <w:rPr>
+            <w:rStyle w:val="a4"/>
+            <w:lang w:val="en-US" w:eastAsia="uk-UA"/>
+          </w:rPr>
+          <w:t>com</w:t>
+        </w:r>
+        <w:r>
+          <w:rPr>
+            <w:rStyle w:val="a4"/>
+            <w:lang w:eastAsia="uk-UA"/>
+          </w:rPr>
+          <w:t>/40_</w:t>
+        </w:r>
+        <w:r>
+          <w:rPr>
+            <w:rStyle w:val="a4"/>
+            <w:lang w:val="en-US" w:eastAsia="uk-UA"/>
+          </w:rPr>
+          <w:t>OINBG</w:t>
+        </w:r>
+        <w:r>
+          <w:rPr>
+            <w:rStyle w:val="a4"/>
+            <w:lang w:eastAsia="uk-UA"/>
+          </w:rPr>
+          <w:t>_2014/</w:t>
+        </w:r>
+        <w:r>
+          <w:rPr>
+            <w:rStyle w:val="a4"/>
+            <w:lang w:val="en-US" w:eastAsia="uk-UA"/>
+          </w:rPr>
+          <w:t>Informatica</w:t>
+        </w:r>
+        <w:r>
+          <w:rPr>
+            <w:rStyle w:val="a4"/>
+            <w:lang w:eastAsia="uk-UA"/>
+          </w:rPr>
+          <w:t>/3_182487.</w:t>
+        </w:r>
+        <w:r>
+          <w:rPr>
+            <w:rStyle w:val="a4"/>
+            <w:lang w:val="en-US" w:eastAsia="uk-UA"/>
+          </w:rPr>
+          <w:t>doc</w:t>
+        </w:r>
+        <w:r>
+          <w:rPr>
+            <w:rStyle w:val="a4"/>
+            <w:lang w:eastAsia="uk-UA"/>
+          </w:rPr>
+          <w:t>.</w:t>
+        </w:r>
+        <w:proofErr w:type="spellStart"/>
+        <w:r>
+          <w:rPr>
+            <w:rStyle w:val="a4"/>
+            <w:lang w:val="en-US" w:eastAsia="uk-UA"/>
+          </w:rPr>
+          <w:t>htm</w:t>
+        </w:r>
+        <w:proofErr w:type="spellEnd"/>
+      </w:hyperlink>
+    </w:p>
+    <w:p>
+      <w:pPr>
+        <w:ind w:left="708"/>
+        <w:rPr>
+          <w:highlight w:val="yellow"/>
+        </w:rPr>
+      </w:pPr>
+      <w:r>
+        <w:t>[</w:t>
+      </w:r>
+      <w:r>
+        <w:t>4</w:t>
+      </w:r>
+      <w:r>
+        <w:t>]</w:t>
+      </w:r>
+      <w:r>
         <w:t xml:space="preserve"> - </w:t>
       </w:r>
-      <w:hyperlink r:id="rId14" w:history="1">
-        <w:r>
-          <w:rPr>
-            <w:rStyle w:val="a4"/>
-            <w:lang w:val="en-US" w:eastAsia="uk-UA"/>
-          </w:rPr>
-          <w:t>http://www.rusnauka.com/40_OINBG_2014/Informatica/3_182487.doc.htm</w:t>
+      <w:r>
+        <w:rPr>
+          <w:lang w:val="en-US"/>
+        </w:rPr>
+        <w:t>https</w:t>
+      </w:r>
+      <w:r>
+        <w:t>://</w:t>
+      </w:r>
+      <w:r>
+        <w:rPr>
+          <w:lang w:val="en-US"/>
+        </w:rPr>
+        <w:t>er</w:t>
+      </w:r>
+      <w:r>
+        <w:t>.</w:t>
+      </w:r>
+      <w:proofErr w:type="spellStart"/>
+      <w:r>
+        <w:rPr>
+          <w:lang w:val="en-US"/>
+        </w:rPr>
+        <w:t>nau</w:t>
+      </w:r>
+      <w:proofErr w:type="spellEnd"/>
+      <w:r>
+        <w:t>.</w:t>
+      </w:r>
+      <w:proofErr w:type="spellStart"/>
+      <w:r>
+        <w:rPr>
+          <w:lang w:val="en-US"/>
+        </w:rPr>
+        <w:t>edu</w:t>
+      </w:r>
+      <w:proofErr w:type="spellEnd"/>
+      <w:r>
+        <w:t>.</w:t>
+      </w:r>
+      <w:proofErr w:type="spellStart"/>
+      <w:r>
+        <w:rPr>
+          <w:lang w:val="en-US"/>
+        </w:rPr>
+        <w:t>ua</w:t>
+      </w:r>
+      <w:proofErr w:type="spellEnd"/>
+      <w:r>
+        <w:t>/</w:t>
+      </w:r>
+      <w:r>
+        <w:rPr>
+          <w:lang w:val="en-US"/>
+        </w:rPr>
+        <w:t>bitstream</w:t>
+      </w:r>
+      <w:r>
+        <w:t>/</w:t>
+      </w:r>
+      <w:r>
+        <w:rPr>
+          <w:lang w:val="en-US"/>
+        </w:rPr>
+        <w:t>NAU</w:t>
+      </w:r>
+      <w:r>
+        <w:t>/46983/1/%</w:t>
+      </w:r>
+      <w:r>
+        <w:rPr>
+          <w:lang w:val="en-US"/>
+        </w:rPr>
+        <w:t>D</w:t>
+      </w:r>
+      <w:r>
+        <w:t>0%</w:t>
+      </w:r>
+      <w:r>
+        <w:rPr>
+          <w:lang w:val="en-US"/>
+        </w:rPr>
+        <w:t>A</w:t>
+      </w:r>
+      <w:r>
+        <w:t>4%</w:t>
+      </w:r>
+      <w:r>
+        <w:rPr>
+          <w:lang w:val="en-US"/>
+        </w:rPr>
+        <w:t>D</w:t>
+      </w:r>
+      <w:r>
+        <w:t>0%9</w:t>
+      </w:r>
+      <w:r>
+        <w:rPr>
+          <w:lang w:val="en-US"/>
+        </w:rPr>
+        <w:t>A</w:t>
+      </w:r>
+      <w:r>
+        <w:t>%</w:t>
+      </w:r>
+      <w:r>
+        <w:rPr>
+          <w:lang w:val="en-US"/>
+        </w:rPr>
+        <w:t>D</w:t>
+      </w:r>
+      <w:r>
+        <w:t>0%9</w:t>
+      </w:r>
+      <w:r>
+        <w:rPr>
+          <w:lang w:val="en-US"/>
+        </w:rPr>
+        <w:t>A</w:t>
+      </w:r>
+      <w:r>
+        <w:t>%</w:t>
+      </w:r>
+      <w:r>
+        <w:rPr>
+          <w:lang w:val="en-US"/>
+        </w:rPr>
+        <w:t>D</w:t>
+      </w:r>
+      <w:r>
+        <w:t>0%9</w:t>
+      </w:r>
+      <w:r>
+        <w:rPr>
+          <w:lang w:val="en-US"/>
+        </w:rPr>
+        <w:t>F</w:t>
+      </w:r>
+      <w:r>
+        <w:t>%</w:t>
+      </w:r>
+      <w:r>
+        <w:rPr>
+          <w:lang w:val="en-US"/>
+        </w:rPr>
+        <w:t>D</w:t>
+      </w:r>
+      <w:r>
+        <w:t>0%86_2020_125_%</w:t>
+      </w:r>
+      <w:r>
+        <w:rPr>
+          <w:lang w:val="en-US"/>
+        </w:rPr>
+        <w:t>D</w:t>
+      </w:r>
+      <w:r>
+        <w:t>0%9</w:t>
+      </w:r>
+      <w:r>
+        <w:rPr>
+          <w:lang w:val="en-US"/>
+        </w:rPr>
+        <w:t>A</w:t>
+      </w:r>
+      <w:r>
+        <w:t>%</w:t>
+      </w:r>
+      <w:r>
+        <w:rPr>
+          <w:lang w:val="en-US"/>
+        </w:rPr>
+        <w:t>D</w:t>
+      </w:r>
+      <w:r>
+        <w:t>0%</w:t>
+      </w:r>
+      <w:r>
+        <w:rPr>
+          <w:lang w:val="en-US"/>
+        </w:rPr>
+        <w:t>BE</w:t>
+      </w:r>
+      <w:r>
+        <w:t>%</w:t>
+      </w:r>
+      <w:r>
+        <w:rPr>
+          <w:lang w:val="en-US"/>
+        </w:rPr>
+        <w:t>D</w:t>
+      </w:r>
+      <w:r>
+        <w:t>0%</w:t>
+      </w:r>
+      <w:r>
+        <w:rPr>
+          <w:lang w:val="en-US"/>
+        </w:rPr>
+        <w:t>BB</w:t>
+      </w:r>
+      <w:r>
+        <w:t>%</w:t>
+      </w:r>
+      <w:r>
+        <w:rPr>
+          <w:lang w:val="en-US"/>
+        </w:rPr>
+        <w:t>D</w:t>
+      </w:r>
+      <w:r>
+        <w:t>1%8</w:t>
+      </w:r>
+      <w:r>
+        <w:rPr>
+          <w:lang w:val="en-US"/>
+        </w:rPr>
+        <w:t>F</w:t>
+      </w:r>
+      <w:r>
+        <w:t>%</w:t>
+      </w:r>
+      <w:r>
+        <w:rPr>
+          <w:lang w:val="en-US"/>
+        </w:rPr>
+        <w:t>D</w:t>
+      </w:r>
+      <w:r>
+        <w:t>0%</w:t>
+      </w:r>
+      <w:r>
+        <w:rPr>
+          <w:lang w:val="en-US"/>
+        </w:rPr>
+        <w:t>BA</w:t>
+      </w:r>
+      <w:r>
+        <w:t>%</w:t>
+      </w:r>
+      <w:r>
+        <w:rPr>
+          <w:lang w:val="en-US"/>
+        </w:rPr>
+        <w:t>D</w:t>
+      </w:r>
+      <w:r>
+        <w:t>0%</w:t>
+      </w:r>
+      <w:r>
+        <w:rPr>
+          <w:lang w:val="en-US"/>
+        </w:rPr>
+        <w:t>B</w:t>
+      </w:r>
+      <w:r>
+        <w:t>0%</w:t>
+      </w:r>
+      <w:r>
+        <w:rPr>
+          <w:lang w:val="en-US"/>
+        </w:rPr>
+        <w:t>D</w:t>
+      </w:r>
+      <w:r>
+        <w:t>0%90%</w:t>
+      </w:r>
+      <w:r>
+        <w:rPr>
+          <w:lang w:val="en-US"/>
+        </w:rPr>
+        <w:t>D</w:t>
+      </w:r>
+      <w:r>
+        <w:t>0%92.</w:t>
+      </w:r>
+      <w:r>
+        <w:rPr>
+          <w:lang w:val="en-US"/>
+        </w:rPr>
+        <w:t>pdf</w:t>
+      </w:r>
+    </w:p>
+    <w:p>
+      <w:r>
+        <w:rPr>
+          <w:lang w:eastAsia="uk-UA"/>
+        </w:rPr>
+        <w:tab/>
+      </w:r>
+      <w:r>
+        <w:t>[</w:t>
+      </w:r>
+      <w:r>
+        <w:t>5</w:t>
+      </w:r>
+      <w:r>
+        <w:t xml:space="preserve">] - </w:t>
+      </w:r>
+      <w:hyperlink r:id="rId15" w:history="1">
+        <w:r>
+          <w:rPr>
+            <w:rStyle w:val="a4"/>
+          </w:rPr>
+          <w:t>http://deep.kiev.ua/attachments/093_2016d_Kravchuk.pdf</w:t>
         </w:r>
       </w:hyperlink>
     </w:p>
     <w:p>
       <w:pPr>
+        <w:ind w:firstLine="708"/>
+      </w:pPr>
+      <w:r>
+        <w:t>[</w:t>
+      </w:r>
+      <w:r>
+        <w:t>6</w:t>
+      </w:r>
+      <w:r>
+        <w:t>] - https://gs.statcounter.com/browser-market-share/desktop/worldwide</w:t>
+      </w:r>
+    </w:p>
+    <w:p>
+      <w:pPr>
         <w:ind w:left="708"/>
-        <w:rPr>
-          <w:highlight w:val="yellow"/>
-          <w:lang w:val="en-US"/>
-        </w:rPr>
-      </w:pPr>
-      <w:r>
-        <w:rPr>
-          <w:color w:val="FF0000"/>
-        </w:rPr>
-        <w:t>[2.</w:t>
-      </w:r>
-      <w:r>
-        <w:rPr>
-          <w:color w:val="FF0000"/>
-          <w:lang w:val="en-US"/>
-        </w:rPr>
-        <w:t>2</w:t>
-      </w:r>
-      <w:r>
-        <w:rPr>
-          <w:color w:val="FF0000"/>
-        </w:rPr>
-        <w:t>]</w:t>
-      </w:r>
-      <w:r>
-        <w:rPr>
-          <w:color w:val="FF0000"/>
-          <w:lang w:val="en-US"/>
-        </w:rPr>
-        <w:t xml:space="preserve"> </w:t>
-      </w:r>
-      <w:r>
-        <w:rPr>
-          <w:lang w:val="en-US"/>
-        </w:rPr>
-        <w:t xml:space="preserve">- </w:t>
-      </w:r>
-      <w:r>
-        <w:rPr>
-          <w:lang w:val="en-US"/>
-        </w:rPr>
-        <w:t>https://er.nau.edu.ua/bitstream/NAU/46983/1/%D0%A4%D0%9A%D0%9A%D0%9F%D0%86_2020_125_%D0%9A%D0%BE%D0%BB%D1%8F%D0%BA%D0%B0%D0%90%D0%92.pdf</w:t>
-      </w:r>
-    </w:p>
-    <w:p>
-      <w:r>
-        <w:rPr>
-          <w:lang w:eastAsia="uk-UA"/>
-        </w:rPr>
-        <w:tab/>
-      </w:r>
-      <w:r>
-        <w:t xml:space="preserve">[1] - </w:t>
-      </w:r>
-      <w:hyperlink r:id="rId15" w:history="1">
-        <w:r>
-          <w:rPr>
-            <w:rStyle w:val="a4"/>
-          </w:rPr>
-          <w:t>http://deep.kiev.ua/attachments/093_2016d_Kravchuk.pdf</w:t>
-        </w:r>
-      </w:hyperlink>
-    </w:p>
-    <w:p>
-      <w:pPr>
-        <w:ind w:firstLine="708"/>
-      </w:pPr>
-      <w:r>
-        <w:t>[2] - https://gs.statcounter.com/browser-market-share/desktop/worldwide</w:t>
-      </w:r>
-    </w:p>
-    <w:p>
-      <w:pPr>
-        <w:ind w:left="708"/>
-      </w:pPr>
-      <w:r>
-        <w:t xml:space="preserve">[3] - </w:t>
+      </w:pPr>
+      <w:r>
+        <w:t>[</w:t>
+      </w:r>
+      <w:r>
+        <w:t>7</w:t>
+      </w:r>
+      <w:r>
+        <w:t xml:space="preserve">] - </w:t>
       </w:r>
       <w:hyperlink r:id="rId16" w:history="1">
         <w:r>

</xml_diff>

<commit_message>
feat: 3.1 with ReadMe
</commit_message>
<xml_diff>
--- a/diploma.docx
+++ b/diploma.docx
@@ -3,6 +3,9 @@
 <w:document xmlns:wpc="http://schemas.microsoft.com/office/word/2010/wordprocessingCanvas" xmlns:cx="http://schemas.microsoft.com/office/drawing/2014/chartex" xmlns:cx1="http://schemas.microsoft.com/office/drawing/2015/9/8/chartex" xmlns:cx2="http://schemas.microsoft.com/office/drawing/2015/10/21/chartex" xmlns:cx3="http://schemas.microsoft.com/office/drawing/2016/5/9/chartex" xmlns:cx4="http://schemas.microsoft.com/office/drawing/2016/5/10/chartex" xmlns:cx5="http://schemas.microsoft.com/office/drawing/2016/5/11/chartex" xmlns:cx6="http://schemas.microsoft.com/office/drawing/2016/5/12/chartex" xmlns:cx7="http://schemas.microsoft.com/office/drawing/2016/5/13/chartex" xmlns:cx8="http://schemas.microsoft.com/office/drawing/2016/5/14/chartex" xmlns:mc="http://schemas.openxmlformats.org/markup-compatibility/2006" xmlns:aink="http://schemas.microsoft.com/office/drawing/2016/ink" xmlns:am3d="http://schemas.microsoft.com/office/drawing/2017/model3d" xmlns:o="urn:schemas-microsoft-com:office:office" xmlns:oel="http://schemas.microsoft.com/office/2019/extlst" xmlns:r="http://schemas.openxmlformats.org/officeDocument/2006/relationships" xmlns:m="http://schemas.openxmlformats.org/officeDocument/2006/math" xmlns:v="urn:schemas-microsoft-com:vml" xmlns:wp14="http://schemas.microsoft.com/office/word/2010/wordprocessingDrawing" xmlns:wp="http://schemas.openxmlformats.org/drawingml/2006/wordprocessingDrawing" xmlns:w10="urn:schemas-microsoft-com:office:word" xmlns:w="http://schemas.openxmlformats.org/wordprocessingml/2006/main" xmlns:w14="http://schemas.microsoft.com/office/word/2010/wordml" xmlns:w15="http://schemas.microsoft.com/office/word/2012/wordml" xmlns:w16cex="http://schemas.microsoft.com/office/word/2018/wordml/cex" xmlns:w16cid="http://schemas.microsoft.com/office/word/2016/wordml/cid" xmlns:w16="http://schemas.microsoft.com/office/word/2018/wordml" xmlns:w16du="http://schemas.microsoft.com/office/word/2023/wordml/word16du" xmlns:w16sdtdh="http://schemas.microsoft.com/office/word/2020/wordml/sdtdatahash" xmlns:w16se="http://schemas.microsoft.com/office/word/2015/wordml/symex" xmlns:wpg="http://schemas.microsoft.com/office/word/2010/wordprocessingGroup" xmlns:wpi="http://schemas.microsoft.com/office/word/2010/wordprocessingInk" xmlns:wne="http://schemas.microsoft.com/office/word/2006/wordml" xmlns:wps="http://schemas.microsoft.com/office/word/2010/wordprocessingShape" mc:Ignorable="w14 w15 w16se w16cid w16 w16cex w16sdtdh wp14">
   <w:body>
     <w:p>
+      <w:pPr>
+        <w:spacing w:after="0"/>
+      </w:pPr>
       <w:bookmarkStart w:id="0" w:name="_Hlk131429717"/>
       <w:bookmarkEnd w:id="0"/>
       <w:r>
@@ -19,6 +22,7 @@
     </w:p>
     <w:p>
       <w:pPr>
+        <w:spacing w:after="0"/>
         <w:rPr>
           <w:rFonts w:eastAsia="Times New Roman" w:cstheme="majorBidi"/>
           <w:sz w:val="32"/>
@@ -70,6 +74,7 @@
             <w:tabs>
               <w:tab w:val="right" w:leader="dot" w:pos="9016"/>
             </w:tabs>
+            <w:spacing w:after="0"/>
             <w:rPr>
               <w:rFonts w:asciiTheme="minorHAnsi" w:eastAsiaTheme="minorEastAsia" w:hAnsiTheme="minorHAnsi"/>
               <w:noProof/>
@@ -152,6 +157,7 @@
             <w:tabs>
               <w:tab w:val="right" w:leader="dot" w:pos="9016"/>
             </w:tabs>
+            <w:spacing w:after="0"/>
             <w:rPr>
               <w:rFonts w:asciiTheme="minorHAnsi" w:eastAsiaTheme="minorEastAsia" w:hAnsiTheme="minorHAnsi"/>
               <w:noProof/>
@@ -225,6 +231,7 @@
             <w:tabs>
               <w:tab w:val="right" w:leader="dot" w:pos="9016"/>
             </w:tabs>
+            <w:spacing w:after="0"/>
             <w:rPr>
               <w:rFonts w:asciiTheme="minorHAnsi" w:eastAsiaTheme="minorEastAsia" w:hAnsiTheme="minorHAnsi"/>
               <w:noProof/>
@@ -298,6 +305,7 @@
             <w:tabs>
               <w:tab w:val="right" w:leader="dot" w:pos="9016"/>
             </w:tabs>
+            <w:spacing w:after="0"/>
             <w:rPr>
               <w:rFonts w:asciiTheme="minorHAnsi" w:eastAsiaTheme="minorEastAsia" w:hAnsiTheme="minorHAnsi"/>
               <w:noProof/>
@@ -371,6 +379,7 @@
             <w:tabs>
               <w:tab w:val="right" w:leader="dot" w:pos="9016"/>
             </w:tabs>
+            <w:spacing w:after="0"/>
             <w:rPr>
               <w:rFonts w:asciiTheme="minorHAnsi" w:eastAsiaTheme="minorEastAsia" w:hAnsiTheme="minorHAnsi"/>
               <w:noProof/>
@@ -444,6 +453,7 @@
             <w:tabs>
               <w:tab w:val="right" w:leader="dot" w:pos="9016"/>
             </w:tabs>
+            <w:spacing w:after="0"/>
             <w:rPr>
               <w:rFonts w:asciiTheme="minorHAnsi" w:eastAsiaTheme="minorEastAsia" w:hAnsiTheme="minorHAnsi"/>
               <w:noProof/>
@@ -517,6 +527,7 @@
             <w:tabs>
               <w:tab w:val="right" w:leader="dot" w:pos="9016"/>
             </w:tabs>
+            <w:spacing w:after="0"/>
             <w:rPr>
               <w:rFonts w:asciiTheme="minorHAnsi" w:eastAsiaTheme="minorEastAsia" w:hAnsiTheme="minorHAnsi"/>
               <w:noProof/>
@@ -590,6 +601,7 @@
             <w:tabs>
               <w:tab w:val="right" w:leader="dot" w:pos="9016"/>
             </w:tabs>
+            <w:spacing w:after="0"/>
             <w:rPr>
               <w:rFonts w:asciiTheme="minorHAnsi" w:eastAsiaTheme="minorEastAsia" w:hAnsiTheme="minorHAnsi"/>
               <w:noProof/>
@@ -663,6 +675,7 @@
             <w:tabs>
               <w:tab w:val="right" w:leader="dot" w:pos="9016"/>
             </w:tabs>
+            <w:spacing w:after="0"/>
             <w:rPr>
               <w:rFonts w:asciiTheme="minorHAnsi" w:eastAsiaTheme="minorEastAsia" w:hAnsiTheme="minorHAnsi"/>
               <w:noProof/>
@@ -736,6 +749,7 @@
             <w:tabs>
               <w:tab w:val="right" w:leader="dot" w:pos="9016"/>
             </w:tabs>
+            <w:spacing w:after="0"/>
             <w:rPr>
               <w:rFonts w:asciiTheme="minorHAnsi" w:eastAsiaTheme="minorEastAsia" w:hAnsiTheme="minorHAnsi"/>
               <w:noProof/>
@@ -809,6 +823,7 @@
             <w:tabs>
               <w:tab w:val="right" w:leader="dot" w:pos="9016"/>
             </w:tabs>
+            <w:spacing w:after="0"/>
             <w:rPr>
               <w:rFonts w:asciiTheme="minorHAnsi" w:eastAsiaTheme="minorEastAsia" w:hAnsiTheme="minorHAnsi"/>
               <w:noProof/>
@@ -882,6 +897,7 @@
             <w:tabs>
               <w:tab w:val="right" w:leader="dot" w:pos="9016"/>
             </w:tabs>
+            <w:spacing w:after="0"/>
             <w:rPr>
               <w:rFonts w:asciiTheme="minorHAnsi" w:eastAsiaTheme="minorEastAsia" w:hAnsiTheme="minorHAnsi"/>
               <w:noProof/>
@@ -955,6 +971,7 @@
             <w:tabs>
               <w:tab w:val="right" w:leader="dot" w:pos="9016"/>
             </w:tabs>
+            <w:spacing w:after="0"/>
             <w:rPr>
               <w:rFonts w:asciiTheme="minorHAnsi" w:eastAsiaTheme="minorEastAsia" w:hAnsiTheme="minorHAnsi"/>
               <w:noProof/>
@@ -1028,6 +1045,7 @@
             <w:tabs>
               <w:tab w:val="right" w:leader="dot" w:pos="9016"/>
             </w:tabs>
+            <w:spacing w:after="0"/>
             <w:rPr>
               <w:rFonts w:asciiTheme="minorHAnsi" w:eastAsiaTheme="minorEastAsia" w:hAnsiTheme="minorHAnsi"/>
               <w:noProof/>
@@ -1101,6 +1119,7 @@
             <w:tabs>
               <w:tab w:val="right" w:leader="dot" w:pos="9016"/>
             </w:tabs>
+            <w:spacing w:after="0"/>
             <w:rPr>
               <w:rFonts w:asciiTheme="minorHAnsi" w:eastAsiaTheme="minorEastAsia" w:hAnsiTheme="minorHAnsi"/>
               <w:noProof/>
@@ -1174,6 +1193,7 @@
             <w:tabs>
               <w:tab w:val="right" w:leader="dot" w:pos="9016"/>
             </w:tabs>
+            <w:spacing w:after="0"/>
             <w:rPr>
               <w:rFonts w:asciiTheme="minorHAnsi" w:eastAsiaTheme="minorEastAsia" w:hAnsiTheme="minorHAnsi"/>
               <w:noProof/>
@@ -1247,6 +1267,7 @@
             <w:tabs>
               <w:tab w:val="right" w:leader="dot" w:pos="9016"/>
             </w:tabs>
+            <w:spacing w:after="0"/>
             <w:rPr>
               <w:rFonts w:asciiTheme="minorHAnsi" w:eastAsiaTheme="minorEastAsia" w:hAnsiTheme="minorHAnsi"/>
               <w:noProof/>
@@ -1320,6 +1341,7 @@
             <w:tabs>
               <w:tab w:val="right" w:leader="dot" w:pos="9016"/>
             </w:tabs>
+            <w:spacing w:after="0"/>
             <w:rPr>
               <w:rFonts w:asciiTheme="minorHAnsi" w:eastAsiaTheme="minorEastAsia" w:hAnsiTheme="minorHAnsi"/>
               <w:noProof/>
@@ -1393,6 +1415,7 @@
             <w:tabs>
               <w:tab w:val="right" w:leader="dot" w:pos="9016"/>
             </w:tabs>
+            <w:spacing w:after="0"/>
             <w:rPr>
               <w:rFonts w:asciiTheme="minorHAnsi" w:eastAsiaTheme="minorEastAsia" w:hAnsiTheme="minorHAnsi"/>
               <w:noProof/>
@@ -1466,6 +1489,7 @@
             <w:tabs>
               <w:tab w:val="right" w:leader="dot" w:pos="9016"/>
             </w:tabs>
+            <w:spacing w:after="0"/>
             <w:rPr>
               <w:rFonts w:asciiTheme="minorHAnsi" w:eastAsiaTheme="minorEastAsia" w:hAnsiTheme="minorHAnsi"/>
               <w:noProof/>
@@ -1539,6 +1563,7 @@
             <w:tabs>
               <w:tab w:val="right" w:leader="dot" w:pos="9016"/>
             </w:tabs>
+            <w:spacing w:after="0"/>
             <w:rPr>
               <w:rFonts w:asciiTheme="minorHAnsi" w:eastAsiaTheme="minorEastAsia" w:hAnsiTheme="minorHAnsi"/>
               <w:noProof/>
@@ -1612,6 +1637,7 @@
             <w:tabs>
               <w:tab w:val="right" w:leader="dot" w:pos="9016"/>
             </w:tabs>
+            <w:spacing w:after="0"/>
             <w:rPr>
               <w:rFonts w:asciiTheme="minorHAnsi" w:eastAsiaTheme="minorEastAsia" w:hAnsiTheme="minorHAnsi"/>
               <w:noProof/>
@@ -1685,6 +1711,7 @@
             <w:tabs>
               <w:tab w:val="right" w:leader="dot" w:pos="9016"/>
             </w:tabs>
+            <w:spacing w:after="0"/>
             <w:rPr>
               <w:rFonts w:asciiTheme="minorHAnsi" w:eastAsiaTheme="minorEastAsia" w:hAnsiTheme="minorHAnsi"/>
               <w:noProof/>
@@ -1758,6 +1785,7 @@
             <w:tabs>
               <w:tab w:val="right" w:leader="dot" w:pos="9016"/>
             </w:tabs>
+            <w:spacing w:after="0"/>
             <w:rPr>
               <w:rFonts w:asciiTheme="minorHAnsi" w:eastAsiaTheme="minorEastAsia" w:hAnsiTheme="minorHAnsi"/>
               <w:noProof/>
@@ -1831,6 +1859,7 @@
             <w:tabs>
               <w:tab w:val="right" w:leader="dot" w:pos="9016"/>
             </w:tabs>
+            <w:spacing w:after="0"/>
             <w:rPr>
               <w:rFonts w:asciiTheme="minorHAnsi" w:eastAsiaTheme="minorEastAsia" w:hAnsiTheme="minorHAnsi"/>
               <w:noProof/>
@@ -1904,6 +1933,7 @@
             <w:tabs>
               <w:tab w:val="right" w:leader="dot" w:pos="9016"/>
             </w:tabs>
+            <w:spacing w:after="0"/>
             <w:rPr>
               <w:rFonts w:asciiTheme="minorHAnsi" w:eastAsiaTheme="minorEastAsia" w:hAnsiTheme="minorHAnsi"/>
               <w:noProof/>
@@ -1977,6 +2007,7 @@
             <w:tabs>
               <w:tab w:val="right" w:leader="dot" w:pos="9016"/>
             </w:tabs>
+            <w:spacing w:after="0"/>
             <w:rPr>
               <w:rFonts w:asciiTheme="minorHAnsi" w:eastAsiaTheme="minorEastAsia" w:hAnsiTheme="minorHAnsi"/>
               <w:noProof/>
@@ -2050,6 +2081,7 @@
             <w:tabs>
               <w:tab w:val="right" w:leader="dot" w:pos="9016"/>
             </w:tabs>
+            <w:spacing w:after="0"/>
             <w:rPr>
               <w:rFonts w:asciiTheme="minorHAnsi" w:eastAsiaTheme="minorEastAsia" w:hAnsiTheme="minorHAnsi"/>
               <w:noProof/>
@@ -2123,6 +2155,7 @@
             <w:tabs>
               <w:tab w:val="right" w:leader="dot" w:pos="9016"/>
             </w:tabs>
+            <w:spacing w:after="0"/>
             <w:rPr>
               <w:rFonts w:asciiTheme="minorHAnsi" w:eastAsiaTheme="minorEastAsia" w:hAnsiTheme="minorHAnsi"/>
               <w:noProof/>
@@ -2196,6 +2229,7 @@
             <w:tabs>
               <w:tab w:val="right" w:leader="dot" w:pos="9016"/>
             </w:tabs>
+            <w:spacing w:after="0"/>
             <w:rPr>
               <w:rFonts w:asciiTheme="minorHAnsi" w:eastAsiaTheme="minorEastAsia" w:hAnsiTheme="minorHAnsi"/>
               <w:noProof/>
@@ -2269,6 +2303,7 @@
             <w:tabs>
               <w:tab w:val="right" w:leader="dot" w:pos="9016"/>
             </w:tabs>
+            <w:spacing w:after="0"/>
             <w:rPr>
               <w:rFonts w:asciiTheme="minorHAnsi" w:eastAsiaTheme="minorEastAsia" w:hAnsiTheme="minorHAnsi"/>
               <w:noProof/>
@@ -2342,6 +2377,7 @@
             <w:tabs>
               <w:tab w:val="right" w:leader="dot" w:pos="9016"/>
             </w:tabs>
+            <w:spacing w:after="0"/>
             <w:rPr>
               <w:rFonts w:asciiTheme="minorHAnsi" w:eastAsiaTheme="minorEastAsia" w:hAnsiTheme="minorHAnsi"/>
               <w:noProof/>
@@ -2415,6 +2451,7 @@
             <w:tabs>
               <w:tab w:val="right" w:leader="dot" w:pos="9016"/>
             </w:tabs>
+            <w:spacing w:after="0"/>
             <w:rPr>
               <w:rFonts w:asciiTheme="minorHAnsi" w:eastAsiaTheme="minorEastAsia" w:hAnsiTheme="minorHAnsi"/>
               <w:noProof/>
@@ -2488,6 +2525,7 @@
             <w:tabs>
               <w:tab w:val="right" w:leader="dot" w:pos="9016"/>
             </w:tabs>
+            <w:spacing w:after="0"/>
             <w:rPr>
               <w:rFonts w:asciiTheme="minorHAnsi" w:eastAsiaTheme="minorEastAsia" w:hAnsiTheme="minorHAnsi"/>
               <w:noProof/>
@@ -2561,6 +2599,7 @@
             <w:tabs>
               <w:tab w:val="right" w:leader="dot" w:pos="9016"/>
             </w:tabs>
+            <w:spacing w:after="0"/>
             <w:rPr>
               <w:rFonts w:asciiTheme="minorHAnsi" w:eastAsiaTheme="minorEastAsia" w:hAnsiTheme="minorHAnsi"/>
               <w:noProof/>
@@ -2634,6 +2673,7 @@
             <w:tabs>
               <w:tab w:val="right" w:leader="dot" w:pos="9016"/>
             </w:tabs>
+            <w:spacing w:after="0"/>
             <w:rPr>
               <w:rFonts w:asciiTheme="minorHAnsi" w:eastAsiaTheme="minorEastAsia" w:hAnsiTheme="minorHAnsi"/>
               <w:noProof/>
@@ -2707,6 +2747,7 @@
             <w:tabs>
               <w:tab w:val="right" w:leader="dot" w:pos="9016"/>
             </w:tabs>
+            <w:spacing w:after="0"/>
             <w:rPr>
               <w:rFonts w:asciiTheme="minorHAnsi" w:eastAsiaTheme="minorEastAsia" w:hAnsiTheme="minorHAnsi"/>
               <w:noProof/>
@@ -2780,6 +2821,7 @@
             <w:tabs>
               <w:tab w:val="right" w:leader="dot" w:pos="9016"/>
             </w:tabs>
+            <w:spacing w:after="0"/>
             <w:rPr>
               <w:rFonts w:asciiTheme="minorHAnsi" w:eastAsiaTheme="minorEastAsia" w:hAnsiTheme="minorHAnsi"/>
               <w:noProof/>
@@ -2853,6 +2895,7 @@
             <w:tabs>
               <w:tab w:val="right" w:leader="dot" w:pos="9016"/>
             </w:tabs>
+            <w:spacing w:after="0"/>
             <w:rPr>
               <w:rFonts w:asciiTheme="minorHAnsi" w:eastAsiaTheme="minorEastAsia" w:hAnsiTheme="minorHAnsi"/>
               <w:noProof/>
@@ -2926,6 +2969,7 @@
             <w:tabs>
               <w:tab w:val="right" w:leader="dot" w:pos="9016"/>
             </w:tabs>
+            <w:spacing w:after="0"/>
             <w:rPr>
               <w:rFonts w:asciiTheme="minorHAnsi" w:eastAsiaTheme="minorEastAsia" w:hAnsiTheme="minorHAnsi"/>
               <w:noProof/>
@@ -2999,6 +3043,7 @@
             <w:tabs>
               <w:tab w:val="right" w:leader="dot" w:pos="9016"/>
             </w:tabs>
+            <w:spacing w:after="0"/>
             <w:rPr>
               <w:rFonts w:asciiTheme="minorHAnsi" w:eastAsiaTheme="minorEastAsia" w:hAnsiTheme="minorHAnsi"/>
               <w:noProof/>
@@ -3067,6 +3112,9 @@
           </w:hyperlink>
         </w:p>
         <w:p>
+          <w:pPr>
+            <w:spacing w:after="0"/>
+          </w:pPr>
           <w:r>
             <w:rPr>
               <w:b/>
@@ -3079,7 +3127,7 @@
     </w:sdt>
     <w:p>
       <w:pPr>
-        <w:spacing w:line="259" w:lineRule="auto"/>
+        <w:spacing w:after="0" w:line="259" w:lineRule="auto"/>
         <w:rPr>
           <w:rFonts w:eastAsia="Times New Roman" w:cstheme="majorBidi"/>
           <w:szCs w:val="32"/>
@@ -3112,6 +3160,7 @@
     </w:p>
     <w:p>
       <w:pPr>
+        <w:spacing w:after="0"/>
         <w:ind w:firstLine="708"/>
       </w:pPr>
       <w:r>
@@ -3138,6 +3187,7 @@
     </w:p>
     <w:p>
       <w:pPr>
+        <w:spacing w:after="0"/>
         <w:ind w:firstLine="708"/>
       </w:pPr>
       <w:r>
@@ -3152,6 +3202,7 @@
     </w:p>
     <w:p>
       <w:pPr>
+        <w:spacing w:after="0"/>
         <w:ind w:firstLine="708"/>
       </w:pPr>
       <w:bookmarkStart w:id="2" w:name="_Toc130907122"/>
@@ -3210,6 +3261,7 @@
     </w:p>
     <w:p>
       <w:pPr>
+        <w:spacing w:after="0"/>
         <w:rPr>
           <w:highlight w:val="yellow"/>
           <w:lang w:eastAsia="uk-UA"/>
@@ -3237,7 +3289,7 @@
       </w:r>
       <w:r>
         <w:rPr>
-          <w:lang w:val="en-US"/>
+          <w:lang w:val="ru-RU"/>
         </w:rPr>
         <w:t>2</w:t>
       </w:r>
@@ -3250,6 +3302,7 @@
     </w:p>
     <w:p>
       <w:pPr>
+        <w:spacing w:after="0"/>
         <w:ind w:firstLine="708"/>
         <w:rPr>
           <w:lang w:val="ru-RU"/>
@@ -3290,7 +3343,7 @@
       </w:r>
       <w:r>
         <w:rPr>
-          <w:lang w:val="en-US"/>
+          <w:lang w:val="ru-RU"/>
         </w:rPr>
         <w:t>3</w:t>
       </w:r>
@@ -3501,6 +3554,7 @@
     </w:p>
     <w:p>
       <w:pPr>
+        <w:spacing w:after="0"/>
         <w:ind w:firstLine="708"/>
         <w:jc w:val="both"/>
       </w:pPr>
@@ -3510,6 +3564,7 @@
     </w:p>
     <w:p>
       <w:pPr>
+        <w:spacing w:after="0"/>
         <w:jc w:val="center"/>
       </w:pPr>
       <w:r>
@@ -3568,6 +3623,7 @@
     </w:p>
     <w:p>
       <w:pPr>
+        <w:spacing w:after="0"/>
         <w:jc w:val="center"/>
       </w:pPr>
       <w:r>
@@ -3576,6 +3632,7 @@
     </w:p>
     <w:p>
       <w:pPr>
+        <w:spacing w:after="0"/>
         <w:jc w:val="center"/>
       </w:pPr>
     </w:p>
@@ -3600,7 +3657,6 @@
         <w:pStyle w:val="ac"/>
       </w:pPr>
       <w:r>
-        <w:lastRenderedPageBreak/>
         <w:t xml:space="preserve">Розділення системи на шари надає цілий ряд переваг: </w:t>
       </w:r>
     </w:p>
@@ -3613,6 +3669,7 @@
         </w:numPr>
       </w:pPr>
       <w:r>
+        <w:lastRenderedPageBreak/>
         <w:t xml:space="preserve">окремий шар можна сприймати як єдине самодостатнє ціле, не піклуючись про наявність інших шарів; </w:t>
       </w:r>
     </w:p>
@@ -3743,6 +3800,7 @@
     </w:p>
     <w:p>
       <w:pPr>
+        <w:spacing w:after="0"/>
         <w:jc w:val="center"/>
       </w:pPr>
       <w:r>
@@ -3788,6 +3846,7 @@
     </w:p>
     <w:p>
       <w:pPr>
+        <w:spacing w:after="0"/>
         <w:jc w:val="center"/>
       </w:pPr>
       <w:r>
@@ -3796,6 +3855,7 @@
     </w:p>
     <w:p>
       <w:pPr>
+        <w:spacing w:after="0"/>
         <w:jc w:val="both"/>
       </w:pPr>
     </w:p>
@@ -3894,41 +3954,42 @@
         </w:numPr>
       </w:pPr>
       <w:r>
+        <w:t>Бізнес-логіка повністю на стороні клієнта. При її зміні треба повністю оновлювати клієнтське ПЗ</w:t>
+      </w:r>
+    </w:p>
+    <w:p>
+      <w:pPr>
+        <w:pStyle w:val="ac"/>
+      </w:pPr>
+      <w:r>
         <w:lastRenderedPageBreak/>
-        <w:t>Бізнес-логіка повністю на стороні клієнта. При її зміні треба повністю оновлювати клієнтське ПЗ</w:t>
-      </w:r>
+        <w:t xml:space="preserve">Через недоліки двошарової архітектури на зміну їй прийшла </w:t>
+      </w:r>
+      <w:proofErr w:type="spellStart"/>
+      <w:r>
+        <w:t>трьохшарова</w:t>
+      </w:r>
+      <w:proofErr w:type="spellEnd"/>
     </w:p>
     <w:p>
       <w:pPr>
         <w:pStyle w:val="ac"/>
       </w:pPr>
       <w:r>
-        <w:t xml:space="preserve">Через недоліки двошарової архітектури на зміну їй прийшла </w:t>
+        <w:t xml:space="preserve">На рисунку 1.3 представлено приклад </w:t>
       </w:r>
       <w:proofErr w:type="spellStart"/>
       <w:r>
-        <w:t>трьохшарова</w:t>
+        <w:t>трьохшарової</w:t>
       </w:r>
       <w:proofErr w:type="spellEnd"/>
-    </w:p>
-    <w:p>
-      <w:pPr>
-        <w:pStyle w:val="ac"/>
-      </w:pPr>
-      <w:r>
-        <w:t xml:space="preserve">На рисунку 1.3 представлено приклад </w:t>
-      </w:r>
-      <w:proofErr w:type="spellStart"/>
-      <w:r>
-        <w:t>трьохшарової</w:t>
-      </w:r>
-      <w:proofErr w:type="spellEnd"/>
       <w:r>
         <w:t xml:space="preserve"> архітектури</w:t>
       </w:r>
     </w:p>
     <w:p>
       <w:pPr>
+        <w:spacing w:after="0"/>
         <w:ind w:left="566"/>
         <w:jc w:val="center"/>
       </w:pPr>
@@ -3975,6 +4036,7 @@
     </w:p>
     <w:p>
       <w:pPr>
+        <w:spacing w:after="0"/>
         <w:ind w:left="566"/>
         <w:jc w:val="center"/>
       </w:pPr>
@@ -3992,6 +4054,7 @@
     </w:p>
     <w:p>
       <w:pPr>
+        <w:spacing w:after="0"/>
         <w:ind w:left="566"/>
         <w:jc w:val="both"/>
       </w:pPr>
@@ -4009,8 +4072,24 @@
         <w:pStyle w:val="ac"/>
       </w:pPr>
       <w:r>
+        <w:t>Шар представлення виконує надання послуг, відображення даних, обробку подій користувацького інтерфейсу, обслуговування HTTP-запитів, підтримку функцій командної строки та API пакетного використання.</w:t>
+      </w:r>
+    </w:p>
+    <w:p>
+      <w:pPr>
+        <w:pStyle w:val="ac"/>
+      </w:pPr>
+      <w:r>
+        <w:t>Шар домену - бізнес-логіку додатку, специфічні алгоритми</w:t>
+      </w:r>
+    </w:p>
+    <w:p>
+      <w:pPr>
+        <w:pStyle w:val="ac"/>
+      </w:pPr>
+      <w:r>
         <w:lastRenderedPageBreak/>
-        <w:t>Шар представлення виконує надання послуг, відображення даних, обробку подій користувацького інтерфейсу, обслуговування HTTP-запитів, підтримку функцій командної строки та API пакетного використання.</w:t>
+        <w:t>Джерело даних - запити до бази даних, обмін повідомленнями, управління транзакціями, тощо</w:t>
       </w:r>
     </w:p>
     <w:p>
@@ -4018,7 +4097,15 @@
         <w:pStyle w:val="ac"/>
       </w:pPr>
       <w:r>
-        <w:t>Шар домену - бізнес-логіку додатку, специфічні алгоритми</w:t>
+        <w:t xml:space="preserve">Шару представлення стосується усе, що пов’язане зі взаємодією користувача з системою. Він може бути простим, як командна </w:t>
+      </w:r>
+      <w:proofErr w:type="spellStart"/>
+      <w:r>
+        <w:t>строка</w:t>
+      </w:r>
+      <w:proofErr w:type="spellEnd"/>
+      <w:r>
+        <w:t xml:space="preserve"> чи текстове меню, але зараз користувачу, ймовірніше за все, доведеться мати справу з графічним інтерфейсом, оформленим у стилі «товстого» клієнта. </w:t>
       </w:r>
     </w:p>
     <w:p>
@@ -4026,7 +4113,7 @@
         <w:pStyle w:val="ac"/>
       </w:pPr>
       <w:r>
-        <w:t>Джерело даних - запити до бази даних, обмін повідомленнями, управління транзакціями, тощо</w:t>
+        <w:t xml:space="preserve">Головна задача шару представлення – транслювати команди користувача у формат, зрозумілий шару бізнес-логіки. </w:t>
       </w:r>
     </w:p>
     <w:p>
@@ -4034,15 +4121,7 @@
         <w:pStyle w:val="ac"/>
       </w:pPr>
       <w:r>
-        <w:t xml:space="preserve">Шару представлення стосується усе, що пов’язане зі взаємодією користувача з системою. Він може бути простим, як командна </w:t>
-      </w:r>
-      <w:proofErr w:type="spellStart"/>
-      <w:r>
-        <w:t>строка</w:t>
-      </w:r>
-      <w:proofErr w:type="spellEnd"/>
-      <w:r>
-        <w:t xml:space="preserve"> чи текстове меню, але зараз користувачу, ймовірніше за все, доведеться мати справу з графічним інтерфейсом, оформленим у стилі «товстого» клієнта. </w:t>
+        <w:t xml:space="preserve">Логіка домену – описує основні функції додатку, призначені для досягнення поставленої перед ним цілі. До цих функцій належать обчислення на основі введених і збережених процедур, перевірка усіх елементів даних і обробка команд, що надходять від шару представлення, а також передача інформації шару джерела даних. </w:t>
       </w:r>
     </w:p>
     <w:p>
@@ -4050,7 +4129,7 @@
         <w:pStyle w:val="ac"/>
       </w:pPr>
       <w:r>
-        <w:t xml:space="preserve">Головна задача шару представлення – транслювати команди користувача у формат, зрозумілий шару бізнес-логіки. </w:t>
+        <w:t xml:space="preserve">Іноді шари організовують таким чином, щоб бізнес-логіка повністю приховувала джерело даних від представлення. Однак частіше код представлення може звертатися до джерела даних безпосередньо. Хоча такий варіант менш бездоганний з теоретичної точки зору, в практичному використанні він нерідко більш зручний та доцільний; код представлення може інтерпретувати команду користувача, активізувати функції джерела даних для отримання відповідних порцій інформації з бази даних, звернутися до засобів бізнес-логіки для аналізу цієї інформації і виконання необхідних розрахунків і тільки після цього відобразити відповідну картину на екрані. </w:t>
       </w:r>
     </w:p>
     <w:p>
@@ -4058,7 +4137,7 @@
         <w:pStyle w:val="ac"/>
       </w:pPr>
       <w:r>
-        <w:t xml:space="preserve">Логіка домену – описує основні функції додатку, призначені для досягнення поставленої перед ним цілі. До цих функцій належать обчислення на основі введених і збережених процедур, перевірка усіх елементів даних і обробка команд, що надходять від шару представлення, а також передача інформації шару джерела даних. </w:t>
+        <w:t>Джерело даних – це підмножина функцій, що забезпечують взаємодію зі сторонніми системами, котрі виконують завдання в інтересах додатку. Код цієї категорії несе відповідальність за моніторинг транзакцій, управління іншими додатками, обмін повідомленнями тощо. Для більшості корпоративних додатків основна частина логіки джерела даних концентрується в коді СКБД</w:t>
       </w:r>
     </w:p>
     <w:p>
@@ -4066,26 +4145,7 @@
         <w:pStyle w:val="ac"/>
       </w:pPr>
       <w:r>
-        <w:t xml:space="preserve">Іноді шари організовують таким чином, щоб бізнес-логіка повністю приховувала джерело даних від представлення. Однак частіше код представлення може звертатися до джерела даних безпосередньо. Хоча такий варіант менш бездоганний з теоретичної точки зору, в практичному використанні він нерідко більш зручний та доцільний; код представлення може інтерпретувати команду користувача, активізувати функції джерела даних для отримання відповідних порцій інформації з бази даних, звернутися до засобів бізнес-логіки для аналізу цієї інформації і виконання необхідних розрахунків і тільки після цього відобразити відповідну картину на екрані. </w:t>
-      </w:r>
-    </w:p>
-    <w:p>
-      <w:pPr>
-        <w:pStyle w:val="ac"/>
-      </w:pPr>
-      <w:r>
-        <w:t xml:space="preserve">Джерело даних – це підмножина функцій, що забезпечують взаємодію зі сторонніми системами, котрі виконують завдання в інтересах </w:t>
-      </w:r>
-      <w:r>
         <w:lastRenderedPageBreak/>
-        <w:t>додатку. Код цієї категорії несе відповідальність за моніторинг транзакцій, управління іншими додатками, обмін повідомленнями тощо. Для більшості корпоративних додатків основна частина логіки джерела даних концентрується в коді СКБД</w:t>
-      </w:r>
-    </w:p>
-    <w:p>
-      <w:pPr>
-        <w:pStyle w:val="ac"/>
-      </w:pPr>
-      <w:r>
         <w:t xml:space="preserve">Індустрія не стояла на місці та розширила поняття </w:t>
       </w:r>
       <w:proofErr w:type="spellStart"/>
@@ -4278,6 +4338,7 @@
     </w:p>
     <w:p>
       <w:pPr>
+        <w:spacing w:after="0"/>
         <w:jc w:val="both"/>
       </w:pPr>
       <w:r>
@@ -4494,7 +4555,7 @@
       </w:r>
       <w:r>
         <w:rPr>
-          <w:lang w:val="en-US"/>
+          <w:lang w:val="ru-RU"/>
         </w:rPr>
         <w:t>5</w:t>
       </w:r>
@@ -4509,6 +4570,7 @@
     </w:p>
     <w:p>
       <w:pPr>
+        <w:spacing w:after="0"/>
         <w:ind w:firstLine="708"/>
       </w:pPr>
       <w:r>
@@ -4517,6 +4579,7 @@
     </w:p>
     <w:p>
       <w:pPr>
+        <w:spacing w:after="0"/>
         <w:ind w:firstLine="708"/>
       </w:pPr>
     </w:p>
@@ -4544,6 +4607,7 @@
     </w:p>
     <w:p>
       <w:pPr>
+        <w:spacing w:after="0"/>
         <w:rPr>
           <w:lang w:eastAsia="uk-UA"/>
         </w:rPr>
@@ -4555,11 +4619,11 @@
         <w:ind w:firstLine="708"/>
       </w:pPr>
       <w:r>
-        <w:t xml:space="preserve">Основна ідея автоматизованої системи полягає в заміні ручного збору та обробки статистичної інформації на її автоматизований збір та </w:t>
+        <w:t xml:space="preserve">Основна ідея автоматизованої системи полягає в заміні ручного збору та обробки статистичної інформації на її автоматизований збір та обробку в комп'ютерній системі. Для досягнення цієї мети, створюється </w:t>
       </w:r>
       <w:r>
         <w:lastRenderedPageBreak/>
-        <w:t>обробку в комп'ютерній системі. Для досягнення цієї мети, створюється відповідна інформаційна система, яка міститиме базу даних з інформацією про категорії статичних даних, користувачів та статистичні дані.</w:t>
+        <w:t>відповідна інформаційна система, яка міститиме базу даних з інформацією про категорії статичних даних, користувачів та статистичні дані.</w:t>
       </w:r>
     </w:p>
     <w:p>
@@ -4642,6 +4706,7 @@
     </w:p>
     <w:p>
       <w:pPr>
+        <w:spacing w:after="0"/>
         <w:ind w:firstLine="708"/>
       </w:pPr>
       <w:r>
@@ -4681,6 +4746,7 @@
     </w:p>
     <w:p>
       <w:pPr>
+        <w:spacing w:after="0"/>
         <w:ind w:firstLine="708"/>
         <w:rPr>
           <w:lang w:eastAsia="uk-UA"/>
@@ -4734,7 +4800,7 @@
           <w:ilvl w:val="0"/>
           <w:numId w:val="2"/>
         </w:numPr>
-        <w:spacing w:before="100" w:beforeAutospacing="1" w:after="100" w:afterAutospacing="1"/>
+        <w:spacing w:before="100" w:beforeAutospacing="1" w:after="0"/>
         <w:rPr>
           <w:rFonts w:eastAsia="Times New Roman" w:cs="Times New Roman"/>
           <w:szCs w:val="28"/>
@@ -4760,7 +4826,7 @@
           <w:ilvl w:val="0"/>
           <w:numId w:val="2"/>
         </w:numPr>
-        <w:spacing w:before="100" w:beforeAutospacing="1" w:after="100" w:afterAutospacing="1"/>
+        <w:spacing w:before="100" w:beforeAutospacing="1" w:after="0"/>
         <w:rPr>
           <w:rFonts w:eastAsia="Times New Roman" w:cs="Times New Roman"/>
           <w:szCs w:val="28"/>
@@ -4778,7 +4844,7 @@
           <w:ilvl w:val="0"/>
           <w:numId w:val="2"/>
         </w:numPr>
-        <w:spacing w:before="100" w:beforeAutospacing="1" w:after="100" w:afterAutospacing="1"/>
+        <w:spacing w:before="100" w:beforeAutospacing="1" w:after="0"/>
         <w:rPr>
           <w:rFonts w:eastAsia="Times New Roman" w:cs="Times New Roman"/>
           <w:szCs w:val="28"/>
@@ -4819,7 +4885,7 @@
           <w:ilvl w:val="0"/>
           <w:numId w:val="2"/>
         </w:numPr>
-        <w:spacing w:before="100" w:beforeAutospacing="1" w:after="100" w:afterAutospacing="1"/>
+        <w:spacing w:before="100" w:beforeAutospacing="1" w:after="0"/>
         <w:rPr>
           <w:rFonts w:eastAsia="Times New Roman" w:cs="Times New Roman"/>
           <w:szCs w:val="28"/>
@@ -4837,7 +4903,7 @@
           <w:ilvl w:val="0"/>
           <w:numId w:val="2"/>
         </w:numPr>
-        <w:spacing w:before="100" w:beforeAutospacing="1" w:after="100" w:afterAutospacing="1"/>
+        <w:spacing w:before="100" w:beforeAutospacing="1" w:after="0"/>
         <w:rPr>
           <w:rFonts w:eastAsia="Times New Roman" w:cs="Times New Roman"/>
           <w:szCs w:val="28"/>
@@ -4871,7 +4937,7 @@
           <w:ilvl w:val="0"/>
           <w:numId w:val="2"/>
         </w:numPr>
-        <w:spacing w:before="100" w:beforeAutospacing="1" w:after="100" w:afterAutospacing="1"/>
+        <w:spacing w:before="100" w:beforeAutospacing="1" w:after="0"/>
         <w:rPr>
           <w:rFonts w:eastAsia="Times New Roman" w:cs="Times New Roman"/>
           <w:szCs w:val="28"/>
@@ -4889,7 +4955,7 @@
           <w:ilvl w:val="0"/>
           <w:numId w:val="2"/>
         </w:numPr>
-        <w:spacing w:before="100" w:beforeAutospacing="1" w:after="100" w:afterAutospacing="1"/>
+        <w:spacing w:before="100" w:beforeAutospacing="1" w:after="0"/>
         <w:rPr>
           <w:rFonts w:eastAsia="Times New Roman" w:cs="Times New Roman"/>
           <w:szCs w:val="28"/>
@@ -4907,7 +4973,7 @@
           <w:ilvl w:val="0"/>
           <w:numId w:val="2"/>
         </w:numPr>
-        <w:spacing w:before="100" w:beforeAutospacing="1" w:after="100" w:afterAutospacing="1"/>
+        <w:spacing w:before="100" w:beforeAutospacing="1" w:after="0"/>
         <w:rPr>
           <w:rFonts w:eastAsia="Times New Roman" w:cs="Times New Roman"/>
           <w:szCs w:val="28"/>
@@ -4963,7 +5029,7 @@
           <w:ilvl w:val="0"/>
           <w:numId w:val="2"/>
         </w:numPr>
-        <w:spacing w:before="100" w:beforeAutospacing="1" w:after="100" w:afterAutospacing="1"/>
+        <w:spacing w:before="100" w:beforeAutospacing="1" w:after="0"/>
         <w:rPr>
           <w:rFonts w:eastAsia="Times New Roman" w:cs="Times New Roman"/>
           <w:szCs w:val="28"/>
@@ -4981,7 +5047,7 @@
           <w:ilvl w:val="0"/>
           <w:numId w:val="2"/>
         </w:numPr>
-        <w:spacing w:before="100" w:beforeAutospacing="1" w:after="100" w:afterAutospacing="1"/>
+        <w:spacing w:before="100" w:beforeAutospacing="1" w:after="0"/>
         <w:rPr>
           <w:rFonts w:eastAsia="Times New Roman" w:cs="Times New Roman"/>
           <w:szCs w:val="28"/>
@@ -4999,7 +5065,7 @@
           <w:ilvl w:val="0"/>
           <w:numId w:val="2"/>
         </w:numPr>
-        <w:spacing w:before="100" w:beforeAutospacing="1" w:after="100" w:afterAutospacing="1"/>
+        <w:spacing w:before="100" w:beforeAutospacing="1" w:after="0"/>
         <w:rPr>
           <w:rFonts w:eastAsia="Times New Roman" w:cs="Times New Roman"/>
           <w:szCs w:val="28"/>
@@ -5039,6 +5105,7 @@
     </w:p>
     <w:p>
       <w:pPr>
+        <w:spacing w:after="0"/>
         <w:ind w:left="708"/>
         <w:rPr>
           <w:lang w:eastAsia="uk-UA"/>
@@ -5058,6 +5125,7 @@
           <w:ilvl w:val="0"/>
           <w:numId w:val="2"/>
         </w:numPr>
+        <w:spacing w:after="0"/>
         <w:rPr>
           <w:lang w:eastAsia="uk-UA"/>
         </w:rPr>
@@ -5076,6 +5144,7 @@
           <w:ilvl w:val="0"/>
           <w:numId w:val="2"/>
         </w:numPr>
+        <w:spacing w:after="0"/>
         <w:rPr>
           <w:lang w:eastAsia="uk-UA"/>
         </w:rPr>
@@ -5094,6 +5163,7 @@
           <w:ilvl w:val="0"/>
           <w:numId w:val="2"/>
         </w:numPr>
+        <w:spacing w:after="0"/>
         <w:rPr>
           <w:lang w:eastAsia="uk-UA"/>
         </w:rPr>
@@ -5112,6 +5182,7 @@
           <w:ilvl w:val="0"/>
           <w:numId w:val="2"/>
         </w:numPr>
+        <w:spacing w:after="0"/>
         <w:rPr>
           <w:lang w:eastAsia="uk-UA"/>
         </w:rPr>
@@ -5130,6 +5201,7 @@
           <w:ilvl w:val="0"/>
           <w:numId w:val="2"/>
         </w:numPr>
+        <w:spacing w:after="0"/>
         <w:rPr>
           <w:lang w:eastAsia="uk-UA"/>
         </w:rPr>
@@ -5143,6 +5215,7 @@
     </w:p>
     <w:p>
       <w:pPr>
+        <w:spacing w:after="0"/>
         <w:ind w:left="708"/>
         <w:rPr>
           <w:lang w:eastAsia="uk-UA"/>
@@ -5162,6 +5235,7 @@
           <w:ilvl w:val="0"/>
           <w:numId w:val="2"/>
         </w:numPr>
+        <w:spacing w:after="0"/>
         <w:rPr>
           <w:lang w:eastAsia="uk-UA"/>
         </w:rPr>
@@ -5180,6 +5254,7 @@
           <w:ilvl w:val="0"/>
           <w:numId w:val="2"/>
         </w:numPr>
+        <w:spacing w:after="0"/>
         <w:rPr>
           <w:lang w:eastAsia="uk-UA"/>
         </w:rPr>
@@ -5198,6 +5273,7 @@
           <w:ilvl w:val="0"/>
           <w:numId w:val="2"/>
         </w:numPr>
+        <w:spacing w:after="0"/>
         <w:rPr>
           <w:lang w:eastAsia="uk-UA"/>
         </w:rPr>
@@ -5216,15 +5292,15 @@
           <w:ilvl w:val="0"/>
           <w:numId w:val="2"/>
         </w:numPr>
-        <w:rPr>
-          <w:lang w:eastAsia="uk-UA"/>
-        </w:rPr>
-      </w:pPr>
-      <w:r>
-        <w:rPr>
-          <w:lang w:eastAsia="uk-UA"/>
-        </w:rPr>
-        <w:lastRenderedPageBreak/>
+        <w:spacing w:after="0"/>
+        <w:rPr>
+          <w:lang w:eastAsia="uk-UA"/>
+        </w:rPr>
+      </w:pPr>
+      <w:r>
+        <w:rPr>
+          <w:lang w:eastAsia="uk-UA"/>
+        </w:rPr>
         <w:t>Забезпечення можливості інтеграції з іншими програмами або сервісами.</w:t>
       </w:r>
     </w:p>
@@ -5235,14 +5311,16 @@
           <w:ilvl w:val="0"/>
           <w:numId w:val="2"/>
         </w:numPr>
-        <w:rPr>
-          <w:lang w:eastAsia="uk-UA"/>
-        </w:rPr>
-      </w:pPr>
-      <w:r>
-        <w:rPr>
-          <w:lang w:eastAsia="uk-UA"/>
-        </w:rPr>
+        <w:spacing w:after="0"/>
+        <w:rPr>
+          <w:lang w:eastAsia="uk-UA"/>
+        </w:rPr>
+      </w:pPr>
+      <w:r>
+        <w:rPr>
+          <w:lang w:eastAsia="uk-UA"/>
+        </w:rPr>
+        <w:lastRenderedPageBreak/>
         <w:t>Забезпечення можливості масштабування та розвитку системи в майбутньому.</w:t>
       </w:r>
     </w:p>
@@ -5270,107 +5348,64 @@
     </w:p>
     <w:p>
       <w:pPr>
-        <w:ind w:firstLine="360"/>
-        <w:rPr>
-          <w:lang w:eastAsia="uk-UA"/>
-        </w:rPr>
-      </w:pPr>
-      <w:r>
-        <w:rPr>
-          <w:lang w:eastAsia="uk-UA"/>
-        </w:rPr>
+        <w:pStyle w:val="ac"/>
+      </w:pPr>
+      <w:r>
         <w:t>До основних вимог до надійності та безпеки програми відносяться наступні:</w:t>
       </w:r>
     </w:p>
     <w:p>
       <w:pPr>
-        <w:pStyle w:val="ab"/>
+        <w:pStyle w:val="ac"/>
         <w:numPr>
           <w:ilvl w:val="0"/>
           <w:numId w:val="2"/>
         </w:numPr>
-        <w:rPr>
-          <w:lang w:eastAsia="uk-UA"/>
-        </w:rPr>
-      </w:pPr>
-      <w:r>
-        <w:rPr>
-          <w:lang w:eastAsia="uk-UA"/>
-        </w:rPr>
+      </w:pPr>
+      <w:r>
         <w:t>Забезпечення конфіденційності та цілісності персональних даних користувача. Це означає, що будь-яка інформація, яку користувач надає в рамках програми, повинна бути захищена від несанкціонованого доступу і використання третіми особами. Також необхідно забезпечити захист від можливих атак хакерів та зловмисників.</w:t>
       </w:r>
     </w:p>
     <w:p>
       <w:pPr>
-        <w:pStyle w:val="ab"/>
+        <w:pStyle w:val="ac"/>
         <w:numPr>
           <w:ilvl w:val="0"/>
           <w:numId w:val="2"/>
         </w:numPr>
-        <w:rPr>
-          <w:lang w:eastAsia="uk-UA"/>
-        </w:rPr>
-      </w:pPr>
-      <w:r>
-        <w:rPr>
-          <w:lang w:eastAsia="uk-UA"/>
-        </w:rPr>
+      </w:pPr>
+      <w:r>
         <w:t xml:space="preserve">Повідомлення користувача про будь-які помилки або проблеми, що виникають при завантаженні або роботі програми. Користувач повинен бути повідомлений про будь-які </w:t>
       </w:r>
       <w:r>
-        <w:rPr>
-          <w:lang w:eastAsia="uk-UA"/>
-        </w:rPr>
         <w:t>виникненні</w:t>
       </w:r>
       <w:r>
-        <w:rPr>
-          <w:lang w:eastAsia="uk-UA"/>
-        </w:rPr>
         <w:t xml:space="preserve"> помилки та отримувати достатньо інформації для їх виправлення.</w:t>
       </w:r>
     </w:p>
     <w:p>
       <w:pPr>
-        <w:pStyle w:val="ab"/>
+        <w:pStyle w:val="ac"/>
         <w:numPr>
           <w:ilvl w:val="0"/>
           <w:numId w:val="2"/>
         </w:numPr>
-        <w:rPr>
-          <w:lang w:eastAsia="uk-UA"/>
-        </w:rPr>
-      </w:pPr>
-      <w:r>
-        <w:rPr>
-          <w:lang w:eastAsia="uk-UA"/>
-        </w:rPr>
+      </w:pPr>
+      <w:r>
         <w:t>Забезпечення індивідуального доступу до даних. Кожен користувач повинен мати можливість зайти в програму лише за своїм акаунтом і мати доступ тільки до своїх власних даних. Таким чином, забезпечується захист персональних даних від доступу третіх осіб.</w:t>
       </w:r>
     </w:p>
     <w:p>
       <w:pPr>
-        <w:pStyle w:val="ab"/>
+        <w:pStyle w:val="ac"/>
         <w:numPr>
           <w:ilvl w:val="0"/>
           <w:numId w:val="2"/>
         </w:numPr>
-        <w:rPr>
-          <w:lang w:eastAsia="uk-UA"/>
-        </w:rPr>
-      </w:pPr>
-      <w:r>
-        <w:rPr>
-          <w:lang w:eastAsia="uk-UA"/>
-        </w:rPr>
-        <w:t xml:space="preserve">Програма повинна чітко інтерпретувати та зберігати інформацію. Всі дані, введені користувачем, повинні бути збережені на сервері програми та бути доступними для перегляду та редагування користувачем в будь-який момент часу. Програма повинна чітко інтерпретувати цю інформацію та відображати її у зрозумілому форматі для користувача. Також необхідно забезпечити надійне зберігання даних на сервері та їх резервне копіювання, щоб у разі </w:t>
-      </w:r>
-      <w:r>
-        <w:rPr>
-          <w:lang w:eastAsia="uk-UA"/>
-        </w:rPr>
-        <w:lastRenderedPageBreak/>
-        <w:t>виникнення проблем з сервером, дані користувача були збережені в безпечному місці.</w:t>
+      </w:pPr>
+      <w:r>
+        <w:t>Програма повинна чітко інтерпретувати та зберігати інформацію. Всі дані, введені користувачем, повинні бути збережені на сервері програми та бути доступними для перегляду та редагування користувачем в будь-який момент часу. Програма повинна чітко інтерпретувати цю інформацію та відображати її у зрозумілому форматі для користувача. Також необхідно забезпечити надійне зберігання даних на сервері та їх резервне копіювання, щоб у разі виникнення проблем з сервером, дані користувача були збережені в безпечному місці.</w:t>
       </w:r>
     </w:p>
     <w:p>
@@ -5391,13 +5426,14 @@
           <w:rFonts w:eastAsia="Times New Roman"/>
           <w:lang w:eastAsia="uk-UA"/>
         </w:rPr>
+        <w:lastRenderedPageBreak/>
         <w:t>Умови роботи програми</w:t>
       </w:r>
       <w:bookmarkEnd w:id="11"/>
     </w:p>
     <w:p>
       <w:pPr>
-        <w:ind w:firstLine="708"/>
+        <w:pStyle w:val="ac"/>
       </w:pPr>
       <w:r>
         <w:t xml:space="preserve">Для коректної роботи клієнтської частини програми необхідно мати браузер, який має мінімальну версію не нижче 2020 року. Найбільш підходящими для використання є такі браузери, як </w:t>
@@ -5461,7 +5497,7 @@
     </w:p>
     <w:p>
       <w:pPr>
-        <w:ind w:firstLine="708"/>
+        <w:pStyle w:val="ac"/>
       </w:pPr>
       <w:r>
         <w:t xml:space="preserve">Рекомендується мати останню версію браузера, оскільки це </w:t>
@@ -5472,7 +5508,10 @@
     </w:p>
     <w:p>
       <w:pPr>
-        <w:spacing w:after="0"/>
+        <w:pStyle w:val="ac"/>
+        <w:rPr>
+          <w:lang w:val="en-US"/>
+        </w:rPr>
       </w:pPr>
       <w:r>
         <w:t xml:space="preserve">Як можна бачити, згідно статистики </w:t>
@@ -5582,6 +5621,11 @@
         </w:rPr>
         <w:t>]</w:t>
       </w:r>
+    </w:p>
+    <w:p>
+      <w:pPr>
+        <w:pStyle w:val="ac"/>
+      </w:pPr>
     </w:p>
     <w:p>
       <w:pPr>
@@ -5645,13 +5689,6 @@
     </w:p>
     <w:p>
       <w:pPr>
-        <w:spacing w:after="0"/>
-        <w:ind w:firstLine="360"/>
-        <w:jc w:val="center"/>
-      </w:pPr>
-    </w:p>
-    <w:p>
-      <w:pPr>
         <w:pStyle w:val="ab"/>
         <w:spacing w:after="0"/>
         <w:ind w:left="708"/>
@@ -5661,145 +5698,146 @@
         <w:rPr>
           <w:lang w:eastAsia="uk-UA"/>
         </w:rPr>
+        <w:t xml:space="preserve">Рисунок </w:t>
+      </w:r>
+      <w:r>
+        <w:t>1.</w:t>
+      </w:r>
+      <w:r>
+        <w:t>5</w:t>
+      </w:r>
+      <w:r>
+        <w:t xml:space="preserve"> – Статистика популярності різних браузерів в світі</w:t>
+      </w:r>
+    </w:p>
+    <w:p>
+      <w:pPr>
+        <w:pStyle w:val="ab"/>
+        <w:spacing w:after="0"/>
+        <w:ind w:left="708"/>
+        <w:rPr>
+          <w:lang w:eastAsia="uk-UA"/>
+        </w:rPr>
+      </w:pPr>
+    </w:p>
+    <w:p>
+      <w:pPr>
+        <w:pStyle w:val="ac"/>
+      </w:pPr>
+      <w:r>
         <w:lastRenderedPageBreak/>
-        <w:t xml:space="preserve">Рисунок </w:t>
-      </w:r>
-      <w:r>
+        <w:t xml:space="preserve">Серверна частина програмного забезпечення працює на </w:t>
+      </w:r>
+      <w:proofErr w:type="spellStart"/>
+      <w:r>
+        <w:t>NodeJS</w:t>
+      </w:r>
+      <w:proofErr w:type="spellEnd"/>
+      <w:r>
+        <w:t xml:space="preserve"> - це засіб виконання </w:t>
+      </w:r>
+      <w:proofErr w:type="spellStart"/>
+      <w:r>
+        <w:t>JavaScript</w:t>
+      </w:r>
+      <w:proofErr w:type="spellEnd"/>
+      <w:r>
+        <w:t xml:space="preserve">, який дозволяє розробникам створювати серверні додатки. Різні версії </w:t>
+      </w:r>
+      <w:proofErr w:type="spellStart"/>
+      <w:r>
+        <w:t>NodeJS</w:t>
+      </w:r>
+      <w:proofErr w:type="spellEnd"/>
+      <w:r>
+        <w:t xml:space="preserve"> мають різний рівень підтримки нових функцій та можуть мати відмінності в швидкості та стабільності роботи. Для того, щоб забезпечити правильну роботу сервісу, рекомендується використовувати одну з наступних </w:t>
+      </w:r>
+      <w:r>
+        <w:rPr>
+          <w:lang w:val="en-US"/>
+        </w:rPr>
+        <w:t>LTS</w:t>
+      </w:r>
+      <w:r>
+        <w:rPr>
+          <w:lang w:val="ru-RU"/>
+        </w:rPr>
+        <w:t xml:space="preserve"> </w:t>
+      </w:r>
+      <w:r>
+        <w:t xml:space="preserve">версій </w:t>
+      </w:r>
+      <w:proofErr w:type="spellStart"/>
+      <w:r>
+        <w:t>NodeJS</w:t>
+      </w:r>
+      <w:proofErr w:type="spellEnd"/>
+      <w:r>
+        <w:t xml:space="preserve">: 18.15.0, 16.20.0 або 14.21.3. </w:t>
+      </w:r>
+    </w:p>
+    <w:p>
+      <w:pPr>
+        <w:pStyle w:val="ac"/>
+      </w:pPr>
+      <w:r>
+        <w:t xml:space="preserve">Варто відзначити, що </w:t>
+      </w:r>
+      <w:proofErr w:type="spellStart"/>
+      <w:r>
+        <w:t>NodeJS</w:t>
+      </w:r>
+      <w:proofErr w:type="spellEnd"/>
+      <w:r>
+        <w:t xml:space="preserve"> на сьогодні є найпопулярнішою платформою для розробки клієнт-серверних додатків, оскільки вона дозволяє розробникам писати серверний код на </w:t>
+      </w:r>
+      <w:proofErr w:type="spellStart"/>
+      <w:r>
+        <w:t>JavaScript</w:t>
+      </w:r>
+      <w:proofErr w:type="spellEnd"/>
+      <w:r>
+        <w:t>, що дозволяє швидко та ефективно створювати високоякісні додатки.</w:t>
+      </w:r>
+    </w:p>
+    <w:p>
+      <w:pPr>
+        <w:pStyle w:val="ac"/>
+      </w:pPr>
+      <w:r>
+        <w:t xml:space="preserve">На рисунку </w:t>
+      </w:r>
+      <w:r>
+        <w:rPr>
+          <w:lang w:val="ru-RU"/>
+        </w:rPr>
         <w:t>1.</w:t>
       </w:r>
       <w:r>
-        <w:t>5</w:t>
-      </w:r>
-      <w:r>
-        <w:t xml:space="preserve"> – Статистика популярності різних браузерів в світі</w:t>
-      </w:r>
-    </w:p>
-    <w:p>
-      <w:pPr>
-        <w:pStyle w:val="ab"/>
-        <w:ind w:left="708"/>
-        <w:rPr>
-          <w:lang w:eastAsia="uk-UA"/>
-        </w:rPr>
-      </w:pPr>
-    </w:p>
-    <w:p>
-      <w:pPr>
-        <w:ind w:firstLine="708"/>
-      </w:pPr>
-      <w:r>
-        <w:t xml:space="preserve">Серверна частина програмного забезпечення працює на </w:t>
-      </w:r>
-      <w:proofErr w:type="spellStart"/>
-      <w:r>
+        <w:rPr>
+          <w:lang w:val="ru-RU"/>
+        </w:rPr>
+        <w:t>6</w:t>
+      </w:r>
+      <w:r>
+        <w:t xml:space="preserve"> зображена статистика найбільш використовуваних веб-фреймворків та бібліотек за 2022 рік. Як можна бачити, </w:t>
+      </w:r>
+      <w:r>
+        <w:rPr>
+          <w:lang w:val="en-US"/>
+        </w:rPr>
         <w:t>NodeJS</w:t>
       </w:r>
-      <w:proofErr w:type="spellEnd"/>
-      <w:r>
-        <w:t xml:space="preserve"> - це засіб виконання </w:t>
-      </w:r>
-      <w:proofErr w:type="spellStart"/>
-      <w:r>
-        <w:t>JavaScript</w:t>
-      </w:r>
-      <w:proofErr w:type="spellEnd"/>
-      <w:r>
-        <w:t xml:space="preserve">, який дозволяє розробникам створювати серверні додатки. Різні версії </w:t>
-      </w:r>
-      <w:proofErr w:type="spellStart"/>
-      <w:r>
-        <w:t>NodeJS</w:t>
-      </w:r>
-      <w:proofErr w:type="spellEnd"/>
-      <w:r>
-        <w:t xml:space="preserve"> мають різний рівень підтримки нових функцій та можуть мати відмінності в швидкості та стабільності роботи. Для того, щоб забезпечити правильну роботу сервісу, рекомендується використовувати одну з наступних </w:t>
+      <w:r>
+        <w:t xml:space="preserve"> займає перше місце</w:t>
+      </w:r>
+      <w:r>
+        <w:t xml:space="preserve"> [</w:t>
       </w:r>
       <w:r>
         <w:rPr>
           <w:lang w:val="en-US"/>
         </w:rPr>
-        <w:t>LTS</w:t>
-      </w:r>
-      <w:r>
-        <w:rPr>
-          <w:lang w:val="ru-RU"/>
-        </w:rPr>
-        <w:t xml:space="preserve"> </w:t>
-      </w:r>
-      <w:r>
-        <w:t xml:space="preserve">версій </w:t>
-      </w:r>
-      <w:proofErr w:type="spellStart"/>
-      <w:r>
-        <w:t>NodeJS</w:t>
-      </w:r>
-      <w:proofErr w:type="spellEnd"/>
-      <w:r>
-        <w:t xml:space="preserve">: 18.15.0, 16.20.0 або 14.21.3. </w:t>
-      </w:r>
-    </w:p>
-    <w:p>
-      <w:pPr>
-        <w:ind w:firstLine="708"/>
-      </w:pPr>
-      <w:r>
-        <w:t xml:space="preserve">Варто відзначити, що </w:t>
-      </w:r>
-      <w:proofErr w:type="spellStart"/>
-      <w:r>
-        <w:t>NodeJS</w:t>
-      </w:r>
-      <w:proofErr w:type="spellEnd"/>
-      <w:r>
-        <w:t xml:space="preserve"> на сьогодні є найпопулярнішою платформою для розробки клієнт-серверних додатків, оскільки вона дозволяє розробникам писати серверний код на </w:t>
-      </w:r>
-      <w:proofErr w:type="spellStart"/>
-      <w:r>
-        <w:t>JavaScript</w:t>
-      </w:r>
-      <w:proofErr w:type="spellEnd"/>
-      <w:r>
-        <w:t>, що дозволяє швидко та ефективно створювати високоякісні додатки.</w:t>
-      </w:r>
-    </w:p>
-    <w:p>
-      <w:pPr>
-        <w:ind w:firstLine="708"/>
-      </w:pPr>
-      <w:r>
-        <w:t xml:space="preserve">На рисунку </w:t>
-      </w:r>
-      <w:r>
-        <w:rPr>
-          <w:lang w:val="ru-RU"/>
-        </w:rPr>
-        <w:t>1.</w:t>
-      </w:r>
-      <w:r>
-        <w:rPr>
-          <w:lang w:val="ru-RU"/>
-        </w:rPr>
-        <w:t>6</w:t>
-      </w:r>
-      <w:r>
-        <w:t xml:space="preserve"> зображена статистика найбільш використовуваних веб-фреймворків та бібліотек за 2022 рік. Як можна бачити, </w:t>
-      </w:r>
-      <w:r>
-        <w:rPr>
-          <w:lang w:val="en-US"/>
-        </w:rPr>
-        <w:t>NodeJS</w:t>
-      </w:r>
-      <w:r>
-        <w:t xml:space="preserve"> займає перше місце</w:t>
-      </w:r>
-      <w:r>
-        <w:t xml:space="preserve"> [</w:t>
-      </w:r>
-      <w:r>
-        <w:rPr>
-          <w:lang w:val="en-US"/>
-        </w:rPr>
         <w:t>7</w:t>
       </w:r>
       <w:r>
@@ -5813,7 +5851,12 @@
     </w:p>
     <w:p>
       <w:pPr>
-        <w:ind w:firstLine="708"/>
+        <w:spacing w:after="0"/>
+      </w:pPr>
+    </w:p>
+    <w:p>
+      <w:pPr>
+        <w:spacing w:after="0"/>
       </w:pPr>
     </w:p>
     <w:p>
@@ -5822,7 +5865,7 @@
         <w:ind w:firstLine="708"/>
         <w:jc w:val="center"/>
         <w:rPr>
-          <w:lang w:eastAsia="uk-UA"/>
+          <w:lang w:val="ru-RU"/>
         </w:rPr>
       </w:pPr>
       <w:r>
@@ -5873,38 +5916,29 @@
         <w:ind w:firstLine="708"/>
         <w:jc w:val="center"/>
         <w:rPr>
+          <w:lang w:eastAsia="uk-UA"/>
+        </w:rPr>
+      </w:pPr>
+      <w:r>
+        <w:rPr>
           <w:lang w:val="ru-RU"/>
         </w:rPr>
-      </w:pPr>
+        <w:t>1.</w:t>
+      </w:r>
+      <w:r>
+        <w:rPr>
+          <w:lang w:val="ru-RU"/>
+        </w:rPr>
+        <w:t>6</w:t>
+      </w:r>
+      <w:r>
+        <w:t xml:space="preserve"> – Статистика найбільш використовуваних веб-фреймворків та бібліотек за 2022 рік</w:t>
+      </w:r>
     </w:p>
     <w:p>
       <w:pPr>
         <w:spacing w:after="0"/>
         <w:ind w:firstLine="708"/>
-        <w:jc w:val="center"/>
-        <w:rPr>
-          <w:lang w:eastAsia="uk-UA"/>
-        </w:rPr>
-      </w:pPr>
-      <w:r>
-        <w:rPr>
-          <w:lang w:val="ru-RU"/>
-        </w:rPr>
-        <w:t>1.</w:t>
-      </w:r>
-      <w:r>
-        <w:rPr>
-          <w:lang w:val="ru-RU"/>
-        </w:rPr>
-        <w:t>6</w:t>
-      </w:r>
-      <w:r>
-        <w:t xml:space="preserve"> – Статистика найбільш використовуваних веб-фреймворків та бібліотек за 2022 рік</w:t>
-      </w:r>
-    </w:p>
-    <w:p>
-      <w:pPr>
-        <w:ind w:firstLine="708"/>
         <w:rPr>
           <w:lang w:eastAsia="uk-UA"/>
         </w:rPr>
@@ -5937,7 +5971,7 @@
     </w:p>
     <w:p>
       <w:pPr>
-        <w:ind w:firstLine="708"/>
+        <w:pStyle w:val="ac"/>
       </w:pPr>
       <w:r>
         <w:t xml:space="preserve">Даний програмний продукт є безкоштовним і доступним за </w:t>
@@ -5964,17 +5998,9 @@
     <w:p>
       <w:pPr>
         <w:pStyle w:val="1"/>
-        <w:rPr>
-          <w:rFonts w:eastAsia="Times New Roman"/>
-          <w:lang w:eastAsia="uk-UA"/>
-        </w:rPr>
       </w:pPr>
       <w:bookmarkStart w:id="13" w:name="_Toc130907132"/>
       <w:r>
-        <w:rPr>
-          <w:rFonts w:eastAsia="Times New Roman"/>
-          <w:lang w:eastAsia="uk-UA"/>
-        </w:rPr>
         <w:lastRenderedPageBreak/>
         <w:t>3 Програмування</w:t>
       </w:r>
@@ -5983,6 +6009,7 @@
     <w:p>
       <w:pPr>
         <w:pStyle w:val="2"/>
+        <w:spacing w:before="0"/>
         <w:rPr>
           <w:rFonts w:eastAsia="Times New Roman"/>
           <w:lang w:eastAsia="uk-UA"/>
@@ -6016,13 +6043,2058 @@
     </w:p>
     <w:p>
       <w:pPr>
+        <w:pStyle w:val="ac"/>
+        <w:rPr>
+          <w:color w:val="FF0000"/>
+        </w:rPr>
+      </w:pPr>
+      <w:r>
+        <w:t xml:space="preserve">В якості середовища розробки </w:t>
+      </w:r>
+      <w:r>
+        <w:t>сервісу</w:t>
+      </w:r>
+      <w:r>
+        <w:t xml:space="preserve"> був обраний </w:t>
+      </w:r>
+      <w:proofErr w:type="spellStart"/>
+      <w:r>
+        <w:t>Visual</w:t>
+      </w:r>
+      <w:proofErr w:type="spellEnd"/>
+      <w:r>
+        <w:t xml:space="preserve"> </w:t>
+      </w:r>
+      <w:proofErr w:type="spellStart"/>
+      <w:r>
+        <w:t>Studio</w:t>
+      </w:r>
+      <w:proofErr w:type="spellEnd"/>
+      <w:r>
+        <w:t xml:space="preserve"> </w:t>
+      </w:r>
+      <w:proofErr w:type="spellStart"/>
+      <w:r>
+        <w:t>Code</w:t>
+      </w:r>
+      <w:proofErr w:type="spellEnd"/>
+      <w:r>
+        <w:t xml:space="preserve"> — це легкий, але потужний редактор вихідного коду, який може працювати навіть в браузері та доступний для Windows, </w:t>
+      </w:r>
+      <w:proofErr w:type="spellStart"/>
+      <w:r>
+        <w:t>macOS</w:t>
+      </w:r>
+      <w:proofErr w:type="spellEnd"/>
+      <w:r>
+        <w:t xml:space="preserve"> і </w:t>
+      </w:r>
+      <w:proofErr w:type="spellStart"/>
+      <w:r>
+        <w:t>Linux</w:t>
+      </w:r>
+      <w:proofErr w:type="spellEnd"/>
+      <w:r>
+        <w:t xml:space="preserve">. Поставляється з вбудованою підтримкою </w:t>
+      </w:r>
+      <w:proofErr w:type="spellStart"/>
+      <w:r>
+        <w:t>JavaScript</w:t>
+      </w:r>
+      <w:proofErr w:type="spellEnd"/>
+      <w:r>
+        <w:t xml:space="preserve">, </w:t>
+      </w:r>
+      <w:proofErr w:type="spellStart"/>
+      <w:r>
+        <w:t>TypeScript</w:t>
+      </w:r>
+      <w:proofErr w:type="spellEnd"/>
+      <w:r>
+        <w:t xml:space="preserve"> і Node.js і має багату екосистему розширень для інших мов і середовищ виконання (таких як C++, C#, </w:t>
+      </w:r>
+      <w:proofErr w:type="spellStart"/>
+      <w:r>
+        <w:t>Java</w:t>
+      </w:r>
+      <w:proofErr w:type="spellEnd"/>
+      <w:r>
+        <w:t xml:space="preserve">, </w:t>
+      </w:r>
+      <w:proofErr w:type="spellStart"/>
+      <w:r>
+        <w:t>Python</w:t>
+      </w:r>
+      <w:proofErr w:type="spellEnd"/>
+      <w:r>
+        <w:t xml:space="preserve">, PHP, </w:t>
+      </w:r>
+      <w:proofErr w:type="spellStart"/>
+      <w:r>
+        <w:t>Go</w:t>
+      </w:r>
+      <w:proofErr w:type="spellEnd"/>
+      <w:r>
+        <w:t>, .NET).</w:t>
+      </w:r>
+      <w:r>
+        <w:t xml:space="preserve"> </w:t>
+      </w:r>
+      <w:r>
+        <w:t xml:space="preserve">Вигляд основного вікна </w:t>
+      </w:r>
+      <w:proofErr w:type="spellStart"/>
+      <w:r>
+        <w:t>Visual</w:t>
+      </w:r>
+      <w:proofErr w:type="spellEnd"/>
+      <w:r>
+        <w:t xml:space="preserve"> </w:t>
+      </w:r>
+      <w:proofErr w:type="spellStart"/>
+      <w:r>
+        <w:t>Studio</w:t>
+      </w:r>
+      <w:proofErr w:type="spellEnd"/>
+      <w:r>
+        <w:t xml:space="preserve"> </w:t>
+      </w:r>
+      <w:proofErr w:type="spellStart"/>
+      <w:r>
+        <w:t>Code</w:t>
+      </w:r>
+      <w:proofErr w:type="spellEnd"/>
+      <w:r>
+        <w:t xml:space="preserve"> зображений на рисунку</w:t>
+      </w:r>
+      <w:r>
+        <w:rPr>
+          <w:color w:val="FF0000"/>
+        </w:rPr>
+        <w:t xml:space="preserve"> </w:t>
+      </w:r>
+      <w:r>
+        <w:t>3.1</w:t>
+      </w:r>
+      <w:r>
+        <w:t xml:space="preserve"> </w:t>
+      </w:r>
+      <w:r>
+        <w:rPr>
+          <w:color w:val="FF0000"/>
+        </w:rPr>
+        <w:t>[</w:t>
+      </w:r>
+      <w:r>
+        <w:rPr>
+          <w:color w:val="FF0000"/>
+        </w:rPr>
+        <w:t>3.</w:t>
+      </w:r>
+      <w:r>
+        <w:rPr>
+          <w:color w:val="FF0000"/>
+        </w:rPr>
+        <w:t>1</w:t>
+      </w:r>
+      <w:r>
+        <w:rPr>
+          <w:color w:val="FF0000"/>
+        </w:rPr>
+        <w:t>]</w:t>
+      </w:r>
+    </w:p>
+    <w:p>
+      <w:pPr>
+        <w:pStyle w:val="ac"/>
+      </w:pPr>
+      <w:r>
+        <w:rPr>
+          <w:color w:val="FF0000"/>
+        </w:rPr>
+        <w:t>[</w:t>
+      </w:r>
+      <w:r>
+        <w:rPr>
+          <w:color w:val="FF0000"/>
+        </w:rPr>
+        <w:t>3.1</w:t>
+      </w:r>
+      <w:r>
+        <w:rPr>
+          <w:color w:val="FF0000"/>
+        </w:rPr>
+        <w:t>]</w:t>
+      </w:r>
+      <w:r>
+        <w:rPr>
+          <w:color w:val="FF0000"/>
+        </w:rPr>
+        <w:t xml:space="preserve"> - </w:t>
+      </w:r>
+      <w:r>
+        <w:rPr>
+          <w:color w:val="FF0000"/>
+        </w:rPr>
+        <w:t>https://code.visualstudio.com/docs</w:t>
+      </w:r>
+    </w:p>
+    <w:p>
+      <w:pPr>
+        <w:spacing w:after="0"/>
+        <w:ind w:firstLine="708"/>
+        <w:rPr>
+          <w:color w:val="FF0000"/>
+        </w:rPr>
+      </w:pPr>
+    </w:p>
+    <w:p>
+      <w:pPr>
+        <w:spacing w:after="0"/>
+        <w:jc w:val="center"/>
+      </w:pPr>
+      <w:r>
+        <w:rPr>
+          <w:noProof/>
+        </w:rPr>
+        <w:drawing>
+          <wp:inline distT="0" distB="0" distL="0" distR="0" wp14:anchorId="13C8E202" wp14:editId="078DCD63">
+            <wp:extent cx="5731510" cy="3086735"/>
+            <wp:effectExtent l="0" t="0" r="2540" b="0"/>
+            <wp:docPr id="5" name="Рисунок 5"/>
+            <wp:cNvGraphicFramePr>
+              <a:graphicFrameLocks xmlns:a="http://schemas.openxmlformats.org/drawingml/2006/main" noChangeAspect="1"/>
+            </wp:cNvGraphicFramePr>
+            <a:graphic xmlns:a="http://schemas.openxmlformats.org/drawingml/2006/main">
+              <a:graphicData uri="http://schemas.openxmlformats.org/drawingml/2006/picture">
+                <pic:pic xmlns:pic="http://schemas.openxmlformats.org/drawingml/2006/picture">
+                  <pic:nvPicPr>
+                    <pic:cNvPr id="1" name=""/>
+                    <pic:cNvPicPr/>
+                  </pic:nvPicPr>
+                  <pic:blipFill>
+                    <a:blip r:embed="rId12"/>
+                    <a:stretch>
+                      <a:fillRect/>
+                    </a:stretch>
+                  </pic:blipFill>
+                  <pic:spPr>
+                    <a:xfrm>
+                      <a:off x="0" y="0"/>
+                      <a:ext cx="5731510" cy="3086735"/>
+                    </a:xfrm>
+                    <a:prstGeom prst="rect">
+                      <a:avLst/>
+                    </a:prstGeom>
+                  </pic:spPr>
+                </pic:pic>
+              </a:graphicData>
+            </a:graphic>
+          </wp:inline>
+        </w:drawing>
+      </w:r>
+      <w:r>
+        <w:t xml:space="preserve">Рисунок </w:t>
+      </w:r>
+      <w:r>
+        <w:t>3.1</w:t>
+      </w:r>
+      <w:r>
+        <w:t xml:space="preserve"> – Вигляд основного вікна</w:t>
+      </w:r>
+    </w:p>
+    <w:p>
+      <w:pPr>
+        <w:spacing w:after="0"/>
+        <w:jc w:val="center"/>
+      </w:pPr>
+    </w:p>
+    <w:p>
+      <w:pPr>
+        <w:pStyle w:val="ac"/>
+        <w:rPr>
+          <w:sz w:val="24"/>
+          <w:szCs w:val="24"/>
+        </w:rPr>
+      </w:pPr>
+      <w:r>
+        <w:t>Він підтримує ряд мов програмування</w:t>
+      </w:r>
+      <w:r>
+        <w:t>,</w:t>
+      </w:r>
+      <w:r>
+        <w:t xml:space="preserve"> зокрема </w:t>
+      </w:r>
+      <w:r>
+        <w:t xml:space="preserve">мову програмування </w:t>
+      </w:r>
+      <w:r>
+        <w:rPr>
+          <w:lang w:val="en-US"/>
+        </w:rPr>
+        <w:t>TypeScript</w:t>
+      </w:r>
+      <w:r>
+        <w:t>, яка була використана для написання сервісу</w:t>
+      </w:r>
+      <w:r>
+        <w:t xml:space="preserve">, </w:t>
+      </w:r>
+      <w:r>
+        <w:t>п</w:t>
+      </w:r>
+      <w:r>
+        <w:t xml:space="preserve">ідсвічування синтаксису, </w:t>
+      </w:r>
+      <w:proofErr w:type="spellStart"/>
+      <w:r>
+        <w:t>IntelliSense</w:t>
+      </w:r>
+      <w:proofErr w:type="spellEnd"/>
+      <w:r>
+        <w:t xml:space="preserve">, </w:t>
+      </w:r>
+      <w:proofErr w:type="spellStart"/>
+      <w:r>
+        <w:t>рефакторинг</w:t>
+      </w:r>
+      <w:proofErr w:type="spellEnd"/>
+      <w:r>
+        <w:t xml:space="preserve"> та</w:t>
+      </w:r>
+      <w:r>
+        <w:t xml:space="preserve"> налагодження</w:t>
+      </w:r>
+      <w:r>
+        <w:t xml:space="preserve"> програми</w:t>
+      </w:r>
+      <w:r>
+        <w:t xml:space="preserve">, навігацію по коду, підтримку </w:t>
+      </w:r>
+      <w:proofErr w:type="spellStart"/>
+      <w:r>
+        <w:t>Git</w:t>
+      </w:r>
+      <w:proofErr w:type="spellEnd"/>
+      <w:r>
+        <w:t xml:space="preserve"> та інші можливості для розробки різноманітних додатків</w:t>
+      </w:r>
+    </w:p>
+    <w:p>
+      <w:pPr>
+        <w:pStyle w:val="ac"/>
+      </w:pPr>
+      <w:proofErr w:type="spellStart"/>
+      <w:r>
+        <w:lastRenderedPageBreak/>
+        <w:t>Visual</w:t>
+      </w:r>
+      <w:proofErr w:type="spellEnd"/>
+      <w:r>
+        <w:t xml:space="preserve"> </w:t>
+      </w:r>
+      <w:proofErr w:type="spellStart"/>
+      <w:r>
+        <w:t>Studio</w:t>
+      </w:r>
+      <w:proofErr w:type="spellEnd"/>
+      <w:r>
+        <w:t xml:space="preserve"> </w:t>
+      </w:r>
+      <w:proofErr w:type="spellStart"/>
+      <w:r>
+        <w:t>Code</w:t>
+      </w:r>
+      <w:proofErr w:type="spellEnd"/>
+      <w:r>
+        <w:t xml:space="preserve"> є оптимальним рішенням для розробки цільного додатку</w:t>
+      </w:r>
+      <w:r>
+        <w:t xml:space="preserve">. </w:t>
+      </w:r>
+      <w:r>
+        <w:t xml:space="preserve">Він підтримує велику кількість мов, що стане в нагоді при розробці проектів, в яких використані різні рішення щодо реалізації їх компонентів. </w:t>
+      </w:r>
+    </w:p>
+    <w:p>
+      <w:pPr>
+        <w:pStyle w:val="ac"/>
+        <w:rPr>
+          <w:sz w:val="24"/>
+          <w:szCs w:val="24"/>
+        </w:rPr>
+      </w:pPr>
+      <w:r>
+        <w:t xml:space="preserve">Також в </w:t>
+      </w:r>
+      <w:r>
+        <w:t>цьому середовищі розробки</w:t>
+      </w:r>
+      <w:r>
+        <w:t xml:space="preserve"> є вбудована функція відкриття і перегляду не тільки одного файлу, а й цілої папки проекту: її вміст буде відображатись у лівій частині інтерфейсу. Це робить зручним швидкий доступ до різних файлів проекту і налагодження їх зв’язку між собою, а разом з підтримкою багатьох рішень розробки дозволяє швидко перемикати увагу з однієї частини проекту на іншу, не витрачаючи часу на відкриття інших програм. </w:t>
+      </w:r>
+    </w:p>
+    <w:p>
+      <w:pPr>
+        <w:pStyle w:val="ac"/>
+      </w:pPr>
+      <w:r>
+        <w:t>Великою</w:t>
+      </w:r>
+      <w:r>
+        <w:t xml:space="preserve"> перевагою VS </w:t>
+      </w:r>
+      <w:proofErr w:type="spellStart"/>
+      <w:r>
+        <w:t>Code</w:t>
+      </w:r>
+      <w:proofErr w:type="spellEnd"/>
+      <w:r>
+        <w:t xml:space="preserve"> є присутній у ньому вбудований </w:t>
+      </w:r>
+      <w:proofErr w:type="spellStart"/>
+      <w:r>
+        <w:t>відладчик</w:t>
+      </w:r>
+      <w:proofErr w:type="spellEnd"/>
+      <w:r>
+        <w:t xml:space="preserve">, </w:t>
+      </w:r>
+      <w:r>
+        <w:t xml:space="preserve">меню </w:t>
+      </w:r>
+      <w:r>
+        <w:t>як</w:t>
+      </w:r>
+      <w:r>
+        <w:t>ого</w:t>
+      </w:r>
+      <w:r>
+        <w:t xml:space="preserve"> показан</w:t>
+      </w:r>
+      <w:r>
+        <w:t>о</w:t>
+      </w:r>
+      <w:r>
+        <w:t xml:space="preserve"> на рисунк</w:t>
+      </w:r>
+      <w:r>
+        <w:t xml:space="preserve">у </w:t>
+      </w:r>
+      <w:r>
+        <w:t>3.2</w:t>
+      </w:r>
+      <w:r>
+        <w:rPr>
+          <w:lang w:val="ru-RU"/>
+        </w:rPr>
+        <w:t>,</w:t>
+      </w:r>
+      <w:r>
+        <w:t xml:space="preserve"> </w:t>
+      </w:r>
+      <w:r>
+        <w:t>програм майже для будь-якої обраної мови програмування. Є можливість запустити файл на виконання не переходячи в інші програми, що прискорює знаходження і виправлення помилок.</w:t>
+      </w:r>
+    </w:p>
+    <w:p>
+      <w:pPr>
+        <w:spacing w:after="0"/>
+        <w:ind w:firstLine="708"/>
+        <w:rPr>
+          <w:color w:val="FF0000"/>
+          <w:lang w:val="ru-RU"/>
+        </w:rPr>
+      </w:pPr>
+    </w:p>
+    <w:p>
+      <w:pPr>
+        <w:spacing w:after="0"/>
+        <w:jc w:val="center"/>
+      </w:pPr>
+      <w:r>
+        <w:rPr>
+          <w:noProof/>
+        </w:rPr>
+        <w:drawing>
+          <wp:inline distT="0" distB="0" distL="0" distR="0" wp14:anchorId="023F4B3C" wp14:editId="5135F9F0">
+            <wp:extent cx="1905000" cy="523875"/>
+            <wp:effectExtent l="0" t="0" r="0" b="9525"/>
+            <wp:docPr id="6" name="Рисунок 6"/>
+            <wp:cNvGraphicFramePr>
+              <a:graphicFrameLocks xmlns:a="http://schemas.openxmlformats.org/drawingml/2006/main" noChangeAspect="1"/>
+            </wp:cNvGraphicFramePr>
+            <a:graphic xmlns:a="http://schemas.openxmlformats.org/drawingml/2006/main">
+              <a:graphicData uri="http://schemas.openxmlformats.org/drawingml/2006/picture">
+                <pic:pic xmlns:pic="http://schemas.openxmlformats.org/drawingml/2006/picture">
+                  <pic:nvPicPr>
+                    <pic:cNvPr id="1" name=""/>
+                    <pic:cNvPicPr/>
+                  </pic:nvPicPr>
+                  <pic:blipFill>
+                    <a:blip r:embed="rId13"/>
+                    <a:stretch>
+                      <a:fillRect/>
+                    </a:stretch>
+                  </pic:blipFill>
+                  <pic:spPr>
+                    <a:xfrm>
+                      <a:off x="0" y="0"/>
+                      <a:ext cx="1905000" cy="523875"/>
+                    </a:xfrm>
+                    <a:prstGeom prst="rect">
+                      <a:avLst/>
+                    </a:prstGeom>
+                  </pic:spPr>
+                </pic:pic>
+              </a:graphicData>
+            </a:graphic>
+          </wp:inline>
+        </w:drawing>
+      </w:r>
+    </w:p>
+    <w:p>
+      <w:pPr>
+        <w:spacing w:after="0"/>
+        <w:jc w:val="center"/>
+      </w:pPr>
+      <w:r>
+        <w:t xml:space="preserve">Рисунок </w:t>
+      </w:r>
+      <w:r>
+        <w:t>3.2</w:t>
+      </w:r>
+      <w:r>
+        <w:t xml:space="preserve"> – </w:t>
+      </w:r>
+      <w:r>
+        <w:t xml:space="preserve">Демонстрація панелі для роботи з вбудованим </w:t>
+      </w:r>
+    </w:p>
+    <w:p>
+      <w:pPr>
+        <w:spacing w:after="0"/>
+        <w:jc w:val="center"/>
+      </w:pPr>
+      <w:proofErr w:type="spellStart"/>
+      <w:r>
+        <w:t>відладчиком</w:t>
+      </w:r>
+      <w:proofErr w:type="spellEnd"/>
+      <w:r>
+        <w:t xml:space="preserve"> </w:t>
+      </w:r>
+      <w:r>
+        <w:rPr>
+          <w:lang w:val="en-US"/>
+        </w:rPr>
+        <w:t>Visual</w:t>
+      </w:r>
+      <w:r>
+        <w:t xml:space="preserve"> </w:t>
+      </w:r>
+      <w:r>
+        <w:rPr>
+          <w:lang w:val="en-US"/>
+        </w:rPr>
+        <w:t>Studio</w:t>
+      </w:r>
+      <w:r>
+        <w:t xml:space="preserve"> </w:t>
+      </w:r>
+      <w:r>
+        <w:rPr>
+          <w:lang w:val="en-US"/>
+        </w:rPr>
+        <w:t>Code</w:t>
+      </w:r>
+    </w:p>
+    <w:p>
+      <w:pPr>
+        <w:spacing w:after="0"/>
+      </w:pPr>
+    </w:p>
+    <w:p>
+      <w:pPr>
+        <w:pStyle w:val="ac"/>
+        <w:rPr>
+          <w:color w:val="FF0000"/>
+          <w:lang w:val="en-US"/>
+        </w:rPr>
+      </w:pPr>
+      <w:r>
+        <w:t xml:space="preserve"> Також реалізовані функції навігації по коду, доповнення типових конструкцій і контекстної підказки</w:t>
+      </w:r>
+      <w:r>
+        <w:t>(</w:t>
+      </w:r>
+      <w:proofErr w:type="spellStart"/>
+      <w:r>
+        <w:t>IntelliSense</w:t>
+      </w:r>
+      <w:proofErr w:type="spellEnd"/>
+      <w:r>
+        <w:t>)</w:t>
+      </w:r>
+      <w:r>
+        <w:t>, які суттєво прискорюють роботу над проектом.</w:t>
+      </w:r>
+      <w:r>
+        <w:t xml:space="preserve"> </w:t>
+      </w:r>
+      <w:r>
+        <w:t>Контекстні підказки</w:t>
+      </w:r>
+      <w:r>
+        <w:t xml:space="preserve"> показані на рисунку </w:t>
+      </w:r>
+      <w:r>
+        <w:rPr>
+          <w:lang w:val="en-US"/>
+        </w:rPr>
+        <w:t>3.3</w:t>
+      </w:r>
+    </w:p>
+    <w:p>
+      <w:pPr>
+        <w:spacing w:after="0"/>
+        <w:ind w:firstLine="708"/>
+        <w:rPr>
+          <w:color w:val="FF0000"/>
+          <w:lang w:val="ru-RU"/>
+        </w:rPr>
+      </w:pPr>
+    </w:p>
+    <w:p>
+      <w:pPr>
+        <w:spacing w:after="0"/>
+        <w:jc w:val="center"/>
+      </w:pPr>
+      <w:r>
+        <w:rPr>
+          <w:noProof/>
+        </w:rPr>
+        <w:lastRenderedPageBreak/>
+        <w:drawing>
+          <wp:inline distT="0" distB="0" distL="0" distR="0" wp14:anchorId="60E207EA" wp14:editId="5A568727">
+            <wp:extent cx="3981450" cy="1924050"/>
+            <wp:effectExtent l="0" t="0" r="0" b="0"/>
+            <wp:docPr id="7" name="Рисунок 7"/>
+            <wp:cNvGraphicFramePr>
+              <a:graphicFrameLocks xmlns:a="http://schemas.openxmlformats.org/drawingml/2006/main" noChangeAspect="1"/>
+            </wp:cNvGraphicFramePr>
+            <a:graphic xmlns:a="http://schemas.openxmlformats.org/drawingml/2006/main">
+              <a:graphicData uri="http://schemas.openxmlformats.org/drawingml/2006/picture">
+                <pic:pic xmlns:pic="http://schemas.openxmlformats.org/drawingml/2006/picture">
+                  <pic:nvPicPr>
+                    <pic:cNvPr id="1" name=""/>
+                    <pic:cNvPicPr/>
+                  </pic:nvPicPr>
+                  <pic:blipFill>
+                    <a:blip r:embed="rId14"/>
+                    <a:stretch>
+                      <a:fillRect/>
+                    </a:stretch>
+                  </pic:blipFill>
+                  <pic:spPr>
+                    <a:xfrm>
+                      <a:off x="0" y="0"/>
+                      <a:ext cx="3981450" cy="1924050"/>
+                    </a:xfrm>
+                    <a:prstGeom prst="rect">
+                      <a:avLst/>
+                    </a:prstGeom>
+                  </pic:spPr>
+                </pic:pic>
+              </a:graphicData>
+            </a:graphic>
+          </wp:inline>
+        </w:drawing>
+      </w:r>
+    </w:p>
+    <w:p>
+      <w:pPr>
+        <w:spacing w:after="0"/>
+        <w:jc w:val="center"/>
+        <w:rPr>
+          <w:color w:val="FF0000"/>
+        </w:rPr>
+      </w:pPr>
+      <w:r>
+        <w:t xml:space="preserve">Рисунок </w:t>
+      </w:r>
+      <w:r>
+        <w:rPr>
+          <w:lang w:val="en-US"/>
+        </w:rPr>
+        <w:t>3.3</w:t>
+      </w:r>
+      <w:r>
+        <w:t xml:space="preserve"> – </w:t>
+      </w:r>
+      <w:r>
+        <w:t xml:space="preserve">Демонстрація </w:t>
+      </w:r>
+      <w:r>
+        <w:t>конте</w:t>
+      </w:r>
+      <w:r>
+        <w:t>кстних підказок</w:t>
+      </w:r>
+    </w:p>
+    <w:p>
+      <w:pPr>
+        <w:spacing w:after="0"/>
+        <w:rPr>
+          <w:sz w:val="24"/>
+          <w:szCs w:val="24"/>
+        </w:rPr>
+      </w:pPr>
+    </w:p>
+    <w:p>
+      <w:pPr>
+        <w:pStyle w:val="ac"/>
+      </w:pPr>
+      <w:r>
+        <w:t>Основною перевагою</w:t>
+      </w:r>
+      <w:r>
+        <w:t xml:space="preserve"> </w:t>
+      </w:r>
+      <w:proofErr w:type="spellStart"/>
+      <w:r>
+        <w:t>Visual</w:t>
+      </w:r>
+      <w:proofErr w:type="spellEnd"/>
+      <w:r>
+        <w:t xml:space="preserve"> </w:t>
+      </w:r>
+      <w:proofErr w:type="spellStart"/>
+      <w:r>
+        <w:t>Studio</w:t>
+      </w:r>
+      <w:proofErr w:type="spellEnd"/>
+      <w:r>
+        <w:t xml:space="preserve"> </w:t>
+      </w:r>
+      <w:proofErr w:type="spellStart"/>
+      <w:r>
+        <w:t>Code</w:t>
+      </w:r>
+      <w:proofErr w:type="spellEnd"/>
+      <w:r>
+        <w:t xml:space="preserve"> </w:t>
+      </w:r>
+      <w:r>
+        <w:t xml:space="preserve">є </w:t>
+      </w:r>
+      <w:r>
+        <w:t xml:space="preserve">реалізована зручна вбудована система управління </w:t>
+      </w:r>
+      <w:proofErr w:type="spellStart"/>
+      <w:r>
+        <w:t>надлаштуваннями</w:t>
+      </w:r>
+      <w:proofErr w:type="spellEnd"/>
+      <w:r>
+        <w:t xml:space="preserve"> і </w:t>
+      </w:r>
+      <w:r>
+        <w:t>розширеннями</w:t>
+      </w:r>
+      <w:r>
+        <w:t xml:space="preserve">: їх можна завантажувати і встановлювати прямо у редакторі на </w:t>
+      </w:r>
+      <w:proofErr w:type="spellStart"/>
+      <w:r>
+        <w:t>вкладинці</w:t>
+      </w:r>
+      <w:proofErr w:type="spellEnd"/>
+      <w:r>
+        <w:t xml:space="preserve"> </w:t>
+      </w:r>
+      <w:proofErr w:type="spellStart"/>
+      <w:r>
+        <w:t>Extensions</w:t>
+      </w:r>
+      <w:proofErr w:type="spellEnd"/>
+      <w:r>
+        <w:t>.</w:t>
+      </w:r>
+      <w:r>
+        <w:t xml:space="preserve"> </w:t>
+      </w:r>
+      <w:r>
+        <w:t xml:space="preserve">До </w:t>
+      </w:r>
+      <w:r>
+        <w:t xml:space="preserve">розширень </w:t>
+      </w:r>
+      <w:r>
+        <w:t xml:space="preserve">належать, наприклад, пакети підтримки мов, бібліотеки або </w:t>
+      </w:r>
+      <w:proofErr w:type="spellStart"/>
+      <w:r>
+        <w:t>відладчики</w:t>
+      </w:r>
+      <w:proofErr w:type="spellEnd"/>
+      <w:r>
+        <w:t xml:space="preserve"> до них, додатки для підсвітки і форматування коду та інші </w:t>
+      </w:r>
+      <w:proofErr w:type="spellStart"/>
+      <w:r>
+        <w:t>надлаштування</w:t>
+      </w:r>
+      <w:proofErr w:type="spellEnd"/>
+      <w:r>
+        <w:t>, що розширюють його функціонал або підвищують комфортність роботи у редакторі. </w:t>
+      </w:r>
+      <w:r>
+        <w:t xml:space="preserve">На рисунку </w:t>
+      </w:r>
+      <w:r>
+        <w:rPr>
+          <w:lang w:val="ru-RU"/>
+        </w:rPr>
+        <w:t>3.4</w:t>
+      </w:r>
+      <w:r>
+        <w:rPr>
+          <w:color w:val="FF0000"/>
+        </w:rPr>
+        <w:t xml:space="preserve"> </w:t>
+      </w:r>
+      <w:r>
+        <w:t>п</w:t>
+      </w:r>
+      <w:r>
+        <w:t>родемонстрована робота розширення «</w:t>
+      </w:r>
+      <w:proofErr w:type="spellStart"/>
+      <w:r>
+        <w:rPr>
+          <w:lang w:val="en-US"/>
+        </w:rPr>
+        <w:t>GitLens</w:t>
+      </w:r>
+      <w:proofErr w:type="spellEnd"/>
+      <w:r>
+        <w:t>»</w:t>
+      </w:r>
+    </w:p>
+    <w:p>
+      <w:pPr>
+        <w:spacing w:after="0"/>
+        <w:ind w:firstLine="708"/>
+        <w:rPr>
+          <w:color w:val="FF0000"/>
+        </w:rPr>
+      </w:pPr>
+    </w:p>
+    <w:p>
+      <w:pPr>
+        <w:spacing w:after="0"/>
+        <w:jc w:val="center"/>
+      </w:pPr>
+      <w:r>
+        <w:rPr>
+          <w:noProof/>
+        </w:rPr>
+        <w:drawing>
+          <wp:inline distT="0" distB="0" distL="0" distR="0" wp14:anchorId="75BECD48" wp14:editId="7D9B7F70">
+            <wp:extent cx="5731510" cy="3000375"/>
+            <wp:effectExtent l="0" t="0" r="2540" b="9525"/>
+            <wp:docPr id="8" name="Рисунок 8"/>
+            <wp:cNvGraphicFramePr>
+              <a:graphicFrameLocks xmlns:a="http://schemas.openxmlformats.org/drawingml/2006/main" noChangeAspect="1"/>
+            </wp:cNvGraphicFramePr>
+            <a:graphic xmlns:a="http://schemas.openxmlformats.org/drawingml/2006/main">
+              <a:graphicData uri="http://schemas.openxmlformats.org/drawingml/2006/picture">
+                <pic:pic xmlns:pic="http://schemas.openxmlformats.org/drawingml/2006/picture">
+                  <pic:nvPicPr>
+                    <pic:cNvPr id="1" name=""/>
+                    <pic:cNvPicPr/>
+                  </pic:nvPicPr>
+                  <pic:blipFill>
+                    <a:blip r:embed="rId15"/>
+                    <a:stretch>
+                      <a:fillRect/>
+                    </a:stretch>
+                  </pic:blipFill>
+                  <pic:spPr>
+                    <a:xfrm>
+                      <a:off x="0" y="0"/>
+                      <a:ext cx="5731510" cy="3000375"/>
+                    </a:xfrm>
+                    <a:prstGeom prst="rect">
+                      <a:avLst/>
+                    </a:prstGeom>
+                  </pic:spPr>
+                </pic:pic>
+              </a:graphicData>
+            </a:graphic>
+          </wp:inline>
+        </w:drawing>
+      </w:r>
+      <w:r>
+        <w:t xml:space="preserve">Рисунок </w:t>
+      </w:r>
+      <w:r>
+        <w:rPr>
+          <w:lang w:val="ru-RU"/>
+        </w:rPr>
+        <w:t>3.4</w:t>
+      </w:r>
+      <w:r>
+        <w:t xml:space="preserve"> – </w:t>
+      </w:r>
+      <w:r>
+        <w:t>Демонстрація роботи розширення «</w:t>
+      </w:r>
+      <w:proofErr w:type="spellStart"/>
+      <w:r>
+        <w:rPr>
+          <w:lang w:val="en-US"/>
+        </w:rPr>
+        <w:t>GitLens</w:t>
+      </w:r>
+      <w:proofErr w:type="spellEnd"/>
+      <w:r>
+        <w:t>»</w:t>
+      </w:r>
+    </w:p>
+    <w:p>
+      <w:pPr>
+        <w:spacing w:after="0"/>
+        <w:jc w:val="center"/>
+      </w:pPr>
+    </w:p>
+    <w:p>
+      <w:pPr>
+        <w:pStyle w:val="ac"/>
+      </w:pPr>
+      <w:r>
+        <w:t>В</w:t>
+      </w:r>
+      <w:r>
+        <w:t xml:space="preserve">ажливою особливістю VS </w:t>
+      </w:r>
+      <w:proofErr w:type="spellStart"/>
+      <w:r>
+        <w:t>Code</w:t>
+      </w:r>
+      <w:proofErr w:type="spellEnd"/>
+      <w:r>
+        <w:t xml:space="preserve"> є простий і зрозумілий інтерфейс. Всі елементи розбиті на групи, їх небагато, що робить роботу в редакторі зручною і легко зрозумілою навіть для новачка. Також </w:t>
+      </w:r>
+      <w:r>
+        <w:t>інтерфейс можна повністю налаштувати: від зовнішнього вигляду і теми до положення елементів управління. Користувач може змінити вікно програми для максимізації власного комфорту, або спеціально під розробку конкретного додатку</w:t>
+      </w:r>
+      <w:bookmarkStart w:id="15" w:name="_Toc130907134"/>
+    </w:p>
+    <w:p>
+      <w:pPr>
+        <w:pStyle w:val="ac"/>
+      </w:pPr>
+      <w:r>
+        <w:t xml:space="preserve">В якості систему </w:t>
+      </w:r>
+      <w:r>
+        <w:t>контролю</w:t>
+      </w:r>
+      <w:r>
+        <w:t xml:space="preserve"> версіями був обраний </w:t>
+      </w:r>
+      <w:proofErr w:type="spellStart"/>
+      <w:r>
+        <w:t>Git</w:t>
+      </w:r>
+      <w:proofErr w:type="spellEnd"/>
+      <w:r>
+        <w:t xml:space="preserve">. </w:t>
+      </w:r>
+    </w:p>
+    <w:p>
+      <w:pPr>
+        <w:pStyle w:val="ac"/>
+        <w:rPr>
+          <w:lang w:val="ru-RU"/>
+        </w:rPr>
+      </w:pPr>
+      <w:r>
+        <w:t>Система контролю версій - це система, що записує зміни у файл або набір файлів протягом деякого часу, так щоб розробник зміг повернутися до певної версії пізніше.</w:t>
+      </w:r>
+      <w:r>
+        <w:rPr>
+          <w:lang w:val="ru-RU"/>
+        </w:rPr>
+        <w:t xml:space="preserve"> </w:t>
+      </w:r>
+      <w:r>
+        <w:rPr>
+          <w:color w:val="FF0000"/>
+          <w:lang w:val="ru-RU"/>
+        </w:rPr>
+        <w:t>[3.2]</w:t>
+      </w:r>
+    </w:p>
+    <w:p>
+      <w:pPr>
+        <w:pStyle w:val="ac"/>
+        <w:rPr>
+          <w:color w:val="FF0000"/>
+        </w:rPr>
+      </w:pPr>
+      <w:r>
+        <w:rPr>
+          <w:color w:val="FF0000"/>
+          <w:lang w:val="ru-RU"/>
+        </w:rPr>
+        <w:t>[3.2]</w:t>
+      </w:r>
+      <w:r>
+        <w:rPr>
+          <w:color w:val="FF0000"/>
+        </w:rPr>
+        <w:t xml:space="preserve"> - </w:t>
+      </w:r>
+      <w:hyperlink r:id="rId16" w:history="1">
+        <w:r>
+          <w:rPr>
+            <w:rStyle w:val="a4"/>
+            <w:color w:val="FF0000"/>
+          </w:rPr>
+          <w:t>https://git-scm.com/book/en/v2/Getting-Started-About-Version-Control</w:t>
+        </w:r>
+      </w:hyperlink>
+    </w:p>
+    <w:p>
+      <w:pPr>
+        <w:pStyle w:val="ac"/>
+      </w:pPr>
+      <w:r>
+        <w:t xml:space="preserve">У 2005 році відносини між спільнотою розробників ядра </w:t>
+      </w:r>
+      <w:proofErr w:type="spellStart"/>
+      <w:r>
+        <w:t>Linux</w:t>
+      </w:r>
+      <w:proofErr w:type="spellEnd"/>
+      <w:r>
+        <w:t xml:space="preserve"> і комерційною компанією, що розробила </w:t>
+      </w:r>
+      <w:proofErr w:type="spellStart"/>
+      <w:r>
+        <w:t>BitKeeper</w:t>
+      </w:r>
+      <w:proofErr w:type="spellEnd"/>
+      <w:r>
+        <w:t xml:space="preserve"> почали псуватись, і безкоштовне використання продуктом було скасовано. Це підштовхнуло розробників </w:t>
+      </w:r>
+      <w:proofErr w:type="spellStart"/>
+      <w:r>
+        <w:t>Linux</w:t>
+      </w:r>
+      <w:proofErr w:type="spellEnd"/>
+      <w:r>
+        <w:t xml:space="preserve"> (і зокрема </w:t>
+      </w:r>
+      <w:proofErr w:type="spellStart"/>
+      <w:r>
+        <w:t>Лінуса</w:t>
+      </w:r>
+      <w:proofErr w:type="spellEnd"/>
+      <w:r>
+        <w:t xml:space="preserve"> </w:t>
+      </w:r>
+      <w:proofErr w:type="spellStart"/>
+      <w:r>
+        <w:t>Торвальдса</w:t>
+      </w:r>
+      <w:proofErr w:type="spellEnd"/>
+      <w:r>
+        <w:t xml:space="preserve">, автора </w:t>
+      </w:r>
+      <w:proofErr w:type="spellStart"/>
+      <w:r>
+        <w:t>Linux</w:t>
+      </w:r>
+      <w:proofErr w:type="spellEnd"/>
+      <w:r>
+        <w:t xml:space="preserve">) розробити власну систему, ґрунтуючись на деяких з уроків, які вони дізналися під час використання </w:t>
+      </w:r>
+      <w:proofErr w:type="spellStart"/>
+      <w:r>
+        <w:t>BitKeeper</w:t>
+      </w:r>
+      <w:proofErr w:type="spellEnd"/>
+      <w:r>
+        <w:t>.</w:t>
+      </w:r>
+      <w:r>
+        <w:t xml:space="preserve"> </w:t>
+      </w:r>
+      <w:r>
+        <w:rPr>
+          <w:color w:val="FF0000"/>
+        </w:rPr>
+        <w:t>[3.3]</w:t>
+      </w:r>
+    </w:p>
+    <w:p>
+      <w:pPr>
+        <w:pStyle w:val="ac"/>
+        <w:rPr>
+          <w:color w:val="FF0000"/>
+        </w:rPr>
+      </w:pPr>
+      <w:r>
+        <w:rPr>
+          <w:color w:val="FF0000"/>
+        </w:rPr>
+        <w:t>[</w:t>
+      </w:r>
+      <w:r>
+        <w:rPr>
+          <w:color w:val="FF0000"/>
+        </w:rPr>
+        <w:t>3.3</w:t>
+      </w:r>
+      <w:r>
+        <w:rPr>
+          <w:color w:val="FF0000"/>
+        </w:rPr>
+        <w:t>] - https://git-scm.com/book/en/v2/Getting-Started-A-Short-History-of-Git</w:t>
+      </w:r>
+    </w:p>
+    <w:p>
+      <w:pPr>
+        <w:pStyle w:val="ac"/>
+        <w:rPr>
+          <w:color w:val="FF0000"/>
+          <w:lang w:val="ru-RU"/>
+        </w:rPr>
+      </w:pPr>
+      <w:r>
+        <w:t xml:space="preserve">Як видно з графіку зображеного на рисунку </w:t>
+      </w:r>
+      <w:r>
+        <w:rPr>
+          <w:lang w:val="ru-RU"/>
+        </w:rPr>
+        <w:t>3.5</w:t>
+      </w:r>
+      <w:r>
+        <w:t xml:space="preserve"> популярності різних систем контролю версій 2022 року серед професійних розробників від </w:t>
+      </w:r>
+      <w:proofErr w:type="spellStart"/>
+      <w:r>
+        <w:t>StackOverFlow</w:t>
+      </w:r>
+      <w:proofErr w:type="spellEnd"/>
+      <w:r>
+        <w:t xml:space="preserve"> н</w:t>
+      </w:r>
+      <w:r>
+        <w:t xml:space="preserve">а </w:t>
+      </w:r>
+      <w:proofErr w:type="spellStart"/>
+      <w:r>
+        <w:t>данй</w:t>
+      </w:r>
+      <w:proofErr w:type="spellEnd"/>
+      <w:r>
+        <w:t xml:space="preserve"> момент </w:t>
+      </w:r>
+      <w:proofErr w:type="spellStart"/>
+      <w:r>
+        <w:t>Git</w:t>
+      </w:r>
+      <w:proofErr w:type="spellEnd"/>
+      <w:r>
+        <w:t xml:space="preserve"> є найбільш популярною системою контролю версій</w:t>
+      </w:r>
+      <w:r>
+        <w:t>.</w:t>
+      </w:r>
+      <w:r>
+        <w:rPr>
+          <w:lang w:val="ru-RU"/>
+        </w:rPr>
+        <w:t xml:space="preserve"> </w:t>
+      </w:r>
+      <w:r>
+        <w:rPr>
+          <w:color w:val="FF0000"/>
+          <w:lang w:val="ru-RU"/>
+        </w:rPr>
+        <w:t>[3.4]</w:t>
+      </w:r>
+    </w:p>
+    <w:p>
+      <w:pPr>
+        <w:pStyle w:val="ac"/>
+        <w:rPr>
+          <w:color w:val="FF0000"/>
+        </w:rPr>
+      </w:pPr>
+      <w:r>
+        <w:rPr>
+          <w:color w:val="FF0000"/>
+        </w:rPr>
+        <w:t>[</w:t>
+      </w:r>
+      <w:r>
+        <w:rPr>
+          <w:color w:val="FF0000"/>
+          <w:lang w:val="ru-RU"/>
+        </w:rPr>
+        <w:t>3.4</w:t>
+      </w:r>
+      <w:r>
+        <w:rPr>
+          <w:color w:val="FF0000"/>
+        </w:rPr>
+        <w:t>] - https://survey.stackoverflow.co/2022/#section-version-control-version-control-systems</w:t>
+      </w:r>
+    </w:p>
+    <w:p>
+      <w:pPr>
+        <w:spacing w:after="0"/>
+        <w:rPr>
+          <w:rFonts w:ascii="Arial" w:hAnsi="Arial" w:cs="Arial"/>
+          <w:sz w:val="21"/>
+          <w:szCs w:val="21"/>
+          <w:shd w:val="clear" w:color="auto" w:fill="FCFCFA"/>
+        </w:rPr>
+      </w:pPr>
+    </w:p>
+    <w:p>
+      <w:pPr>
+        <w:spacing w:after="0"/>
+        <w:jc w:val="center"/>
+      </w:pPr>
+      <w:r>
+        <w:rPr>
+          <w:noProof/>
+        </w:rPr>
+        <w:lastRenderedPageBreak/>
+        <w:drawing>
+          <wp:inline distT="0" distB="0" distL="0" distR="0" wp14:anchorId="634AB554" wp14:editId="441B4091">
+            <wp:extent cx="5731510" cy="1445895"/>
+            <wp:effectExtent l="0" t="0" r="2540" b="1905"/>
+            <wp:docPr id="3" name="Рисунок 3"/>
+            <wp:cNvGraphicFramePr>
+              <a:graphicFrameLocks xmlns:a="http://schemas.openxmlformats.org/drawingml/2006/main" noChangeAspect="1"/>
+            </wp:cNvGraphicFramePr>
+            <a:graphic xmlns:a="http://schemas.openxmlformats.org/drawingml/2006/main">
+              <a:graphicData uri="http://schemas.openxmlformats.org/drawingml/2006/picture">
+                <pic:pic xmlns:pic="http://schemas.openxmlformats.org/drawingml/2006/picture">
+                  <pic:nvPicPr>
+                    <pic:cNvPr id="1" name=""/>
+                    <pic:cNvPicPr/>
+                  </pic:nvPicPr>
+                  <pic:blipFill>
+                    <a:blip r:embed="rId17"/>
+                    <a:stretch>
+                      <a:fillRect/>
+                    </a:stretch>
+                  </pic:blipFill>
+                  <pic:spPr>
+                    <a:xfrm>
+                      <a:off x="0" y="0"/>
+                      <a:ext cx="5731510" cy="1445895"/>
+                    </a:xfrm>
+                    <a:prstGeom prst="rect">
+                      <a:avLst/>
+                    </a:prstGeom>
+                  </pic:spPr>
+                </pic:pic>
+              </a:graphicData>
+            </a:graphic>
+          </wp:inline>
+        </w:drawing>
+      </w:r>
+      <w:r>
+        <w:t xml:space="preserve">Рисунок </w:t>
+      </w:r>
+      <w:r>
+        <w:rPr>
+          <w:lang w:val="ru-RU"/>
+        </w:rPr>
+        <w:t>3.5</w:t>
+      </w:r>
+      <w:r>
+        <w:t xml:space="preserve"> – </w:t>
+      </w:r>
+      <w:r>
+        <w:t>Графік популярності різних систем</w:t>
+      </w:r>
+      <w:r>
+        <w:t xml:space="preserve"> </w:t>
+      </w:r>
+      <w:r>
+        <w:t>контролю версій</w:t>
+      </w:r>
+      <w:r>
+        <w:t xml:space="preserve"> </w:t>
+      </w:r>
+      <w:r>
+        <w:t xml:space="preserve"> 2022 року </w:t>
+      </w:r>
+      <w:r>
+        <w:t xml:space="preserve">серед професійних розробників </w:t>
+      </w:r>
+      <w:r>
+        <w:t xml:space="preserve">від </w:t>
+      </w:r>
+      <w:proofErr w:type="spellStart"/>
+      <w:r>
+        <w:rPr>
+          <w:lang w:val="en-US"/>
+        </w:rPr>
+        <w:t>StackOverflow</w:t>
+      </w:r>
+      <w:proofErr w:type="spellEnd"/>
+    </w:p>
+    <w:p>
+      <w:pPr>
+        <w:pStyle w:val="ac"/>
+      </w:pPr>
+    </w:p>
+    <w:p>
+      <w:pPr>
+        <w:pStyle w:val="ac"/>
+      </w:pPr>
+      <w:r>
+        <w:t xml:space="preserve">Для зручної побудови та тестування </w:t>
+      </w:r>
+      <w:r>
+        <w:rPr>
+          <w:lang w:val="en-US"/>
+        </w:rPr>
+        <w:t>API</w:t>
+      </w:r>
+      <w:r>
+        <w:t xml:space="preserve">, зокрема зі стандартом </w:t>
+      </w:r>
+      <w:r>
+        <w:t>REST</w:t>
+      </w:r>
+      <w:r>
+        <w:t>,</w:t>
+      </w:r>
+      <w:r>
+        <w:t xml:space="preserve"> було обрано </w:t>
+      </w:r>
+      <w:r>
+        <w:rPr>
+          <w:lang w:val="en-US"/>
+        </w:rPr>
+        <w:t>Postman</w:t>
+      </w:r>
+      <w:r>
+        <w:t>.</w:t>
+      </w:r>
+    </w:p>
+    <w:p>
+      <w:pPr>
+        <w:pStyle w:val="ac"/>
+      </w:pPr>
+      <w:r>
+        <w:t>API (</w:t>
+      </w:r>
+      <w:proofErr w:type="spellStart"/>
+      <w:r>
+        <w:t>Application</w:t>
+      </w:r>
+      <w:proofErr w:type="spellEnd"/>
+      <w:r>
+        <w:t xml:space="preserve"> </w:t>
+      </w:r>
+      <w:proofErr w:type="spellStart"/>
+      <w:r>
+        <w:t>Programming</w:t>
+      </w:r>
+      <w:proofErr w:type="spellEnd"/>
+      <w:r>
+        <w:t xml:space="preserve"> </w:t>
+      </w:r>
+      <w:proofErr w:type="spellStart"/>
+      <w:r>
+        <w:t>Interface</w:t>
+      </w:r>
+      <w:proofErr w:type="spellEnd"/>
+      <w:r>
+        <w:t>) забезпечує взаємодію між двома системами. API дозволяє надсилати інформацію безпосередньо з однієї програми до іншої, обминаючи інтерфейс взаємодії з користувачем. API приймає запит, передає інформацію системі, обробляє її та повертає відповідь.</w:t>
+      </w:r>
+    </w:p>
+    <w:p>
+      <w:pPr>
+        <w:pStyle w:val="ac"/>
+      </w:pPr>
+      <w:r>
+        <w:t>REST (</w:t>
+      </w:r>
+      <w:proofErr w:type="spellStart"/>
+      <w:r>
+        <w:t>Representational</w:t>
+      </w:r>
+      <w:proofErr w:type="spellEnd"/>
+      <w:r>
+        <w:t xml:space="preserve"> </w:t>
+      </w:r>
+      <w:proofErr w:type="spellStart"/>
+      <w:r>
+        <w:t>State</w:t>
+      </w:r>
+      <w:proofErr w:type="spellEnd"/>
+      <w:r>
+        <w:t xml:space="preserve"> </w:t>
+      </w:r>
+      <w:proofErr w:type="spellStart"/>
+      <w:r>
+        <w:t>Transfer</w:t>
+      </w:r>
+      <w:proofErr w:type="spellEnd"/>
+      <w:r>
+        <w:t>) – стандарт архітектури взаємодії додатків і сайтів, що використовує протокол HTTP. Особливість REST в тому, що сервер не запам'ятовує стан користувача між запитами. Іншими словами, ідентифікація користувача і всі параметри виконання операції передаються в кожному запиті. </w:t>
+      </w:r>
+    </w:p>
+    <w:p>
+      <w:pPr>
+        <w:pStyle w:val="ac"/>
+        <w:rPr>
+          <w:lang w:val="ru-RU"/>
+        </w:rPr>
+      </w:pPr>
+      <w:r>
+        <w:t>Д</w:t>
+      </w:r>
+      <w:r>
+        <w:t>ля передачі запитів і відповідей</w:t>
+      </w:r>
+      <w:r>
+        <w:t xml:space="preserve"> </w:t>
+      </w:r>
+      <w:r>
+        <w:t>під час роботи з API</w:t>
+      </w:r>
+      <w:r>
+        <w:t xml:space="preserve"> використовується протокол </w:t>
+      </w:r>
+      <w:r>
+        <w:rPr>
+          <w:lang w:val="en-US"/>
+        </w:rPr>
+        <w:t>HTTP</w:t>
+      </w:r>
+    </w:p>
+    <w:p>
+      <w:pPr>
+        <w:pStyle w:val="ac"/>
+      </w:pPr>
+      <w:r>
+        <w:t>HTTP (</w:t>
+      </w:r>
+      <w:proofErr w:type="spellStart"/>
+      <w:r>
+        <w:t>Hypertext</w:t>
+      </w:r>
+      <w:proofErr w:type="spellEnd"/>
+      <w:r>
+        <w:t xml:space="preserve"> </w:t>
+      </w:r>
+      <w:proofErr w:type="spellStart"/>
+      <w:r>
+        <w:t>Transfer</w:t>
+      </w:r>
+      <w:proofErr w:type="spellEnd"/>
+      <w:r>
+        <w:t xml:space="preserve"> </w:t>
+      </w:r>
+      <w:proofErr w:type="spellStart"/>
+      <w:r>
+        <w:t>Protocol</w:t>
+      </w:r>
+      <w:proofErr w:type="spellEnd"/>
+      <w:r>
+        <w:t xml:space="preserve">) – це протокол передачі гіпертексту, який дозволяє клієнту та серверу спілкуватися по мережі за допомогою запиту/відповіді. Це протокол рівня додатка, який покладається на TCP/IP для своїх послуг. </w:t>
+      </w:r>
+    </w:p>
+    <w:p>
+      <w:pPr>
+        <w:pStyle w:val="ac"/>
+        <w:rPr>
+          <w:color w:val="FF0000"/>
+        </w:rPr>
+      </w:pPr>
+      <w:r>
+        <w:t>HTTPS – це розширення протоколу</w:t>
+      </w:r>
+      <w:r>
+        <w:rPr>
+          <w:lang w:val="ru-RU"/>
+        </w:rPr>
+        <w:t xml:space="preserve"> </w:t>
+      </w:r>
+      <w:r>
+        <w:t>передачі гіпертексту</w:t>
+      </w:r>
+      <w:r>
+        <w:rPr>
+          <w:lang w:val="ru-RU"/>
+        </w:rPr>
+        <w:t>(</w:t>
+      </w:r>
+      <w:r>
+        <w:rPr>
+          <w:lang w:val="en-US"/>
+        </w:rPr>
+        <w:t>HTTP</w:t>
+      </w:r>
+      <w:r>
+        <w:rPr>
+          <w:lang w:val="ru-RU"/>
+        </w:rPr>
+        <w:t>)</w:t>
+      </w:r>
+      <w:r>
+        <w:t>. Він використовується для безпечного спілкування через комп’ютерну мережу.</w:t>
+      </w:r>
+      <w:r>
+        <w:rPr>
+          <w:lang w:val="ru-RU"/>
+        </w:rPr>
+        <w:t xml:space="preserve"> </w:t>
+      </w:r>
+      <w:r>
+        <w:rPr>
+          <w:color w:val="FF0000"/>
+        </w:rPr>
+        <w:t>[3.6]</w:t>
+      </w:r>
+    </w:p>
+    <w:p>
+      <w:pPr>
+        <w:pStyle w:val="ac"/>
+        <w:rPr>
+          <w:color w:val="FF0000"/>
+        </w:rPr>
+      </w:pPr>
+      <w:r>
+        <w:rPr>
+          <w:color w:val="FF0000"/>
+        </w:rPr>
+        <w:lastRenderedPageBreak/>
+        <w:t>[</w:t>
+      </w:r>
+      <w:r>
+        <w:rPr>
+          <w:color w:val="FF0000"/>
+        </w:rPr>
+        <w:t>3.6</w:t>
+      </w:r>
+      <w:r>
+        <w:rPr>
+          <w:color w:val="FF0000"/>
+        </w:rPr>
+        <w:t>] - https://training.qatestlab.com/blog/technical-articles/use-postman-in-testing/</w:t>
+      </w:r>
+    </w:p>
+    <w:p>
+      <w:pPr>
+        <w:pStyle w:val="ac"/>
+      </w:pPr>
+      <w:proofErr w:type="spellStart"/>
+      <w:r>
+        <w:t>Postman</w:t>
+      </w:r>
+      <w:proofErr w:type="spellEnd"/>
+      <w:r>
+        <w:t xml:space="preserve"> - це платформа для розробки та використання API</w:t>
+      </w:r>
+      <w:r>
+        <w:t xml:space="preserve">, яка </w:t>
+      </w:r>
+      <w:r>
+        <w:t>дозволяє спростити кожен етап процесу створення та вдосконалення API, включаючи тестування</w:t>
+      </w:r>
+      <w:r>
+        <w:t xml:space="preserve"> та</w:t>
+      </w:r>
+      <w:r>
+        <w:t xml:space="preserve"> документування. </w:t>
+      </w:r>
+      <w:r>
+        <w:t>Завдяки</w:t>
+      </w:r>
+      <w:r>
+        <w:t xml:space="preserve"> </w:t>
+      </w:r>
+      <w:proofErr w:type="spellStart"/>
+      <w:r>
+        <w:t>Postman</w:t>
+      </w:r>
+      <w:proofErr w:type="spellEnd"/>
+      <w:r>
+        <w:t xml:space="preserve"> розробники можуть створювати API швидше і ефективніше.</w:t>
+      </w:r>
+    </w:p>
+    <w:p>
+      <w:pPr>
+        <w:pStyle w:val="ac"/>
+        <w:rPr>
+          <w:color w:val="FF0000"/>
+          <w:lang w:val="en-US"/>
+        </w:rPr>
+      </w:pPr>
+      <w:r>
+        <w:t xml:space="preserve">Крім того, платформа </w:t>
+      </w:r>
+      <w:proofErr w:type="spellStart"/>
+      <w:r>
+        <w:t>Postman</w:t>
+      </w:r>
+      <w:proofErr w:type="spellEnd"/>
+      <w:r>
+        <w:t xml:space="preserve"> </w:t>
+      </w:r>
+      <w:r>
+        <w:t xml:space="preserve">забезпечує візуалізацію запитів і відповідей, що полегшує налагодження API та дозволяє зменшити час на коригування помилок. </w:t>
+      </w:r>
+      <w:r>
+        <w:rPr>
+          <w:color w:val="FF0000"/>
+          <w:lang w:val="en-US"/>
+        </w:rPr>
+        <w:t>[3.7]</w:t>
+      </w:r>
+    </w:p>
+    <w:p>
+      <w:pPr>
+        <w:pStyle w:val="ac"/>
+        <w:rPr>
+          <w:color w:val="FF0000"/>
+        </w:rPr>
+      </w:pPr>
+      <w:r>
+        <w:rPr>
+          <w:color w:val="FF0000"/>
+        </w:rPr>
+        <w:t>[</w:t>
+      </w:r>
+      <w:r>
+        <w:rPr>
+          <w:color w:val="FF0000"/>
+          <w:lang w:val="en-US"/>
+        </w:rPr>
+        <w:t>3.7</w:t>
+      </w:r>
+      <w:r>
+        <w:rPr>
+          <w:color w:val="FF0000"/>
+        </w:rPr>
+        <w:t xml:space="preserve">] - </w:t>
+      </w:r>
+      <w:r>
+        <w:rPr>
+          <w:color w:val="FF0000"/>
+          <w:lang w:val="en-US"/>
+        </w:rPr>
+        <w:t>https</w:t>
+      </w:r>
+      <w:r>
+        <w:rPr>
+          <w:color w:val="FF0000"/>
+        </w:rPr>
+        <w:t>://</w:t>
+      </w:r>
+      <w:r>
+        <w:rPr>
+          <w:color w:val="FF0000"/>
+          <w:lang w:val="en-US"/>
+        </w:rPr>
+        <w:t>www</w:t>
+      </w:r>
+      <w:r>
+        <w:rPr>
+          <w:color w:val="FF0000"/>
+        </w:rPr>
+        <w:t>.</w:t>
+      </w:r>
+      <w:r>
+        <w:rPr>
+          <w:color w:val="FF0000"/>
+          <w:lang w:val="en-US"/>
+        </w:rPr>
+        <w:t>postman</w:t>
+      </w:r>
+      <w:r>
+        <w:rPr>
+          <w:color w:val="FF0000"/>
+        </w:rPr>
+        <w:t>.</w:t>
+      </w:r>
+      <w:r>
+        <w:rPr>
+          <w:color w:val="FF0000"/>
+          <w:lang w:val="en-US"/>
+        </w:rPr>
+        <w:t>com</w:t>
+      </w:r>
+      <w:r>
+        <w:rPr>
+          <w:color w:val="FF0000"/>
+        </w:rPr>
+        <w:t>/</w:t>
+      </w:r>
+    </w:p>
+    <w:p>
+      <w:pPr>
+        <w:pStyle w:val="ac"/>
+        <w:rPr>
+          <w:lang w:val="ru-RU"/>
+        </w:rPr>
+      </w:pPr>
+      <w:r>
+        <w:t xml:space="preserve">Вигляд головного вікна </w:t>
+      </w:r>
+      <w:r>
+        <w:rPr>
+          <w:lang w:val="en-US"/>
+        </w:rPr>
+        <w:t>Postman</w:t>
+      </w:r>
+      <w:r>
+        <w:t xml:space="preserve"> зображено на рисунку </w:t>
+      </w:r>
+      <w:r>
+        <w:rPr>
+          <w:lang w:val="ru-RU"/>
+        </w:rPr>
+        <w:t>3.6</w:t>
+      </w:r>
+    </w:p>
+    <w:p>
+      <w:pPr>
+        <w:pStyle w:val="ac"/>
+        <w:rPr>
+          <w:lang w:val="ru-RU"/>
+        </w:rPr>
+      </w:pPr>
+    </w:p>
+    <w:p>
+      <w:pPr>
+        <w:pStyle w:val="ac"/>
+        <w:ind w:firstLine="0"/>
+        <w:rPr>
+          <w:lang w:val="ru-RU"/>
+        </w:rPr>
+      </w:pPr>
+      <w:r>
+        <w:rPr>
+          <w:noProof/>
+        </w:rPr>
+        <w:drawing>
+          <wp:inline distT="0" distB="0" distL="0" distR="0" wp14:anchorId="626DABC3" wp14:editId="1DB95FC6">
+            <wp:extent cx="5731510" cy="3569335"/>
+            <wp:effectExtent l="0" t="0" r="2540" b="0"/>
+            <wp:docPr id="4" name="Рисунок 4" descr="Introduction | Postman Learning Center"/>
+            <wp:cNvGraphicFramePr>
+              <a:graphicFrameLocks xmlns:a="http://schemas.openxmlformats.org/drawingml/2006/main" noChangeAspect="1"/>
+            </wp:cNvGraphicFramePr>
+            <a:graphic xmlns:a="http://schemas.openxmlformats.org/drawingml/2006/main">
+              <a:graphicData uri="http://schemas.openxmlformats.org/drawingml/2006/picture">
+                <pic:pic xmlns:pic="http://schemas.openxmlformats.org/drawingml/2006/picture">
+                  <pic:nvPicPr>
+                    <pic:cNvPr id="0" name="Picture 1" descr="Introduction | Postman Learning Center"/>
+                    <pic:cNvPicPr>
+                      <a:picLocks noChangeAspect="1" noChangeArrowheads="1"/>
+                    </pic:cNvPicPr>
+                  </pic:nvPicPr>
+                  <pic:blipFill>
+                    <a:blip r:embed="rId18" cstate="print">
+                      <a:extLst>
+                        <a:ext uri="{28A0092B-C50C-407E-A947-70E740481C1C}">
+                          <a14:useLocalDpi xmlns:a14="http://schemas.microsoft.com/office/drawing/2010/main" val="0"/>
+                        </a:ext>
+                      </a:extLst>
+                    </a:blip>
+                    <a:srcRect/>
+                    <a:stretch>
+                      <a:fillRect/>
+                    </a:stretch>
+                  </pic:blipFill>
+                  <pic:spPr bwMode="auto">
+                    <a:xfrm>
+                      <a:off x="0" y="0"/>
+                      <a:ext cx="5731510" cy="3569335"/>
+                    </a:xfrm>
+                    <a:prstGeom prst="rect">
+                      <a:avLst/>
+                    </a:prstGeom>
+                    <a:noFill/>
+                    <a:ln>
+                      <a:noFill/>
+                    </a:ln>
+                  </pic:spPr>
+                </pic:pic>
+              </a:graphicData>
+            </a:graphic>
+          </wp:inline>
+        </w:drawing>
+      </w:r>
+    </w:p>
+    <w:p>
+      <w:pPr>
+        <w:spacing w:after="0"/>
+        <w:jc w:val="center"/>
+        <w:rPr>
+          <w:lang w:val="ru-RU"/>
+        </w:rPr>
+      </w:pPr>
+      <w:r>
+        <w:t xml:space="preserve">Рисунок </w:t>
+      </w:r>
+      <w:r>
+        <w:rPr>
+          <w:lang w:val="en-US"/>
+        </w:rPr>
+        <w:t>3.</w:t>
+      </w:r>
+      <w:r>
+        <w:rPr>
+          <w:lang w:val="ru-RU"/>
+        </w:rPr>
+        <w:t>6</w:t>
+      </w:r>
+      <w:r>
+        <w:t xml:space="preserve"> – </w:t>
+      </w:r>
+      <w:r>
+        <w:t xml:space="preserve">Вигляд головного вікна </w:t>
+      </w:r>
+      <w:r>
+        <w:rPr>
+          <w:lang w:val="en-US"/>
+        </w:rPr>
+        <w:t>Postman</w:t>
+      </w:r>
+    </w:p>
+    <w:p>
+      <w:pPr>
+        <w:pStyle w:val="ac"/>
+        <w:rPr>
+          <w:lang w:val="ru-RU"/>
+        </w:rPr>
+      </w:pPr>
+    </w:p>
+    <w:p>
+      <w:pPr>
+        <w:pStyle w:val="ac"/>
+      </w:pPr>
+      <w:proofErr w:type="spellStart"/>
+      <w:r>
+        <w:t>Swagger</w:t>
+      </w:r>
+      <w:proofErr w:type="spellEnd"/>
+      <w:r>
+        <w:t xml:space="preserve"> UI дозволяє візуалізувати та взаємодіяти з ресурсами API, не маючи жодної реалізації логіки. Вона автоматично генерується з </w:t>
+      </w:r>
+      <w:proofErr w:type="spellStart"/>
+      <w:r>
+        <w:t>OpenAPI</w:t>
+      </w:r>
+      <w:proofErr w:type="spellEnd"/>
+      <w:r>
+        <w:t xml:space="preserve"> </w:t>
+      </w:r>
+      <w:r>
+        <w:lastRenderedPageBreak/>
+        <w:t xml:space="preserve">(раніше відомого як </w:t>
+      </w:r>
+      <w:proofErr w:type="spellStart"/>
+      <w:r>
+        <w:t>Swagger</w:t>
+      </w:r>
+      <w:proofErr w:type="spellEnd"/>
+      <w:r>
+        <w:t>) специфікації, а візуальна документація спрощує реалізацію на боці сервера та використання на боці клієнта.</w:t>
+      </w:r>
+    </w:p>
+    <w:p>
+      <w:pPr>
+        <w:pStyle w:val="ac"/>
+        <w:rPr>
+          <w:color w:val="FF0000"/>
+        </w:rPr>
+      </w:pPr>
+      <w:r>
+        <w:rPr>
+          <w:lang w:val="en-US"/>
+        </w:rPr>
+        <w:t>Swagger</w:t>
+      </w:r>
+      <w:r>
+        <w:t xml:space="preserve"> </w:t>
+      </w:r>
+      <w:r>
+        <w:rPr>
+          <w:lang w:val="en-US"/>
+        </w:rPr>
+        <w:t>UI</w:t>
+      </w:r>
+      <w:r>
+        <w:t xml:space="preserve"> в дипломній роботі використовується для швидкої розробки документації </w:t>
+      </w:r>
+      <w:r>
+        <w:rPr>
+          <w:lang w:val="en-US"/>
+        </w:rPr>
+        <w:t>API</w:t>
+      </w:r>
+      <w:r>
+        <w:t xml:space="preserve"> для більш зручного використання серверної частини при розробці </w:t>
+      </w:r>
+      <w:r>
+        <w:t xml:space="preserve">клієнтської та може використовуватись іншими розробниками при роботі з </w:t>
+      </w:r>
+      <w:r>
+        <w:rPr>
+          <w:lang w:val="en-US"/>
+        </w:rPr>
+        <w:t>API</w:t>
+      </w:r>
+      <w:r>
+        <w:t xml:space="preserve"> в майбутньому</w:t>
+      </w:r>
+      <w:r>
+        <w:t xml:space="preserve"> </w:t>
+      </w:r>
+      <w:r>
+        <w:rPr>
+          <w:color w:val="FF0000"/>
+        </w:rPr>
+        <w:t>[3.8]</w:t>
+      </w:r>
+    </w:p>
+    <w:p>
+      <w:pPr>
+        <w:pStyle w:val="ac"/>
+        <w:rPr>
+          <w:color w:val="FF0000"/>
+        </w:rPr>
+      </w:pPr>
+      <w:r>
+        <w:rPr>
+          <w:color w:val="FF0000"/>
+        </w:rPr>
+        <w:t>[</w:t>
+      </w:r>
+      <w:r>
+        <w:rPr>
+          <w:color w:val="FF0000"/>
+        </w:rPr>
+        <w:t>3.8</w:t>
+      </w:r>
+      <w:r>
+        <w:rPr>
+          <w:color w:val="FF0000"/>
+        </w:rPr>
+        <w:t xml:space="preserve">] - </w:t>
+      </w:r>
+      <w:r>
+        <w:rPr>
+          <w:color w:val="FF0000"/>
+          <w:lang w:val="en-US"/>
+        </w:rPr>
+        <w:t>https</w:t>
+      </w:r>
+      <w:r>
+        <w:rPr>
+          <w:color w:val="FF0000"/>
+        </w:rPr>
+        <w:t>://</w:t>
+      </w:r>
+      <w:r>
+        <w:rPr>
+          <w:color w:val="FF0000"/>
+          <w:lang w:val="en-US"/>
+        </w:rPr>
+        <w:t>swagger</w:t>
+      </w:r>
+      <w:r>
+        <w:rPr>
+          <w:color w:val="FF0000"/>
+        </w:rPr>
+        <w:t>.</w:t>
+      </w:r>
+      <w:r>
+        <w:rPr>
+          <w:color w:val="FF0000"/>
+          <w:lang w:val="en-US"/>
+        </w:rPr>
+        <w:t>io</w:t>
+      </w:r>
+      <w:r>
+        <w:rPr>
+          <w:color w:val="FF0000"/>
+        </w:rPr>
+        <w:t>/</w:t>
+      </w:r>
+      <w:r>
+        <w:rPr>
+          <w:color w:val="FF0000"/>
+          <w:lang w:val="en-US"/>
+        </w:rPr>
+        <w:t>tools</w:t>
+      </w:r>
+      <w:r>
+        <w:rPr>
+          <w:color w:val="FF0000"/>
+        </w:rPr>
+        <w:t>/</w:t>
+      </w:r>
+      <w:r>
+        <w:rPr>
+          <w:color w:val="FF0000"/>
+          <w:lang w:val="en-US"/>
+        </w:rPr>
+        <w:t>swagger</w:t>
+      </w:r>
+      <w:r>
+        <w:rPr>
+          <w:color w:val="FF0000"/>
+        </w:rPr>
+        <w:t>-</w:t>
+      </w:r>
+      <w:proofErr w:type="spellStart"/>
+      <w:r>
+        <w:rPr>
+          <w:color w:val="FF0000"/>
+          <w:lang w:val="en-US"/>
+        </w:rPr>
+        <w:t>ui</w:t>
+      </w:r>
+      <w:proofErr w:type="spellEnd"/>
+      <w:r>
+        <w:rPr>
+          <w:color w:val="FF0000"/>
+        </w:rPr>
+        <w:t>/</w:t>
+      </w:r>
+    </w:p>
+    <w:p/>
+    <w:p>
+      <w:pPr>
         <w:pStyle w:val="2"/>
         <w:rPr>
           <w:rFonts w:eastAsia="Times New Roman"/>
           <w:lang w:eastAsia="uk-UA"/>
         </w:rPr>
       </w:pPr>
-      <w:bookmarkStart w:id="15" w:name="_Toc130907134"/>
       <w:r>
         <w:rPr>
           <w:rFonts w:eastAsia="Times New Roman"/>
@@ -6050,6 +8122,49 @@
     </w:p>
     <w:p>
       <w:pPr>
+        <w:spacing w:after="0"/>
+        <w:ind w:left="1" w:firstLine="708"/>
+      </w:pPr>
+      <w:r>
+        <w:rPr>
+          <w:lang w:val="en-US"/>
+        </w:rPr>
+        <w:t>Chrome</w:t>
+      </w:r>
+    </w:p>
+    <w:p>
+      <w:pPr>
+        <w:spacing w:after="0"/>
+        <w:ind w:left="1" w:firstLine="708"/>
+      </w:pPr>
+      <w:r>
+        <w:rPr>
+          <w:lang w:val="en-US"/>
+        </w:rPr>
+        <w:t>Node</w:t>
+      </w:r>
+      <w:r>
+        <w:t>.</w:t>
+      </w:r>
+      <w:proofErr w:type="spellStart"/>
+      <w:r>
+        <w:rPr>
+          <w:lang w:val="en-US"/>
+        </w:rPr>
+        <w:t>js</w:t>
+      </w:r>
+      <w:proofErr w:type="spellEnd"/>
+    </w:p>
+    <w:p>
+      <w:pPr>
+        <w:spacing w:after="0"/>
+        <w:rPr>
+          <w:lang w:eastAsia="uk-UA"/>
+        </w:rPr>
+      </w:pPr>
+    </w:p>
+    <w:p>
+      <w:pPr>
         <w:pStyle w:val="2"/>
         <w:rPr>
           <w:rFonts w:eastAsia="Times New Roman"/>
@@ -6122,14 +8237,15 @@
     </w:p>
     <w:p>
       <w:pPr>
-        <w:rPr>
-          <w:lang w:eastAsia="uk-UA"/>
-        </w:rPr>
-      </w:pPr>
-    </w:p>
-    <w:p>
-      <w:pPr>
-        <w:spacing w:line="259" w:lineRule="auto"/>
+        <w:spacing w:after="0"/>
+        <w:rPr>
+          <w:lang w:eastAsia="uk-UA"/>
+        </w:rPr>
+      </w:pPr>
+    </w:p>
+    <w:p>
+      <w:pPr>
+        <w:spacing w:after="0" w:line="259" w:lineRule="auto"/>
         <w:rPr>
           <w:lang w:eastAsia="uk-UA"/>
         </w:rPr>
@@ -6324,14 +8440,15 @@
     </w:p>
     <w:p>
       <w:pPr>
-        <w:rPr>
-          <w:lang w:eastAsia="uk-UA"/>
-        </w:rPr>
-      </w:pPr>
-    </w:p>
-    <w:p>
-      <w:pPr>
-        <w:spacing w:line="259" w:lineRule="auto"/>
+        <w:spacing w:after="0"/>
+        <w:rPr>
+          <w:lang w:eastAsia="uk-UA"/>
+        </w:rPr>
+      </w:pPr>
+    </w:p>
+    <w:p>
+      <w:pPr>
+        <w:spacing w:after="0" w:line="259" w:lineRule="auto"/>
         <w:rPr>
           <w:lang w:eastAsia="uk-UA"/>
         </w:rPr>
@@ -6454,14 +8571,15 @@
     </w:p>
     <w:p>
       <w:pPr>
-        <w:rPr>
-          <w:lang w:eastAsia="uk-UA"/>
-        </w:rPr>
-      </w:pPr>
-    </w:p>
-    <w:p>
-      <w:pPr>
-        <w:spacing w:line="259" w:lineRule="auto"/>
+        <w:spacing w:after="0"/>
+        <w:rPr>
+          <w:lang w:eastAsia="uk-UA"/>
+        </w:rPr>
+      </w:pPr>
+    </w:p>
+    <w:p>
+      <w:pPr>
+        <w:spacing w:after="0" w:line="259" w:lineRule="auto"/>
         <w:rPr>
           <w:lang w:eastAsia="uk-UA"/>
         </w:rPr>
@@ -6580,14 +8698,15 @@
     </w:p>
     <w:p>
       <w:pPr>
-        <w:rPr>
-          <w:lang w:eastAsia="uk-UA"/>
-        </w:rPr>
-      </w:pPr>
-    </w:p>
-    <w:p>
-      <w:pPr>
-        <w:spacing w:line="259" w:lineRule="auto"/>
+        <w:spacing w:after="0"/>
+        <w:rPr>
+          <w:lang w:eastAsia="uk-UA"/>
+        </w:rPr>
+      </w:pPr>
+    </w:p>
+    <w:p>
+      <w:pPr>
+        <w:spacing w:after="0" w:line="259" w:lineRule="auto"/>
         <w:rPr>
           <w:lang w:eastAsia="uk-UA"/>
         </w:rPr>
@@ -6620,7 +8739,7 @@
     </w:p>
     <w:p>
       <w:pPr>
-        <w:spacing w:line="259" w:lineRule="auto"/>
+        <w:spacing w:after="0" w:line="259" w:lineRule="auto"/>
         <w:rPr>
           <w:lang w:eastAsia="uk-UA"/>
         </w:rPr>
@@ -6653,6 +8772,7 @@
     </w:p>
     <w:p>
       <w:pPr>
+        <w:spacing w:after="0"/>
         <w:ind w:left="708"/>
         <w:rPr>
           <w:rStyle w:val="a4"/>
@@ -6667,7 +8787,7 @@
       <w:r>
         <w:t xml:space="preserve"> - </w:t>
       </w:r>
-      <w:hyperlink r:id="rId12" w:history="1">
+      <w:hyperlink r:id="rId19" w:history="1">
         <w:r>
           <w:rPr>
             <w:rStyle w:val="a4"/>
@@ -6810,6 +8930,7 @@
     </w:p>
     <w:p>
       <w:pPr>
+        <w:spacing w:after="0"/>
         <w:ind w:left="708"/>
         <w:rPr>
           <w:lang w:eastAsia="uk-UA"/>
@@ -6821,7 +8942,7 @@
         </w:rPr>
         <w:t xml:space="preserve">[2] - </w:t>
       </w:r>
-      <w:hyperlink r:id="rId13" w:history="1">
+      <w:hyperlink r:id="rId20" w:history="1">
         <w:r>
           <w:rPr>
             <w:rStyle w:val="a4"/>
@@ -7163,6 +9284,7 @@
     </w:p>
     <w:p>
       <w:pPr>
+        <w:spacing w:after="0"/>
         <w:ind w:left="708"/>
         <w:rPr>
           <w:lang w:eastAsia="uk-UA"/>
@@ -7186,7 +9308,7 @@
         </w:rPr>
         <w:t xml:space="preserve">] - </w:t>
       </w:r>
-      <w:hyperlink r:id="rId14" w:history="1">
+      <w:hyperlink r:id="rId21" w:history="1">
         <w:r>
           <w:rPr>
             <w:rStyle w:val="a4"/>
@@ -7300,6 +9422,7 @@
     </w:p>
     <w:p>
       <w:pPr>
+        <w:spacing w:after="0"/>
         <w:ind w:left="708"/>
         <w:rPr>
           <w:highlight w:val="yellow"/>
@@ -7601,6 +9724,9 @@
       </w:r>
     </w:p>
     <w:p>
+      <w:pPr>
+        <w:spacing w:after="0"/>
+      </w:pPr>
       <w:r>
         <w:rPr>
           <w:lang w:eastAsia="uk-UA"/>
@@ -7616,7 +9742,7 @@
       <w:r>
         <w:t xml:space="preserve">] - </w:t>
       </w:r>
-      <w:hyperlink r:id="rId15" w:history="1">
+      <w:hyperlink r:id="rId22" w:history="1">
         <w:r>
           <w:rPr>
             <w:rStyle w:val="a4"/>
@@ -7627,6 +9753,7 @@
     </w:p>
     <w:p>
       <w:pPr>
+        <w:spacing w:after="0"/>
         <w:ind w:firstLine="708"/>
       </w:pPr>
       <w:r>
@@ -7641,6 +9768,7 @@
     </w:p>
     <w:p>
       <w:pPr>
+        <w:spacing w:after="0"/>
         <w:ind w:left="708"/>
       </w:pPr>
       <w:r>
@@ -7652,7 +9780,7 @@
       <w:r>
         <w:t xml:space="preserve">] - </w:t>
       </w:r>
-      <w:hyperlink r:id="rId16" w:history="1">
+      <w:hyperlink r:id="rId23" w:history="1">
         <w:r>
           <w:rPr>
             <w:rStyle w:val="a4"/>
@@ -7815,6 +9943,7 @@
     </w:p>
     <w:p>
       <w:pPr>
+        <w:spacing w:after="0"/>
         <w:ind w:left="708"/>
       </w:pPr>
       <w:r>
@@ -7823,13 +9952,15 @@
     </w:p>
     <w:p>
       <w:pPr>
-        <w:rPr>
-          <w:lang w:eastAsia="uk-UA"/>
-        </w:rPr>
-      </w:pPr>
-    </w:p>
-    <w:p>
-      <w:pPr>
+        <w:spacing w:after="0"/>
+        <w:rPr>
+          <w:lang w:eastAsia="uk-UA"/>
+        </w:rPr>
+      </w:pPr>
+    </w:p>
+    <w:p>
+      <w:pPr>
+        <w:spacing w:after="0"/>
         <w:rPr>
           <w:rFonts w:eastAsia="Times New Roman"/>
           <w:lang w:eastAsia="uk-UA"/>
@@ -8882,6 +11013,155 @@
     </w:lvl>
   </w:abstractNum>
   <w:abstractNum w:abstractNumId="8" w15:restartNumberingAfterBreak="0">
+    <w:nsid w:val="57A10DAE"/>
+    <w:multiLevelType w:val="multilevel"/>
+    <w:tmpl w:val="F5DCA814"/>
+    <w:lvl w:ilvl="0">
+      <w:start w:val="1"/>
+      <w:numFmt w:val="bullet"/>
+      <w:lvlText w:val=""/>
+      <w:lvlJc w:val="left"/>
+      <w:pPr>
+        <w:tabs>
+          <w:tab w:val="num" w:pos="720"/>
+        </w:tabs>
+        <w:ind w:left="720" w:hanging="360"/>
+      </w:pPr>
+      <w:rPr>
+        <w:rFonts w:ascii="Symbol" w:hAnsi="Symbol" w:hint="default"/>
+        <w:sz w:val="20"/>
+      </w:rPr>
+    </w:lvl>
+    <w:lvl w:ilvl="1" w:tentative="1">
+      <w:start w:val="1"/>
+      <w:numFmt w:val="bullet"/>
+      <w:lvlText w:val="o"/>
+      <w:lvlJc w:val="left"/>
+      <w:pPr>
+        <w:tabs>
+          <w:tab w:val="num" w:pos="1440"/>
+        </w:tabs>
+        <w:ind w:left="1440" w:hanging="360"/>
+      </w:pPr>
+      <w:rPr>
+        <w:rFonts w:ascii="Courier New" w:hAnsi="Courier New" w:hint="default"/>
+        <w:sz w:val="20"/>
+      </w:rPr>
+    </w:lvl>
+    <w:lvl w:ilvl="2" w:tentative="1">
+      <w:start w:val="1"/>
+      <w:numFmt w:val="bullet"/>
+      <w:lvlText w:val=""/>
+      <w:lvlJc w:val="left"/>
+      <w:pPr>
+        <w:tabs>
+          <w:tab w:val="num" w:pos="2160"/>
+        </w:tabs>
+        <w:ind w:left="2160" w:hanging="360"/>
+      </w:pPr>
+      <w:rPr>
+        <w:rFonts w:ascii="Wingdings" w:hAnsi="Wingdings" w:hint="default"/>
+        <w:sz w:val="20"/>
+      </w:rPr>
+    </w:lvl>
+    <w:lvl w:ilvl="3" w:tentative="1">
+      <w:start w:val="1"/>
+      <w:numFmt w:val="bullet"/>
+      <w:lvlText w:val=""/>
+      <w:lvlJc w:val="left"/>
+      <w:pPr>
+        <w:tabs>
+          <w:tab w:val="num" w:pos="2880"/>
+        </w:tabs>
+        <w:ind w:left="2880" w:hanging="360"/>
+      </w:pPr>
+      <w:rPr>
+        <w:rFonts w:ascii="Wingdings" w:hAnsi="Wingdings" w:hint="default"/>
+        <w:sz w:val="20"/>
+      </w:rPr>
+    </w:lvl>
+    <w:lvl w:ilvl="4" w:tentative="1">
+      <w:start w:val="1"/>
+      <w:numFmt w:val="bullet"/>
+      <w:lvlText w:val=""/>
+      <w:lvlJc w:val="left"/>
+      <w:pPr>
+        <w:tabs>
+          <w:tab w:val="num" w:pos="3600"/>
+        </w:tabs>
+        <w:ind w:left="3600" w:hanging="360"/>
+      </w:pPr>
+      <w:rPr>
+        <w:rFonts w:ascii="Wingdings" w:hAnsi="Wingdings" w:hint="default"/>
+        <w:sz w:val="20"/>
+      </w:rPr>
+    </w:lvl>
+    <w:lvl w:ilvl="5" w:tentative="1">
+      <w:start w:val="1"/>
+      <w:numFmt w:val="bullet"/>
+      <w:lvlText w:val=""/>
+      <w:lvlJc w:val="left"/>
+      <w:pPr>
+        <w:tabs>
+          <w:tab w:val="num" w:pos="4320"/>
+        </w:tabs>
+        <w:ind w:left="4320" w:hanging="360"/>
+      </w:pPr>
+      <w:rPr>
+        <w:rFonts w:ascii="Wingdings" w:hAnsi="Wingdings" w:hint="default"/>
+        <w:sz w:val="20"/>
+      </w:rPr>
+    </w:lvl>
+    <w:lvl w:ilvl="6" w:tentative="1">
+      <w:start w:val="1"/>
+      <w:numFmt w:val="bullet"/>
+      <w:lvlText w:val=""/>
+      <w:lvlJc w:val="left"/>
+      <w:pPr>
+        <w:tabs>
+          <w:tab w:val="num" w:pos="5040"/>
+        </w:tabs>
+        <w:ind w:left="5040" w:hanging="360"/>
+      </w:pPr>
+      <w:rPr>
+        <w:rFonts w:ascii="Wingdings" w:hAnsi="Wingdings" w:hint="default"/>
+        <w:sz w:val="20"/>
+      </w:rPr>
+    </w:lvl>
+    <w:lvl w:ilvl="7" w:tentative="1">
+      <w:start w:val="1"/>
+      <w:numFmt w:val="bullet"/>
+      <w:lvlText w:val=""/>
+      <w:lvlJc w:val="left"/>
+      <w:pPr>
+        <w:tabs>
+          <w:tab w:val="num" w:pos="5760"/>
+        </w:tabs>
+        <w:ind w:left="5760" w:hanging="360"/>
+      </w:pPr>
+      <w:rPr>
+        <w:rFonts w:ascii="Wingdings" w:hAnsi="Wingdings" w:hint="default"/>
+        <w:sz w:val="20"/>
+      </w:rPr>
+    </w:lvl>
+    <w:lvl w:ilvl="8" w:tentative="1">
+      <w:start w:val="1"/>
+      <w:numFmt w:val="bullet"/>
+      <w:lvlText w:val=""/>
+      <w:lvlJc w:val="left"/>
+      <w:pPr>
+        <w:tabs>
+          <w:tab w:val="num" w:pos="6480"/>
+        </w:tabs>
+        <w:ind w:left="6480" w:hanging="360"/>
+      </w:pPr>
+      <w:rPr>
+        <w:rFonts w:ascii="Wingdings" w:hAnsi="Wingdings" w:hint="default"/>
+        <w:sz w:val="20"/>
+      </w:rPr>
+    </w:lvl>
+  </w:abstractNum>
+  <w:abstractNum w:abstractNumId="9" w15:restartNumberingAfterBreak="0">
     <w:nsid w:val="62620530"/>
     <w:multiLevelType w:val="multilevel"/>
     <w:tmpl w:val="4772349E"/>
@@ -9040,7 +11320,7 @@
     <w:abstractNumId w:val="7"/>
   </w:num>
   <w:num w:numId="4" w16cid:durableId="136577314">
-    <w:abstractNumId w:val="8"/>
+    <w:abstractNumId w:val="9"/>
   </w:num>
   <w:num w:numId="5" w16cid:durableId="673727986">
     <w:abstractNumId w:val="1"/>
@@ -9056,6 +11336,9 @@
   </w:num>
   <w:num w:numId="9" w16cid:durableId="309091023">
     <w:abstractNumId w:val="2"/>
+  </w:num>
+  <w:num w:numId="10" w16cid:durableId="1552763165">
+    <w:abstractNumId w:val="8"/>
   </w:num>
 </w:numbering>
 </file>
@@ -9165,7 +11448,7 @@
     <w:lsdException w:name="Block Text" w:semiHidden="1" w:unhideWhenUsed="1"/>
     <w:lsdException w:name="Hyperlink" w:semiHidden="1" w:unhideWhenUsed="1"/>
     <w:lsdException w:name="FollowedHyperlink" w:semiHidden="1" w:unhideWhenUsed="1"/>
-    <w:lsdException w:name="Strong" w:uiPriority="22"/>
+    <w:lsdException w:name="Strong" w:uiPriority="22" w:qFormat="1"/>
     <w:lsdException w:name="Emphasis" w:uiPriority="20" w:qFormat="1"/>
     <w:lsdException w:name="Document Map" w:semiHidden="1" w:unhideWhenUsed="1"/>
     <w:lsdException w:name="Plain Text" w:semiHidden="1" w:unhideWhenUsed="1"/>
@@ -9459,7 +11742,7 @@
     <w:name w:val="Normal"/>
     <w:aliases w:val="Text"/>
     <w:qFormat/>
-    <w:rsid w:val="00577A16"/>
+    <w:rsid w:val="00493F70"/>
     <w:pPr>
       <w:spacing w:line="360" w:lineRule="auto"/>
     </w:pPr>
@@ -9874,6 +12157,36 @@
       <w:u w:val="single"/>
     </w:rPr>
   </w:style>
+  <w:style w:type="character" w:customStyle="1" w:styleId="apple-tab-span">
+    <w:name w:val="apple-tab-span"/>
+    <w:basedOn w:val="a0"/>
+    <w:rsid w:val="00921BC0"/>
+  </w:style>
+  <w:style w:type="paragraph" w:customStyle="1" w:styleId="linebefore">
+    <w:name w:val="line_before"/>
+    <w:basedOn w:val="a"/>
+    <w:rsid w:val="00163EAD"/>
+    <w:pPr>
+      <w:spacing w:before="100" w:beforeAutospacing="1" w:after="100" w:afterAutospacing="1" w:line="240" w:lineRule="auto"/>
+    </w:pPr>
+    <w:rPr>
+      <w:rFonts w:eastAsia="Times New Roman" w:cs="Times New Roman"/>
+      <w:sz w:val="24"/>
+      <w:szCs w:val="24"/>
+      <w:lang w:eastAsia="uk-UA"/>
+    </w:rPr>
+  </w:style>
+  <w:style w:type="character" w:styleId="af0">
+    <w:name w:val="Strong"/>
+    <w:basedOn w:val="a0"/>
+    <w:uiPriority w:val="22"/>
+    <w:qFormat/>
+    <w:rsid w:val="00163EAD"/>
+    <w:rPr>
+      <w:b/>
+      <w:bCs/>
+    </w:rPr>
+  </w:style>
 </w:styles>
 </file>
 

</xml_diff>